<commit_message>
backend work tested and invoice data revised
</commit_message>
<xml_diff>
--- a/request-management-api/request_api/receipt_templates/cfr_fee_invoice.docx
+++ b/request-management-api/request_api/receipt_templates/cfr_fee_invoice.docx
@@ -197,7 +197,16 @@
                 <w:sz w:val="18"/>
                 <w:szCs w:val="18"/>
               </w:rPr>
-              <w:t>{d.</w:t>
+              <w:t>{</w:t>
+            </w:r>
+            <w:proofErr w:type="spellStart"/>
+            <w:r>
+              <w:rPr>
+                <w:rFonts w:ascii="BC Sans" w:eastAsia="BC Sans" w:hAnsi="BC Sans" w:cs="BC Sans"/>
+                <w:sz w:val="18"/>
+                <w:szCs w:val="18"/>
+              </w:rPr>
+              <w:t>d.</w:t>
             </w:r>
             <w:r>
               <w:rPr>
@@ -207,6 +216,7 @@
               </w:rPr>
               <w:t>applicant_name</w:t>
             </w:r>
+            <w:proofErr w:type="spellEnd"/>
             <w:r>
               <w:rPr>
                 <w:rFonts w:ascii="BC Sans" w:eastAsia="BC Sans" w:hAnsi="BC Sans" w:cs="BC Sans"/>
@@ -254,7 +264,16 @@
                 <w:sz w:val="18"/>
                 <w:szCs w:val="18"/>
               </w:rPr>
-              <w:t>{d.</w:t>
+              <w:t>{</w:t>
+            </w:r>
+            <w:proofErr w:type="spellStart"/>
+            <w:r>
+              <w:rPr>
+                <w:rFonts w:ascii="BC Sans" w:eastAsia="BC Sans" w:hAnsi="BC Sans" w:cs="BC Sans"/>
+                <w:sz w:val="18"/>
+                <w:szCs w:val="18"/>
+              </w:rPr>
+              <w:t>d.</w:t>
             </w:r>
             <w:r>
               <w:rPr>
@@ -272,6 +291,7 @@
               </w:rPr>
               <w:t>address</w:t>
             </w:r>
+            <w:proofErr w:type="spellEnd"/>
             <w:r>
               <w:rPr>
                 <w:rFonts w:ascii="BC Sans" w:eastAsia="BC Sans" w:hAnsi="BC Sans" w:cs="BC Sans"/>
@@ -400,7 +420,16 @@
                 <w:sz w:val="18"/>
                 <w:szCs w:val="18"/>
               </w:rPr>
-              <w:t>{d.</w:t>
+              <w:t>{</w:t>
+            </w:r>
+            <w:proofErr w:type="spellStart"/>
+            <w:r>
+              <w:rPr>
+                <w:rFonts w:ascii="BC Sans" w:eastAsia="BC Sans" w:hAnsi="BC Sans" w:cs="BC Sans"/>
+                <w:sz w:val="18"/>
+                <w:szCs w:val="18"/>
+              </w:rPr>
+              <w:t>d.</w:t>
             </w:r>
             <w:r>
               <w:rPr>
@@ -410,6 +439,7 @@
               </w:rPr>
               <w:t>invoice_date</w:t>
             </w:r>
+            <w:proofErr w:type="spellEnd"/>
             <w:r>
               <w:rPr>
                 <w:rFonts w:ascii="BC Sans" w:eastAsia="BC Sans" w:hAnsi="BC Sans" w:cs="BC Sans"/>
@@ -532,7 +562,25 @@
                 <w:sz w:val="18"/>
                 <w:szCs w:val="18"/>
               </w:rPr>
-              <w:t>{d.axisRequestId}</w:t>
+              <w:t>{</w:t>
+            </w:r>
+            <w:proofErr w:type="spellStart"/>
+            <w:r>
+              <w:rPr>
+                <w:rFonts w:ascii="BC Sans" w:eastAsia="BC Sans" w:hAnsi="BC Sans" w:cs="BC Sans"/>
+                <w:sz w:val="18"/>
+                <w:szCs w:val="18"/>
+              </w:rPr>
+              <w:t>d.axisRequestId</w:t>
+            </w:r>
+            <w:proofErr w:type="spellEnd"/>
+            <w:r>
+              <w:rPr>
+                <w:rFonts w:ascii="BC Sans" w:eastAsia="BC Sans" w:hAnsi="BC Sans" w:cs="BC Sans"/>
+                <w:sz w:val="18"/>
+                <w:szCs w:val="18"/>
+              </w:rPr>
+              <w:t>}</w:t>
             </w:r>
           </w:p>
         </w:tc>
@@ -840,7 +888,17 @@
                 <w:sz w:val="18"/>
                 <w:szCs w:val="18"/>
               </w:rPr>
-              <w:t>{d.</w:t>
+              <w:t>{</w:t>
+            </w:r>
+            <w:proofErr w:type="spellStart"/>
+            <w:r>
+              <w:rPr>
+                <w:rFonts w:ascii="BC Sans" w:eastAsia="BC Sans" w:hAnsi="BC Sans" w:cs="BC Sans"/>
+                <w:color w:val="000000"/>
+                <w:sz w:val="18"/>
+                <w:szCs w:val="18"/>
+              </w:rPr>
+              <w:t>d.</w:t>
             </w:r>
             <w:r>
               <w:rPr>
@@ -858,7 +916,17 @@
                 <w:sz w:val="18"/>
                 <w:szCs w:val="18"/>
               </w:rPr>
-              <w:t>.feedata.estimatedlocatinghrs}</w:t>
+              <w:t>.feedata.estimatedlocatinghrs</w:t>
+            </w:r>
+            <w:proofErr w:type="spellEnd"/>
+            <w:r>
+              <w:rPr>
+                <w:rFonts w:ascii="BC Sans" w:eastAsia="BC Sans" w:hAnsi="BC Sans" w:cs="BC Sans"/>
+                <w:color w:val="000000"/>
+                <w:sz w:val="18"/>
+                <w:szCs w:val="18"/>
+              </w:rPr>
+              <w:t>}</w:t>
             </w:r>
           </w:p>
         </w:tc>
@@ -934,7 +1002,17 @@
                 <w:sz w:val="18"/>
                 <w:szCs w:val="18"/>
               </w:rPr>
-              <w:t xml:space="preserve"> d.</w:t>
+              <w:t xml:space="preserve"> </w:t>
+            </w:r>
+            <w:proofErr w:type="spellStart"/>
+            <w:r>
+              <w:rPr>
+                <w:rFonts w:ascii="BC Sans" w:eastAsia="BC Sans" w:hAnsi="BC Sans" w:cs="BC Sans"/>
+                <w:color w:val="000000"/>
+                <w:sz w:val="18"/>
+                <w:szCs w:val="18"/>
+              </w:rPr>
+              <w:t>d.</w:t>
             </w:r>
             <w:r>
               <w:rPr>
@@ -952,7 +1030,37 @@
                 <w:sz w:val="18"/>
                 <w:szCs w:val="18"/>
               </w:rPr>
-              <w:t>.feedata.estimatedlocatinghrs:mul(30):formatN(2)</w:t>
+              <w:t>.feedata.estimatedlocatinghrs:mul</w:t>
+            </w:r>
+            <w:proofErr w:type="spellEnd"/>
+            <w:r>
+              <w:rPr>
+                <w:rFonts w:ascii="BC Sans" w:eastAsia="BC Sans" w:hAnsi="BC Sans" w:cs="BC Sans"/>
+                <w:color w:val="000000"/>
+                <w:sz w:val="18"/>
+                <w:szCs w:val="18"/>
+              </w:rPr>
+              <w:t>(30):</w:t>
+            </w:r>
+            <w:proofErr w:type="spellStart"/>
+            <w:r>
+              <w:rPr>
+                <w:rFonts w:ascii="BC Sans" w:eastAsia="BC Sans" w:hAnsi="BC Sans" w:cs="BC Sans"/>
+                <w:color w:val="000000"/>
+                <w:sz w:val="18"/>
+                <w:szCs w:val="18"/>
+              </w:rPr>
+              <w:t>formatN</w:t>
+            </w:r>
+            <w:proofErr w:type="spellEnd"/>
+            <w:r>
+              <w:rPr>
+                <w:rFonts w:ascii="BC Sans" w:eastAsia="BC Sans" w:hAnsi="BC Sans" w:cs="BC Sans"/>
+                <w:color w:val="000000"/>
+                <w:sz w:val="18"/>
+                <w:szCs w:val="18"/>
+              </w:rPr>
+              <w:t>(2)</w:t>
             </w:r>
             <w:r>
               <w:rPr>
@@ -990,7 +1098,27 @@
                 <w:sz w:val="18"/>
                 <w:szCs w:val="18"/>
               </w:rPr>
-              <w:t>${ d.waivedAmount:formatN(2)}</w:t>
+              <w:t xml:space="preserve">${ </w:t>
+            </w:r>
+            <w:proofErr w:type="spellStart"/>
+            <w:r>
+              <w:rPr>
+                <w:rFonts w:ascii="BC Sans" w:eastAsia="BC Sans" w:hAnsi="BC Sans" w:cs="BC Sans"/>
+                <w:color w:val="000000"/>
+                <w:sz w:val="18"/>
+                <w:szCs w:val="18"/>
+              </w:rPr>
+              <w:t>d.waivedAmount:formatN</w:t>
+            </w:r>
+            <w:proofErr w:type="spellEnd"/>
+            <w:r>
+              <w:rPr>
+                <w:rFonts w:ascii="BC Sans" w:eastAsia="BC Sans" w:hAnsi="BC Sans" w:cs="BC Sans"/>
+                <w:color w:val="000000"/>
+                <w:sz w:val="18"/>
+                <w:szCs w:val="18"/>
+              </w:rPr>
+              <w:t>(2)}</w:t>
             </w:r>
           </w:p>
         </w:tc>
@@ -1180,7 +1308,17 @@
                 <w:sz w:val="18"/>
                 <w:szCs w:val="18"/>
               </w:rPr>
-              <w:t>{d.</w:t>
+              <w:t>{</w:t>
+            </w:r>
+            <w:proofErr w:type="spellStart"/>
+            <w:r>
+              <w:rPr>
+                <w:rFonts w:ascii="BC Sans" w:eastAsia="BC Sans" w:hAnsi="BC Sans" w:cs="BC Sans"/>
+                <w:color w:val="000000"/>
+                <w:sz w:val="18"/>
+                <w:szCs w:val="18"/>
+              </w:rPr>
+              <w:t>d.</w:t>
             </w:r>
             <w:r>
               <w:rPr>
@@ -1198,7 +1336,17 @@
                 <w:sz w:val="18"/>
                 <w:szCs w:val="18"/>
               </w:rPr>
-              <w:t>.feedata.estimatedproducinghrs}</w:t>
+              <w:t>.feedata.estimatedproducinghrs</w:t>
+            </w:r>
+            <w:proofErr w:type="spellEnd"/>
+            <w:r>
+              <w:rPr>
+                <w:rFonts w:ascii="BC Sans" w:eastAsia="BC Sans" w:hAnsi="BC Sans" w:cs="BC Sans"/>
+                <w:color w:val="000000"/>
+                <w:sz w:val="18"/>
+                <w:szCs w:val="18"/>
+              </w:rPr>
+              <w:t>}</w:t>
             </w:r>
           </w:p>
         </w:tc>
@@ -1256,7 +1404,17 @@
                 <w:sz w:val="18"/>
                 <w:szCs w:val="18"/>
               </w:rPr>
-              <w:t>${d.</w:t>
+              <w:t>${</w:t>
+            </w:r>
+            <w:proofErr w:type="spellStart"/>
+            <w:r>
+              <w:rPr>
+                <w:rFonts w:ascii="BC Sans" w:eastAsia="BC Sans" w:hAnsi="BC Sans" w:cs="BC Sans"/>
+                <w:color w:val="000000"/>
+                <w:sz w:val="18"/>
+                <w:szCs w:val="18"/>
+              </w:rPr>
+              <w:t>d.</w:t>
             </w:r>
             <w:r>
               <w:rPr>
@@ -1274,7 +1432,57 @@
                 <w:sz w:val="18"/>
                 <w:szCs w:val="18"/>
               </w:rPr>
-              <w:t>.feedata. estimatedproducinghrs:mul(30):formatN(2)}</w:t>
+              <w:t>.feedata</w:t>
+            </w:r>
+            <w:proofErr w:type="spellEnd"/>
+            <w:r>
+              <w:rPr>
+                <w:rFonts w:ascii="BC Sans" w:eastAsia="BC Sans" w:hAnsi="BC Sans" w:cs="BC Sans"/>
+                <w:color w:val="000000"/>
+                <w:sz w:val="18"/>
+                <w:szCs w:val="18"/>
+              </w:rPr>
+              <w:t xml:space="preserve">. </w:t>
+            </w:r>
+            <w:proofErr w:type="spellStart"/>
+            <w:r>
+              <w:rPr>
+                <w:rFonts w:ascii="BC Sans" w:eastAsia="BC Sans" w:hAnsi="BC Sans" w:cs="BC Sans"/>
+                <w:color w:val="000000"/>
+                <w:sz w:val="18"/>
+                <w:szCs w:val="18"/>
+              </w:rPr>
+              <w:t>estimatedproducinghrs:mul</w:t>
+            </w:r>
+            <w:proofErr w:type="spellEnd"/>
+            <w:r>
+              <w:rPr>
+                <w:rFonts w:ascii="BC Sans" w:eastAsia="BC Sans" w:hAnsi="BC Sans" w:cs="BC Sans"/>
+                <w:color w:val="000000"/>
+                <w:sz w:val="18"/>
+                <w:szCs w:val="18"/>
+              </w:rPr>
+              <w:t>(30):</w:t>
+            </w:r>
+            <w:proofErr w:type="spellStart"/>
+            <w:r>
+              <w:rPr>
+                <w:rFonts w:ascii="BC Sans" w:eastAsia="BC Sans" w:hAnsi="BC Sans" w:cs="BC Sans"/>
+                <w:color w:val="000000"/>
+                <w:sz w:val="18"/>
+                <w:szCs w:val="18"/>
+              </w:rPr>
+              <w:t>formatN</w:t>
+            </w:r>
+            <w:proofErr w:type="spellEnd"/>
+            <w:r>
+              <w:rPr>
+                <w:rFonts w:ascii="BC Sans" w:eastAsia="BC Sans" w:hAnsi="BC Sans" w:cs="BC Sans"/>
+                <w:color w:val="000000"/>
+                <w:sz w:val="18"/>
+                <w:szCs w:val="18"/>
+              </w:rPr>
+              <w:t>(2)}</w:t>
             </w:r>
           </w:p>
         </w:tc>
@@ -1332,7 +1540,17 @@
                 <w:sz w:val="18"/>
                 <w:szCs w:val="18"/>
               </w:rPr>
-              <w:t>${d.</w:t>
+              <w:t>${</w:t>
+            </w:r>
+            <w:proofErr w:type="spellStart"/>
+            <w:r>
+              <w:rPr>
+                <w:rFonts w:ascii="BC Sans" w:eastAsia="BC Sans" w:hAnsi="BC Sans" w:cs="BC Sans"/>
+                <w:color w:val="000000"/>
+                <w:sz w:val="18"/>
+                <w:szCs w:val="18"/>
+              </w:rPr>
+              <w:t>d.</w:t>
             </w:r>
             <w:r>
               <w:rPr>
@@ -1350,7 +1568,57 @@
                 <w:sz w:val="18"/>
                 <w:szCs w:val="18"/>
               </w:rPr>
-              <w:t>.feedata. estimatedproducinghrs:mul(30):formatN(2)}</w:t>
+              <w:t>.feedata</w:t>
+            </w:r>
+            <w:proofErr w:type="spellEnd"/>
+            <w:r>
+              <w:rPr>
+                <w:rFonts w:ascii="BC Sans" w:eastAsia="BC Sans" w:hAnsi="BC Sans" w:cs="BC Sans"/>
+                <w:color w:val="000000"/>
+                <w:sz w:val="18"/>
+                <w:szCs w:val="18"/>
+              </w:rPr>
+              <w:t xml:space="preserve">. </w:t>
+            </w:r>
+            <w:proofErr w:type="spellStart"/>
+            <w:r>
+              <w:rPr>
+                <w:rFonts w:ascii="BC Sans" w:eastAsia="BC Sans" w:hAnsi="BC Sans" w:cs="BC Sans"/>
+                <w:color w:val="000000"/>
+                <w:sz w:val="18"/>
+                <w:szCs w:val="18"/>
+              </w:rPr>
+              <w:t>estimatedproducinghrs:mul</w:t>
+            </w:r>
+            <w:proofErr w:type="spellEnd"/>
+            <w:r>
+              <w:rPr>
+                <w:rFonts w:ascii="BC Sans" w:eastAsia="BC Sans" w:hAnsi="BC Sans" w:cs="BC Sans"/>
+                <w:color w:val="000000"/>
+                <w:sz w:val="18"/>
+                <w:szCs w:val="18"/>
+              </w:rPr>
+              <w:t>(30):</w:t>
+            </w:r>
+            <w:proofErr w:type="spellStart"/>
+            <w:r>
+              <w:rPr>
+                <w:rFonts w:ascii="BC Sans" w:eastAsia="BC Sans" w:hAnsi="BC Sans" w:cs="BC Sans"/>
+                <w:color w:val="000000"/>
+                <w:sz w:val="18"/>
+                <w:szCs w:val="18"/>
+              </w:rPr>
+              <w:t>formatN</w:t>
+            </w:r>
+            <w:proofErr w:type="spellEnd"/>
+            <w:r>
+              <w:rPr>
+                <w:rFonts w:ascii="BC Sans" w:eastAsia="BC Sans" w:hAnsi="BC Sans" w:cs="BC Sans"/>
+                <w:color w:val="000000"/>
+                <w:sz w:val="18"/>
+                <w:szCs w:val="18"/>
+              </w:rPr>
+              <w:t>(2)}</w:t>
             </w:r>
           </w:p>
         </w:tc>
@@ -1412,7 +1680,17 @@
                 <w:sz w:val="18"/>
                 <w:szCs w:val="18"/>
               </w:rPr>
-              <w:t>{d.</w:t>
+              <w:t>{</w:t>
+            </w:r>
+            <w:proofErr w:type="spellStart"/>
+            <w:r>
+              <w:rPr>
+                <w:rFonts w:ascii="BC Sans" w:eastAsia="BC Sans" w:hAnsi="BC Sans" w:cs="BC Sans"/>
+                <w:color w:val="000000"/>
+                <w:sz w:val="18"/>
+                <w:szCs w:val="18"/>
+              </w:rPr>
+              <w:t>d.</w:t>
             </w:r>
             <w:r>
               <w:rPr>
@@ -1430,7 +1708,17 @@
                 <w:sz w:val="18"/>
                 <w:szCs w:val="18"/>
               </w:rPr>
-              <w:t>.feedata.</w:t>
+              <w:t>.feedata</w:t>
+            </w:r>
+            <w:proofErr w:type="spellEnd"/>
+            <w:r>
+              <w:rPr>
+                <w:rFonts w:ascii="BC Sans" w:eastAsia="BC Sans" w:hAnsi="BC Sans" w:cs="BC Sans"/>
+                <w:color w:val="000000"/>
+                <w:sz w:val="18"/>
+                <w:szCs w:val="18"/>
+              </w:rPr>
+              <w:t>.</w:t>
             </w:r>
             <w:r>
               <w:rPr>
@@ -1439,14 +1727,45 @@
               </w:rPr>
               <w:t xml:space="preserve"> </w:t>
             </w:r>
-            <w:r>
-              <w:rPr>
-                <w:rFonts w:ascii="BC Sans" w:eastAsia="BC Sans" w:hAnsi="BC Sans" w:cs="BC Sans"/>
-                <w:color w:val="000000"/>
-                <w:sz w:val="18"/>
-                <w:szCs w:val="18"/>
-              </w:rPr>
-              <w:t>estimatediaopreparinghrs:add(.estimatedministrypreparinghrs) }</w:t>
+            <w:proofErr w:type="spellStart"/>
+            <w:r>
+              <w:rPr>
+                <w:rFonts w:ascii="BC Sans" w:eastAsia="BC Sans" w:hAnsi="BC Sans" w:cs="BC Sans"/>
+                <w:color w:val="000000"/>
+                <w:sz w:val="18"/>
+                <w:szCs w:val="18"/>
+              </w:rPr>
+              <w:t>estimatediaopreparinghrs:add</w:t>
+            </w:r>
+            <w:proofErr w:type="spellEnd"/>
+            <w:r>
+              <w:rPr>
+                <w:rFonts w:ascii="BC Sans" w:eastAsia="BC Sans" w:hAnsi="BC Sans" w:cs="BC Sans"/>
+                <w:color w:val="000000"/>
+                <w:sz w:val="18"/>
+                <w:szCs w:val="18"/>
+              </w:rPr>
+              <w:t>(.</w:t>
+            </w:r>
+            <w:proofErr w:type="spellStart"/>
+            <w:r>
+              <w:rPr>
+                <w:rFonts w:ascii="BC Sans" w:eastAsia="BC Sans" w:hAnsi="BC Sans" w:cs="BC Sans"/>
+                <w:color w:val="000000"/>
+                <w:sz w:val="18"/>
+                <w:szCs w:val="18"/>
+              </w:rPr>
+              <w:t>estimatedministrypreparinghrs</w:t>
+            </w:r>
+            <w:proofErr w:type="spellEnd"/>
+            <w:r>
+              <w:rPr>
+                <w:rFonts w:ascii="BC Sans" w:eastAsia="BC Sans" w:hAnsi="BC Sans" w:cs="BC Sans"/>
+                <w:color w:val="000000"/>
+                <w:sz w:val="18"/>
+                <w:szCs w:val="18"/>
+              </w:rPr>
+              <w:t>) }</w:t>
             </w:r>
           </w:p>
         </w:tc>
@@ -1504,7 +1823,17 @@
                 <w:sz w:val="18"/>
                 <w:szCs w:val="18"/>
               </w:rPr>
-              <w:t>${ d.</w:t>
+              <w:t xml:space="preserve">${ </w:t>
+            </w:r>
+            <w:proofErr w:type="spellStart"/>
+            <w:r>
+              <w:rPr>
+                <w:rFonts w:ascii="BC Sans" w:eastAsia="BC Sans" w:hAnsi="BC Sans" w:cs="BC Sans"/>
+                <w:color w:val="000000"/>
+                <w:sz w:val="18"/>
+                <w:szCs w:val="18"/>
+              </w:rPr>
+              <w:t>d.</w:t>
             </w:r>
             <w:r>
               <w:rPr>
@@ -1522,7 +1851,17 @@
                 <w:sz w:val="18"/>
                 <w:szCs w:val="18"/>
               </w:rPr>
-              <w:t>.feedata.</w:t>
+              <w:t>.feedata</w:t>
+            </w:r>
+            <w:proofErr w:type="spellEnd"/>
+            <w:r>
+              <w:rPr>
+                <w:rFonts w:ascii="BC Sans" w:eastAsia="BC Sans" w:hAnsi="BC Sans" w:cs="BC Sans"/>
+                <w:color w:val="000000"/>
+                <w:sz w:val="18"/>
+                <w:szCs w:val="18"/>
+              </w:rPr>
+              <w:t>.</w:t>
             </w:r>
             <w:r>
               <w:rPr>
@@ -1596,7 +1935,17 @@
                 <w:sz w:val="18"/>
                 <w:szCs w:val="18"/>
               </w:rPr>
-              <w:t>${ d.</w:t>
+              <w:t xml:space="preserve">${ </w:t>
+            </w:r>
+            <w:proofErr w:type="spellStart"/>
+            <w:r>
+              <w:rPr>
+                <w:rFonts w:ascii="BC Sans" w:eastAsia="BC Sans" w:hAnsi="BC Sans" w:cs="BC Sans"/>
+                <w:color w:val="000000"/>
+                <w:sz w:val="18"/>
+                <w:szCs w:val="18"/>
+              </w:rPr>
+              <w:t>d.</w:t>
             </w:r>
             <w:r>
               <w:rPr>
@@ -1614,7 +1963,17 @@
                 <w:sz w:val="18"/>
                 <w:szCs w:val="18"/>
               </w:rPr>
-              <w:t>.feedata.</w:t>
+              <w:t>.feedata</w:t>
+            </w:r>
+            <w:proofErr w:type="spellEnd"/>
+            <w:r>
+              <w:rPr>
+                <w:rFonts w:ascii="BC Sans" w:eastAsia="BC Sans" w:hAnsi="BC Sans" w:cs="BC Sans"/>
+                <w:color w:val="000000"/>
+                <w:sz w:val="18"/>
+                <w:szCs w:val="18"/>
+              </w:rPr>
+              <w:t>.</w:t>
             </w:r>
             <w:r>
               <w:rPr>
@@ -1692,7 +2051,17 @@
                 <w:sz w:val="18"/>
                 <w:szCs w:val="18"/>
               </w:rPr>
-              <w:t>{d.</w:t>
+              <w:t>{</w:t>
+            </w:r>
+            <w:proofErr w:type="spellStart"/>
+            <w:r>
+              <w:rPr>
+                <w:rFonts w:ascii="BC Sans" w:eastAsia="BC Sans" w:hAnsi="BC Sans" w:cs="BC Sans"/>
+                <w:color w:val="000000"/>
+                <w:sz w:val="18"/>
+                <w:szCs w:val="18"/>
+              </w:rPr>
+              <w:t>d.</w:t>
             </w:r>
             <w:r>
               <w:rPr>
@@ -1710,7 +2079,17 @@
                 <w:sz w:val="18"/>
                 <w:szCs w:val="18"/>
               </w:rPr>
-              <w:t>.feedata.</w:t>
+              <w:t>.feedata</w:t>
+            </w:r>
+            <w:proofErr w:type="spellEnd"/>
+            <w:r>
+              <w:rPr>
+                <w:rFonts w:ascii="BC Sans" w:eastAsia="BC Sans" w:hAnsi="BC Sans" w:cs="BC Sans"/>
+                <w:color w:val="000000"/>
+                <w:sz w:val="18"/>
+                <w:szCs w:val="18"/>
+              </w:rPr>
+              <w:t>.</w:t>
             </w:r>
             <w:r>
               <w:rPr>
@@ -1719,6 +2098,7 @@
               </w:rPr>
               <w:t xml:space="preserve"> </w:t>
             </w:r>
+            <w:proofErr w:type="spellStart"/>
             <w:r>
               <w:rPr>
                 <w:rFonts w:ascii="BC Sans" w:eastAsia="BC Sans" w:hAnsi="BC Sans" w:cs="BC Sans"/>
@@ -1728,6 +2108,7 @@
               </w:rPr>
               <w:t>estimatedhardcopypages</w:t>
             </w:r>
+            <w:proofErr w:type="spellEnd"/>
             <w:r>
               <w:rPr>
                 <w:rFonts w:ascii="BC Sans" w:eastAsia="BC Sans" w:hAnsi="BC Sans" w:cs="BC Sans"/>
@@ -1793,7 +2174,17 @@
                 <w:sz w:val="18"/>
                 <w:szCs w:val="18"/>
               </w:rPr>
-              <w:t>${d.</w:t>
+              <w:t>${</w:t>
+            </w:r>
+            <w:proofErr w:type="spellStart"/>
+            <w:r>
+              <w:rPr>
+                <w:rFonts w:ascii="BC Sans" w:eastAsia="BC Sans" w:hAnsi="BC Sans" w:cs="BC Sans"/>
+                <w:color w:val="000000"/>
+                <w:sz w:val="18"/>
+                <w:szCs w:val="18"/>
+              </w:rPr>
+              <w:t>d.</w:t>
             </w:r>
             <w:r>
               <w:rPr>
@@ -1811,8 +2202,19 @@
                 <w:sz w:val="18"/>
                 <w:szCs w:val="18"/>
               </w:rPr>
-              <w:t xml:space="preserve">.feedata. </w:t>
-            </w:r>
+              <w:t>.feedata</w:t>
+            </w:r>
+            <w:proofErr w:type="spellEnd"/>
+            <w:r>
+              <w:rPr>
+                <w:rFonts w:ascii="BC Sans" w:eastAsia="BC Sans" w:hAnsi="BC Sans" w:cs="BC Sans"/>
+                <w:color w:val="000000"/>
+                <w:sz w:val="18"/>
+                <w:szCs w:val="18"/>
+              </w:rPr>
+              <w:t xml:space="preserve">. </w:t>
+            </w:r>
+            <w:proofErr w:type="spellStart"/>
             <w:r>
               <w:rPr>
                 <w:rFonts w:ascii="BC Sans" w:eastAsia="BC Sans" w:hAnsi="BC Sans" w:cs="BC Sans"/>
@@ -1829,7 +2231,17 @@
                 <w:sz w:val="18"/>
                 <w:szCs w:val="18"/>
               </w:rPr>
-              <w:t>:mul(</w:t>
+              <w:t>:mul</w:t>
+            </w:r>
+            <w:proofErr w:type="spellEnd"/>
+            <w:r>
+              <w:rPr>
+                <w:rFonts w:ascii="BC Sans" w:eastAsia="BC Sans" w:hAnsi="BC Sans" w:cs="BC Sans"/>
+                <w:color w:val="000000"/>
+                <w:sz w:val="18"/>
+                <w:szCs w:val="18"/>
+              </w:rPr>
+              <w:t>(</w:t>
             </w:r>
             <w:r>
               <w:rPr>
@@ -1847,7 +2259,27 @@
                 <w:sz w:val="18"/>
                 <w:szCs w:val="18"/>
               </w:rPr>
-              <w:t>):formatN(2)}</w:t>
+              <w:t>):</w:t>
+            </w:r>
+            <w:proofErr w:type="spellStart"/>
+            <w:r>
+              <w:rPr>
+                <w:rFonts w:ascii="BC Sans" w:eastAsia="BC Sans" w:hAnsi="BC Sans" w:cs="BC Sans"/>
+                <w:color w:val="000000"/>
+                <w:sz w:val="18"/>
+                <w:szCs w:val="18"/>
+              </w:rPr>
+              <w:t>formatN</w:t>
+            </w:r>
+            <w:proofErr w:type="spellEnd"/>
+            <w:r>
+              <w:rPr>
+                <w:rFonts w:ascii="BC Sans" w:eastAsia="BC Sans" w:hAnsi="BC Sans" w:cs="BC Sans"/>
+                <w:color w:val="000000"/>
+                <w:sz w:val="18"/>
+                <w:szCs w:val="18"/>
+              </w:rPr>
+              <w:t>(2)}</w:t>
             </w:r>
           </w:p>
         </w:tc>
@@ -1905,7 +2337,17 @@
                 <w:sz w:val="18"/>
                 <w:szCs w:val="18"/>
               </w:rPr>
-              <w:t>${d.</w:t>
+              <w:t>${</w:t>
+            </w:r>
+            <w:proofErr w:type="spellStart"/>
+            <w:r>
+              <w:rPr>
+                <w:rFonts w:ascii="BC Sans" w:eastAsia="BC Sans" w:hAnsi="BC Sans" w:cs="BC Sans"/>
+                <w:color w:val="000000"/>
+                <w:sz w:val="18"/>
+                <w:szCs w:val="18"/>
+              </w:rPr>
+              <w:t>d.</w:t>
             </w:r>
             <w:r>
               <w:rPr>
@@ -1923,8 +2365,19 @@
                 <w:sz w:val="18"/>
                 <w:szCs w:val="18"/>
               </w:rPr>
-              <w:t xml:space="preserve">.feedata. </w:t>
-            </w:r>
+              <w:t>.feedata</w:t>
+            </w:r>
+            <w:proofErr w:type="spellEnd"/>
+            <w:r>
+              <w:rPr>
+                <w:rFonts w:ascii="BC Sans" w:eastAsia="BC Sans" w:hAnsi="BC Sans" w:cs="BC Sans"/>
+                <w:color w:val="000000"/>
+                <w:sz w:val="18"/>
+                <w:szCs w:val="18"/>
+              </w:rPr>
+              <w:t xml:space="preserve">. </w:t>
+            </w:r>
+            <w:proofErr w:type="spellStart"/>
             <w:r>
               <w:rPr>
                 <w:rFonts w:ascii="BC Sans" w:eastAsia="BC Sans" w:hAnsi="BC Sans" w:cs="BC Sans"/>
@@ -1941,7 +2394,17 @@
                 <w:sz w:val="18"/>
                 <w:szCs w:val="18"/>
               </w:rPr>
-              <w:t>:mul(</w:t>
+              <w:t>:mul</w:t>
+            </w:r>
+            <w:proofErr w:type="spellEnd"/>
+            <w:r>
+              <w:rPr>
+                <w:rFonts w:ascii="BC Sans" w:eastAsia="BC Sans" w:hAnsi="BC Sans" w:cs="BC Sans"/>
+                <w:color w:val="000000"/>
+                <w:sz w:val="18"/>
+                <w:szCs w:val="18"/>
+              </w:rPr>
+              <w:t>(</w:t>
             </w:r>
             <w:r>
               <w:rPr>
@@ -1959,7 +2422,27 @@
                 <w:sz w:val="18"/>
                 <w:szCs w:val="18"/>
               </w:rPr>
-              <w:t>):formatN(2)}</w:t>
+              <w:t>):</w:t>
+            </w:r>
+            <w:proofErr w:type="spellStart"/>
+            <w:r>
+              <w:rPr>
+                <w:rFonts w:ascii="BC Sans" w:eastAsia="BC Sans" w:hAnsi="BC Sans" w:cs="BC Sans"/>
+                <w:color w:val="000000"/>
+                <w:sz w:val="18"/>
+                <w:szCs w:val="18"/>
+              </w:rPr>
+              <w:t>formatN</w:t>
+            </w:r>
+            <w:proofErr w:type="spellEnd"/>
+            <w:r>
+              <w:rPr>
+                <w:rFonts w:ascii="BC Sans" w:eastAsia="BC Sans" w:hAnsi="BC Sans" w:cs="BC Sans"/>
+                <w:color w:val="000000"/>
+                <w:sz w:val="18"/>
+                <w:szCs w:val="18"/>
+              </w:rPr>
+              <w:t>(2)}</w:t>
             </w:r>
           </w:p>
         </w:tc>
@@ -2160,8 +2643,9 @@
                 <w:szCs w:val="18"/>
               </w:rPr>
               <w:lastRenderedPageBreak/>
-              <w:t>${d.</w:t>
-            </w:r>
+              <w:t>${</w:t>
+            </w:r>
+            <w:proofErr w:type="spellStart"/>
             <w:r>
               <w:rPr>
                 <w:rFonts w:ascii="BC Sans" w:eastAsia="BC Sans" w:hAnsi="BC Sans" w:cs="BC Sans"/>
@@ -2170,6 +2654,16 @@
                 <w:sz w:val="18"/>
                 <w:szCs w:val="18"/>
               </w:rPr>
+              <w:t>d.</w:t>
+            </w:r>
+            <w:r>
+              <w:rPr>
+                <w:rFonts w:ascii="BC Sans" w:eastAsia="BC Sans" w:hAnsi="BC Sans" w:cs="BC Sans"/>
+                <w:b/>
+                <w:color w:val="0A3266"/>
+                <w:sz w:val="18"/>
+                <w:szCs w:val="18"/>
+              </w:rPr>
               <w:t>cfrfee</w:t>
             </w:r>
             <w:r>
@@ -2191,6 +2685,27 @@
                 <w:szCs w:val="18"/>
               </w:rPr>
               <w:t>estimatedtotaldue</w:t>
+            </w:r>
+            <w:r>
+              <w:rPr>
+                <w:rFonts w:ascii="BC Sans" w:eastAsia="BC Sans" w:hAnsi="BC Sans" w:cs="BC Sans"/>
+                <w:b/>
+                <w:color w:val="0A3266"/>
+                <w:sz w:val="18"/>
+                <w:szCs w:val="18"/>
+              </w:rPr>
+              <w:t>:formatN</w:t>
+            </w:r>
+            <w:proofErr w:type="spellEnd"/>
+            <w:r>
+              <w:rPr>
+                <w:rFonts w:ascii="BC Sans" w:eastAsia="BC Sans" w:hAnsi="BC Sans" w:cs="BC Sans"/>
+                <w:b/>
+                <w:color w:val="0A3266"/>
+                <w:sz w:val="18"/>
+                <w:szCs w:val="18"/>
+              </w:rPr>
+              <w:t>(2)</w:t>
             </w:r>
             <w:r>
               <w:rPr>
@@ -2321,20 +2836,6 @@
                 <w:szCs w:val="18"/>
               </w:rPr>
             </w:pPr>
-          </w:p>
-          <w:p>
-            <w:pPr>
-              <w:tabs>
-                <w:tab w:val="left" w:pos="5575"/>
-              </w:tabs>
-              <w:rPr>
-                <w:rFonts w:ascii="BC Sans" w:eastAsia="BC Sans" w:hAnsi="BC Sans" w:cs="BC Sans"/>
-                <w:b/>
-                <w:color w:val="0A3266"/>
-                <w:sz w:val="18"/>
-                <w:szCs w:val="18"/>
-              </w:rPr>
-            </w:pPr>
             <w:r>
               <w:rPr>
                 <w:rFonts w:ascii="BC Sans" w:eastAsia="BC Sans" w:hAnsi="BC Sans" w:cs="BC Sans"/>
@@ -2494,8 +2995,9 @@
                 <w:sz w:val="18"/>
                 <w:szCs w:val="18"/>
               </w:rPr>
-              <w:t>${d.</w:t>
-            </w:r>
+              <w:t>${</w:t>
+            </w:r>
+            <w:proofErr w:type="spellStart"/>
             <w:r>
               <w:rPr>
                 <w:rFonts w:ascii="BC Sans" w:eastAsia="BC Sans" w:hAnsi="BC Sans" w:cs="BC Sans"/>
@@ -2504,7 +3006,7 @@
                 <w:sz w:val="18"/>
                 <w:szCs w:val="18"/>
               </w:rPr>
-              <w:t>cfrfee.feedata.</w:t>
+              <w:t>d.</w:t>
             </w:r>
             <w:r>
               <w:rPr>
@@ -2516,6 +3018,7 @@
               </w:rPr>
               <w:t>amountpaid</w:t>
             </w:r>
+            <w:proofErr w:type="spellEnd"/>
             <w:r>
               <w:rPr>
                 <w:rFonts w:ascii="BC Sans" w:eastAsia="BC Sans" w:hAnsi="BC Sans" w:cs="BC Sans"/>
@@ -2590,8 +3093,9 @@
                 <w:sz w:val="18"/>
                 <w:szCs w:val="18"/>
               </w:rPr>
-              <w:t>${d.cfrfee.feedata</w:t>
-            </w:r>
+              <w:t>${</w:t>
+            </w:r>
+            <w:proofErr w:type="spellStart"/>
             <w:r>
               <w:rPr>
                 <w:rFonts w:ascii="BC Sans" w:eastAsia="BC Sans" w:hAnsi="BC Sans" w:cs="BC Sans"/>
@@ -2600,7 +3104,7 @@
                 <w:sz w:val="18"/>
                 <w:szCs w:val="18"/>
               </w:rPr>
-              <w:t>.</w:t>
+              <w:t>d.</w:t>
             </w:r>
             <w:r>
               <w:rPr>
@@ -2610,8 +3114,9 @@
                 <w:sz w:val="18"/>
                 <w:szCs w:val="18"/>
               </w:rPr>
-              <w:t>balanceremaining</w:t>
-            </w:r>
+              <w:t>balancedue</w:t>
+            </w:r>
+            <w:proofErr w:type="spellEnd"/>
             <w:r>
               <w:rPr>
                 <w:rFonts w:ascii="BC Sans" w:eastAsia="BC Sans" w:hAnsi="BC Sans" w:cs="BC Sans"/>
@@ -2678,17 +3183,35 @@
         </w:tabs>
         <w:rPr>
           <w:rFonts w:ascii="BC Sans" w:eastAsia="BC Sans" w:hAnsi="BC Sans" w:cs="BC Sans"/>
-          <w:sz w:val="21"/>
-          <w:szCs w:val="21"/>
+          <w:sz w:val="14"/>
+          <w:szCs w:val="14"/>
         </w:rPr>
       </w:pPr>
       <w:r>
         <w:rPr>
           <w:rFonts w:ascii="BC Sans" w:eastAsia="BC Sans" w:hAnsi="BC Sans" w:cs="BC Sans"/>
-          <w:sz w:val="21"/>
-          <w:szCs w:val="21"/>
+          <w:sz w:val="14"/>
+          <w:szCs w:val="14"/>
         </w:rPr>
-        <w:t>{d.request_description}</w:t>
+        <w:t>{</w:t>
+      </w:r>
+      <w:proofErr w:type="spellStart"/>
+      <w:r>
+        <w:rPr>
+          <w:rFonts w:ascii="BC Sans" w:eastAsia="BC Sans" w:hAnsi="BC Sans" w:cs="BC Sans"/>
+          <w:sz w:val="14"/>
+          <w:szCs w:val="14"/>
+        </w:rPr>
+        <w:t>d.request_description</w:t>
+      </w:r>
+      <w:proofErr w:type="spellEnd"/>
+      <w:r>
+        <w:rPr>
+          <w:rFonts w:ascii="BC Sans" w:eastAsia="BC Sans" w:hAnsi="BC Sans" w:cs="BC Sans"/>
+          <w:sz w:val="14"/>
+          <w:szCs w:val="14"/>
+        </w:rPr>
+        <w:t>}</w:t>
       </w:r>
     </w:p>
     <w:p>
@@ -2698,9 +3221,8 @@
         </w:tabs>
         <w:rPr>
           <w:rFonts w:ascii="BC Sans" w:eastAsia="BC Sans" w:hAnsi="BC Sans" w:cs="BC Sans"/>
+          <w:b/>
           <w:color w:val="0A3266"/>
-          <w:sz w:val="21"/>
-          <w:szCs w:val="21"/>
         </w:rPr>
       </w:pPr>
     </w:p>
@@ -2731,17 +3253,35 @@
         </w:tabs>
         <w:rPr>
           <w:rFonts w:ascii="BC Sans" w:eastAsia="BC Sans" w:hAnsi="BC Sans" w:cs="BC Sans"/>
-          <w:sz w:val="21"/>
-          <w:szCs w:val="21"/>
+          <w:sz w:val="14"/>
+          <w:szCs w:val="14"/>
         </w:rPr>
       </w:pPr>
       <w:r>
         <w:rPr>
           <w:rFonts w:ascii="BC Sans" w:eastAsia="BC Sans" w:hAnsi="BC Sans" w:cs="BC Sans"/>
-          <w:sz w:val="21"/>
-          <w:szCs w:val="21"/>
+          <w:sz w:val="14"/>
+          <w:szCs w:val="14"/>
         </w:rPr>
-        <w:t>{d.invoice_memo}</w:t>
+        <w:t>{</w:t>
+      </w:r>
+      <w:proofErr w:type="spellStart"/>
+      <w:r>
+        <w:rPr>
+          <w:rFonts w:ascii="BC Sans" w:eastAsia="BC Sans" w:hAnsi="BC Sans" w:cs="BC Sans"/>
+          <w:sz w:val="14"/>
+          <w:szCs w:val="14"/>
+        </w:rPr>
+        <w:t>d.invoice_memo</w:t>
+      </w:r>
+      <w:proofErr w:type="spellEnd"/>
+      <w:r>
+        <w:rPr>
+          <w:rFonts w:ascii="BC Sans" w:eastAsia="BC Sans" w:hAnsi="BC Sans" w:cs="BC Sans"/>
+          <w:sz w:val="14"/>
+          <w:szCs w:val="14"/>
+        </w:rPr>
+        <w:t>}</w:t>
       </w:r>
     </w:p>
     <w:p>
@@ -3053,7 +3593,25 @@
               <w:sz w:val="15"/>
               <w:szCs w:val="15"/>
             </w:rPr>
-            <w:t xml:space="preserve">PO Box 9569 Stn Prov Govt               </w:t>
+            <w:t xml:space="preserve">PO Box 9569 </w:t>
+          </w:r>
+          <w:proofErr w:type="spellStart"/>
+          <w:r>
+            <w:rPr>
+              <w:rFonts w:ascii="BC Sans" w:eastAsia="Times New Roman" w:hAnsi="BC Sans" w:cs="Times New Roman"/>
+              <w:sz w:val="15"/>
+              <w:szCs w:val="15"/>
+            </w:rPr>
+            <w:t>Stn</w:t>
+          </w:r>
+          <w:proofErr w:type="spellEnd"/>
+          <w:r>
+            <w:rPr>
+              <w:rFonts w:ascii="BC Sans" w:eastAsia="Times New Roman" w:hAnsi="BC Sans" w:cs="Times New Roman"/>
+              <w:sz w:val="15"/>
+              <w:szCs w:val="15"/>
+            </w:rPr>
+            <w:t xml:space="preserve"> Prov Govt               </w:t>
           </w:r>
         </w:p>
         <w:p>
@@ -3201,6 +3759,7 @@
             </w:r>
           </w:hyperlink>
           <w:hyperlink r:id="rId4">
+            <w:proofErr w:type="spellStart"/>
             <w:r>
               <w:rPr>
                 <w:rFonts w:ascii="BC Sans" w:eastAsia="Times New Roman" w:hAnsi="BC Sans" w:cs="Times New Roman"/>
@@ -3209,7 +3768,18 @@
                 <w:szCs w:val="15"/>
                 <w:u w:val="single"/>
               </w:rPr>
-              <w:t>freedomofinformation/</w:t>
+              <w:t>freedomofinformation</w:t>
+            </w:r>
+            <w:proofErr w:type="spellEnd"/>
+            <w:r>
+              <w:rPr>
+                <w:rFonts w:ascii="BC Sans" w:eastAsia="Times New Roman" w:hAnsi="BC Sans" w:cs="Times New Roman"/>
+                <w:color w:val="4F81BD" w:themeColor="accent1"/>
+                <w:sz w:val="15"/>
+                <w:szCs w:val="15"/>
+                <w:u w:val="single"/>
+              </w:rPr>
+              <w:t>/</w:t>
             </w:r>
           </w:hyperlink>
         </w:p>
@@ -3645,7 +4215,16 @@
         <w:sz w:val="28"/>
         <w:szCs w:val="28"/>
       </w:rPr>
-      <w:t xml:space="preserve"> # {d.</w:t>
+      <w:t xml:space="preserve"> # {</w:t>
+    </w:r>
+    <w:proofErr w:type="spellStart"/>
+    <w:r>
+      <w:rPr>
+        <w:rFonts w:ascii="BC Sans" w:eastAsia="BC Sans" w:hAnsi="BC Sans" w:cs="BC Sans"/>
+        <w:sz w:val="28"/>
+        <w:szCs w:val="28"/>
+      </w:rPr>
+      <w:t>d.</w:t>
     </w:r>
     <w:r>
       <w:rPr>
@@ -3655,6 +4234,7 @@
       </w:rPr>
       <w:t>invoice_num</w:t>
     </w:r>
+    <w:proofErr w:type="spellEnd"/>
     <w:r>
       <w:rPr>
         <w:rFonts w:ascii="BC Sans" w:eastAsia="BC Sans" w:hAnsi="BC Sans" w:cs="BC Sans"/>

</xml_diff>

<commit_message>
invoice FE work completed. WIP BE adjustment for actual hours
</commit_message>
<xml_diff>
--- a/request-management-api/request_api/receipt_templates/cfr_fee_invoice.docx
+++ b/request-management-api/request_api/receipt_templates/cfr_fee_invoice.docx
@@ -290,6 +290,14 @@
                 <w:szCs w:val="18"/>
               </w:rPr>
               <w:t>address</w:t>
+            </w:r>
+            <w:r>
+              <w:rPr>
+                <w:rFonts w:ascii="BC Sans" w:eastAsia="BC Sans" w:hAnsi="BC Sans" w:cs="BC Sans"/>
+                <w:sz w:val="18"/>
+                <w:szCs w:val="18"/>
+              </w:rPr>
+              <w:t>:convCRLF</w:t>
             </w:r>
             <w:proofErr w:type="spellEnd"/>
             <w:r>
@@ -2642,7 +2650,6 @@
                 <w:sz w:val="18"/>
                 <w:szCs w:val="18"/>
               </w:rPr>
-              <w:lastRenderedPageBreak/>
               <w:t>${</w:t>
             </w:r>
             <w:proofErr w:type="spellStart"/>

</xml_diff>

<commit_message>
ticket completed. TESTING AND CODE CLEAN WIP
</commit_message>
<xml_diff>
--- a/request-management-api/request_api/receipt_templates/cfr_fee_invoice.docx
+++ b/request-management-api/request_api/receipt_templates/cfr_fee_invoice.docx
@@ -200,6 +200,7 @@
               <w:t>{</w:t>
             </w:r>
             <w:proofErr w:type="spellStart"/>
+            <w:proofErr w:type="gramStart"/>
             <w:r>
               <w:rPr>
                 <w:rFonts w:ascii="BC Sans" w:eastAsia="BC Sans" w:hAnsi="BC Sans" w:cs="BC Sans"/>
@@ -214,7 +215,16 @@
                 <w:sz w:val="18"/>
                 <w:szCs w:val="18"/>
               </w:rPr>
-              <w:t>applicant_name</w:t>
+              <w:t>applicant</w:t>
+            </w:r>
+            <w:proofErr w:type="gramEnd"/>
+            <w:r>
+              <w:rPr>
+                <w:rFonts w:ascii="BC Sans" w:eastAsia="BC Sans" w:hAnsi="BC Sans" w:cs="BC Sans"/>
+                <w:sz w:val="18"/>
+                <w:szCs w:val="18"/>
+              </w:rPr>
+              <w:t>_name</w:t>
             </w:r>
             <w:proofErr w:type="spellEnd"/>
             <w:r>
@@ -267,6 +277,7 @@
               <w:t>{</w:t>
             </w:r>
             <w:proofErr w:type="spellStart"/>
+            <w:proofErr w:type="gramStart"/>
             <w:r>
               <w:rPr>
                 <w:rFonts w:ascii="BC Sans" w:eastAsia="BC Sans" w:hAnsi="BC Sans" w:cs="BC Sans"/>
@@ -281,8 +292,18 @@
                 <w:sz w:val="18"/>
                 <w:szCs w:val="18"/>
               </w:rPr>
-              <w:t>applicant_</w:t>
-            </w:r>
+              <w:t>applicant</w:t>
+            </w:r>
+            <w:proofErr w:type="gramEnd"/>
+            <w:r>
+              <w:rPr>
+                <w:rFonts w:ascii="BC Sans" w:eastAsia="BC Sans" w:hAnsi="BC Sans" w:cs="BC Sans"/>
+                <w:sz w:val="18"/>
+                <w:szCs w:val="18"/>
+              </w:rPr>
+              <w:t>_</w:t>
+            </w:r>
+            <w:proofErr w:type="gramStart"/>
             <w:r>
               <w:rPr>
                 <w:rFonts w:ascii="BC Sans" w:eastAsia="BC Sans" w:hAnsi="BC Sans" w:cs="BC Sans"/>
@@ -300,6 +321,7 @@
               <w:t>:convCRLF</w:t>
             </w:r>
             <w:proofErr w:type="spellEnd"/>
+            <w:proofErr w:type="gramEnd"/>
             <w:r>
               <w:rPr>
                 <w:rFonts w:ascii="BC Sans" w:eastAsia="BC Sans" w:hAnsi="BC Sans" w:cs="BC Sans"/>
@@ -431,6 +453,7 @@
               <w:t>{</w:t>
             </w:r>
             <w:proofErr w:type="spellStart"/>
+            <w:proofErr w:type="gramStart"/>
             <w:r>
               <w:rPr>
                 <w:rFonts w:ascii="BC Sans" w:eastAsia="BC Sans" w:hAnsi="BC Sans" w:cs="BC Sans"/>
@@ -445,7 +468,16 @@
                 <w:sz w:val="18"/>
                 <w:szCs w:val="18"/>
               </w:rPr>
-              <w:t>invoice_date</w:t>
+              <w:t>invoice</w:t>
+            </w:r>
+            <w:proofErr w:type="gramEnd"/>
+            <w:r>
+              <w:rPr>
+                <w:rFonts w:ascii="BC Sans" w:eastAsia="BC Sans" w:hAnsi="BC Sans" w:cs="BC Sans"/>
+                <w:sz w:val="18"/>
+                <w:szCs w:val="18"/>
+              </w:rPr>
+              <w:t>_date</w:t>
             </w:r>
             <w:proofErr w:type="spellEnd"/>
             <w:r>
@@ -573,6 +605,7 @@
               <w:t>{</w:t>
             </w:r>
             <w:proofErr w:type="spellStart"/>
+            <w:proofErr w:type="gramStart"/>
             <w:r>
               <w:rPr>
                 <w:rFonts w:ascii="BC Sans" w:eastAsia="BC Sans" w:hAnsi="BC Sans" w:cs="BC Sans"/>
@@ -582,6 +615,7 @@
               <w:t>d.axisRequestId</w:t>
             </w:r>
             <w:proofErr w:type="spellEnd"/>
+            <w:proofErr w:type="gramEnd"/>
             <w:r>
               <w:rPr>
                 <w:rFonts w:ascii="BC Sans" w:eastAsia="BC Sans" w:hAnsi="BC Sans" w:cs="BC Sans"/>
@@ -867,8 +901,19 @@
                 <w:sz w:val="18"/>
                 <w:szCs w:val="18"/>
               </w:rPr>
-              <w:t>Locating &amp; Retrieving</w:t>
-            </w:r>
+              <w:t xml:space="preserve">Locating &amp; </w:t>
+            </w:r>
+            <w:proofErr w:type="gramStart"/>
+            <w:r>
+              <w:rPr>
+                <w:rFonts w:ascii="BC Sans" w:eastAsia="BC Sans" w:hAnsi="BC Sans" w:cs="BC Sans"/>
+                <w:color w:val="000000"/>
+                <w:sz w:val="18"/>
+                <w:szCs w:val="18"/>
+              </w:rPr>
+              <w:t>Retrieving</w:t>
+            </w:r>
+            <w:proofErr w:type="gramEnd"/>
           </w:p>
         </w:tc>
         <w:tc>
@@ -899,34 +944,18 @@
               <w:t>{</w:t>
             </w:r>
             <w:proofErr w:type="spellStart"/>
-            <w:r>
-              <w:rPr>
-                <w:rFonts w:ascii="BC Sans" w:eastAsia="BC Sans" w:hAnsi="BC Sans" w:cs="BC Sans"/>
-                <w:color w:val="000000"/>
-                <w:sz w:val="18"/>
-                <w:szCs w:val="18"/>
-              </w:rPr>
-              <w:t>d.</w:t>
-            </w:r>
-            <w:r>
-              <w:rPr>
-                <w:rFonts w:ascii="BC Sans" w:eastAsia="BC Sans" w:hAnsi="BC Sans" w:cs="BC Sans"/>
-                <w:color w:val="000000"/>
-                <w:sz w:val="18"/>
-                <w:szCs w:val="18"/>
-              </w:rPr>
-              <w:t>cfrfee</w:t>
-            </w:r>
-            <w:r>
-              <w:rPr>
-                <w:rFonts w:ascii="BC Sans" w:eastAsia="BC Sans" w:hAnsi="BC Sans" w:cs="BC Sans"/>
-                <w:color w:val="000000"/>
-                <w:sz w:val="18"/>
-                <w:szCs w:val="18"/>
-              </w:rPr>
-              <w:t>.feedata.estimatedlocatinghrs</w:t>
+            <w:proofErr w:type="gramStart"/>
+            <w:r>
+              <w:rPr>
+                <w:rFonts w:ascii="BC Sans" w:eastAsia="BC Sans" w:hAnsi="BC Sans" w:cs="BC Sans"/>
+                <w:color w:val="000000"/>
+                <w:sz w:val="18"/>
+                <w:szCs w:val="18"/>
+              </w:rPr>
+              <w:t>d.locatinghrs</w:t>
             </w:r>
             <w:proofErr w:type="spellEnd"/>
+            <w:proofErr w:type="gramEnd"/>
             <w:r>
               <w:rPr>
                 <w:rFonts w:ascii="BC Sans" w:eastAsia="BC Sans" w:hAnsi="BC Sans" w:cs="BC Sans"/>
@@ -985,6 +1014,7 @@
                 <w:szCs w:val="18"/>
               </w:rPr>
             </w:pPr>
+            <w:proofErr w:type="gramStart"/>
             <w:r>
               <w:rPr>
                 <w:rFonts w:ascii="BC Sans" w:eastAsia="BC Sans" w:hAnsi="BC Sans" w:cs="BC Sans"/>
@@ -1020,35 +1050,48 @@
                 <w:sz w:val="18"/>
                 <w:szCs w:val="18"/>
               </w:rPr>
-              <w:t>d.</w:t>
-            </w:r>
-            <w:r>
-              <w:rPr>
-                <w:rFonts w:ascii="BC Sans" w:eastAsia="BC Sans" w:hAnsi="BC Sans" w:cs="BC Sans"/>
-                <w:color w:val="000000"/>
-                <w:sz w:val="18"/>
-                <w:szCs w:val="18"/>
-              </w:rPr>
-              <w:t>cfrfee</w:t>
-            </w:r>
-            <w:r>
-              <w:rPr>
-                <w:rFonts w:ascii="BC Sans" w:eastAsia="BC Sans" w:hAnsi="BC Sans" w:cs="BC Sans"/>
-                <w:color w:val="000000"/>
-                <w:sz w:val="18"/>
-                <w:szCs w:val="18"/>
-              </w:rPr>
-              <w:t>.feedata.estimatedlocatinghrs:mul</w:t>
+              <w:t>d</w:t>
+            </w:r>
+            <w:proofErr w:type="gramEnd"/>
+            <w:r>
+              <w:rPr>
+                <w:rFonts w:ascii="BC Sans" w:eastAsia="BC Sans" w:hAnsi="BC Sans" w:cs="BC Sans"/>
+                <w:color w:val="000000"/>
+                <w:sz w:val="18"/>
+                <w:szCs w:val="18"/>
+              </w:rPr>
+              <w:t>.</w:t>
+            </w:r>
+            <w:proofErr w:type="gramStart"/>
+            <w:r>
+              <w:rPr>
+                <w:rFonts w:ascii="BC Sans" w:eastAsia="BC Sans" w:hAnsi="BC Sans" w:cs="BC Sans"/>
+                <w:color w:val="000000"/>
+                <w:sz w:val="18"/>
+                <w:szCs w:val="18"/>
+              </w:rPr>
+              <w:t>locatinghrs:mul</w:t>
             </w:r>
             <w:proofErr w:type="spellEnd"/>
-            <w:r>
-              <w:rPr>
-                <w:rFonts w:ascii="BC Sans" w:eastAsia="BC Sans" w:hAnsi="BC Sans" w:cs="BC Sans"/>
-                <w:color w:val="000000"/>
-                <w:sz w:val="18"/>
-                <w:szCs w:val="18"/>
-              </w:rPr>
-              <w:t>(30):</w:t>
+            <w:proofErr w:type="gramEnd"/>
+            <w:r>
+              <w:rPr>
+                <w:rFonts w:ascii="BC Sans" w:eastAsia="BC Sans" w:hAnsi="BC Sans" w:cs="BC Sans"/>
+                <w:color w:val="000000"/>
+                <w:sz w:val="18"/>
+                <w:szCs w:val="18"/>
+              </w:rPr>
+              <w:t>(30</w:t>
+            </w:r>
+            <w:proofErr w:type="gramStart"/>
+            <w:r>
+              <w:rPr>
+                <w:rFonts w:ascii="BC Sans" w:eastAsia="BC Sans" w:hAnsi="BC Sans" w:cs="BC Sans"/>
+                <w:color w:val="000000"/>
+                <w:sz w:val="18"/>
+                <w:szCs w:val="18"/>
+              </w:rPr>
+              <w:t>):</w:t>
             </w:r>
             <w:proofErr w:type="spellStart"/>
             <w:r>
@@ -1061,6 +1104,7 @@
               <w:t>formatN</w:t>
             </w:r>
             <w:proofErr w:type="spellEnd"/>
+            <w:proofErr w:type="gramEnd"/>
             <w:r>
               <w:rPr>
                 <w:rFonts w:ascii="BC Sans" w:eastAsia="BC Sans" w:hAnsi="BC Sans" w:cs="BC Sans"/>
@@ -1099,6 +1143,7 @@
                 <w:szCs w:val="18"/>
               </w:rPr>
             </w:pPr>
+            <w:proofErr w:type="gramStart"/>
             <w:r>
               <w:rPr>
                 <w:rFonts w:ascii="BC Sans" w:eastAsia="BC Sans" w:hAnsi="BC Sans" w:cs="BC Sans"/>
@@ -1116,9 +1161,30 @@
                 <w:sz w:val="18"/>
                 <w:szCs w:val="18"/>
               </w:rPr>
-              <w:t>d.waivedAmount:formatN</w:t>
+              <w:t>d</w:t>
+            </w:r>
+            <w:proofErr w:type="gramEnd"/>
+            <w:r>
+              <w:rPr>
+                <w:rFonts w:ascii="BC Sans" w:eastAsia="BC Sans" w:hAnsi="BC Sans" w:cs="BC Sans"/>
+                <w:color w:val="000000"/>
+                <w:sz w:val="18"/>
+                <w:szCs w:val="18"/>
+              </w:rPr>
+              <w:t>.</w:t>
+            </w:r>
+            <w:proofErr w:type="gramStart"/>
+            <w:r>
+              <w:rPr>
+                <w:rFonts w:ascii="BC Sans" w:eastAsia="BC Sans" w:hAnsi="BC Sans" w:cs="BC Sans"/>
+                <w:color w:val="000000"/>
+                <w:sz w:val="18"/>
+                <w:szCs w:val="18"/>
+              </w:rPr>
+              <w:t>waivedAmount:formatN</w:t>
             </w:r>
             <w:proofErr w:type="spellEnd"/>
+            <w:proofErr w:type="gramEnd"/>
             <w:r>
               <w:rPr>
                 <w:rFonts w:ascii="BC Sans" w:eastAsia="BC Sans" w:hAnsi="BC Sans" w:cs="BC Sans"/>
@@ -1148,6 +1214,7 @@
                 <w:szCs w:val="18"/>
               </w:rPr>
             </w:pPr>
+            <w:proofErr w:type="gramStart"/>
             <w:r>
               <w:rPr>
                 <w:rFonts w:ascii="BC Sans" w:eastAsia="BC Sans" w:hAnsi="BC Sans" w:cs="BC Sans"/>
@@ -1164,25 +1231,58 @@
                 <w:sz w:val="18"/>
                 <w:szCs w:val="18"/>
               </w:rPr>
-              <w:t xml:space="preserve"> d.</w:t>
-            </w:r>
-            <w:r>
-              <w:rPr>
-                <w:rFonts w:ascii="BC Sans" w:eastAsia="BC Sans" w:hAnsi="BC Sans" w:cs="BC Sans"/>
-                <w:color w:val="000000"/>
-                <w:sz w:val="18"/>
-                <w:szCs w:val="18"/>
-              </w:rPr>
-              <w:t>cfrfee</w:t>
-            </w:r>
-            <w:r>
-              <w:rPr>
-                <w:rFonts w:ascii="BC Sans" w:eastAsia="BC Sans" w:hAnsi="BC Sans" w:cs="BC Sans"/>
-                <w:color w:val="000000"/>
-                <w:sz w:val="18"/>
-                <w:szCs w:val="18"/>
-              </w:rPr>
-              <w:t>.feedata.estimatedlocatinghrs:mul(30)</w:t>
+              <w:t xml:space="preserve"> </w:t>
+            </w:r>
+            <w:proofErr w:type="spellStart"/>
+            <w:r>
+              <w:rPr>
+                <w:rFonts w:ascii="BC Sans" w:eastAsia="BC Sans" w:hAnsi="BC Sans" w:cs="BC Sans"/>
+                <w:color w:val="000000"/>
+                <w:sz w:val="18"/>
+                <w:szCs w:val="18"/>
+              </w:rPr>
+              <w:t>d</w:t>
+            </w:r>
+            <w:proofErr w:type="gramEnd"/>
+            <w:r>
+              <w:rPr>
+                <w:rFonts w:ascii="BC Sans" w:eastAsia="BC Sans" w:hAnsi="BC Sans" w:cs="BC Sans"/>
+                <w:color w:val="000000"/>
+                <w:sz w:val="18"/>
+                <w:szCs w:val="18"/>
+              </w:rPr>
+              <w:t>.</w:t>
+            </w:r>
+            <w:proofErr w:type="gramStart"/>
+            <w:r>
+              <w:rPr>
+                <w:rFonts w:ascii="BC Sans" w:eastAsia="BC Sans" w:hAnsi="BC Sans" w:cs="BC Sans"/>
+                <w:color w:val="000000"/>
+                <w:sz w:val="18"/>
+                <w:szCs w:val="18"/>
+              </w:rPr>
+              <w:t>locatinghrs:mul</w:t>
+            </w:r>
+            <w:proofErr w:type="spellEnd"/>
+            <w:proofErr w:type="gramEnd"/>
+            <w:r>
+              <w:rPr>
+                <w:rFonts w:ascii="BC Sans" w:eastAsia="BC Sans" w:hAnsi="BC Sans" w:cs="BC Sans"/>
+                <w:color w:val="000000"/>
+                <w:sz w:val="18"/>
+                <w:szCs w:val="18"/>
+              </w:rPr>
+              <w:t>(30</w:t>
+            </w:r>
+            <w:proofErr w:type="gramStart"/>
+            <w:r>
+              <w:rPr>
+                <w:rFonts w:ascii="BC Sans" w:eastAsia="BC Sans" w:hAnsi="BC Sans" w:cs="BC Sans"/>
+                <w:color w:val="000000"/>
+                <w:sz w:val="18"/>
+                <w:szCs w:val="18"/>
+              </w:rPr>
+              <w:t>)</w:t>
             </w:r>
             <w:r>
               <w:rPr>
@@ -1202,24 +1302,7 @@
               </w:rPr>
               <w:t>.</w:t>
             </w:r>
-            <w:r>
-              <w:rPr>
-                <w:rFonts w:ascii="BC Sans" w:eastAsia="BC Sans" w:hAnsi="BC Sans" w:cs="BC Sans"/>
-                <w:color w:val="000000"/>
-                <w:sz w:val="18"/>
-                <w:szCs w:val="18"/>
-              </w:rPr>
-              <w:t>.</w:t>
-            </w:r>
-            <w:r>
-              <w:rPr>
-                <w:rFonts w:ascii="BC Sans" w:eastAsia="BC Sans" w:hAnsi="BC Sans" w:cs="BC Sans"/>
-                <w:color w:val="000000"/>
-                <w:sz w:val="18"/>
-                <w:szCs w:val="18"/>
-              </w:rPr>
-              <w:t>.</w:t>
-            </w:r>
+            <w:proofErr w:type="spellStart"/>
             <w:r>
               <w:rPr>
                 <w:rFonts w:ascii="BC Sans" w:eastAsia="BC Sans" w:hAnsi="BC Sans" w:cs="BC Sans"/>
@@ -1229,6 +1312,7 @@
               </w:rPr>
               <w:t>waivedAmount</w:t>
             </w:r>
+            <w:proofErr w:type="spellEnd"/>
             <w:r>
               <w:rPr>
                 <w:rFonts w:ascii="BC Sans" w:eastAsia="BC Sans" w:hAnsi="BC Sans" w:cs="BC Sans"/>
@@ -1245,7 +1329,28 @@
                 <w:sz w:val="18"/>
                 <w:szCs w:val="18"/>
               </w:rPr>
-              <w:t>:formatN(2)</w:t>
+              <w:t>:</w:t>
+            </w:r>
+            <w:proofErr w:type="spellStart"/>
+            <w:r>
+              <w:rPr>
+                <w:rFonts w:ascii="BC Sans" w:eastAsia="BC Sans" w:hAnsi="BC Sans" w:cs="BC Sans"/>
+                <w:color w:val="000000"/>
+                <w:sz w:val="18"/>
+                <w:szCs w:val="18"/>
+              </w:rPr>
+              <w:t>formatN</w:t>
+            </w:r>
+            <w:proofErr w:type="spellEnd"/>
+            <w:proofErr w:type="gramEnd"/>
+            <w:r>
+              <w:rPr>
+                <w:rFonts w:ascii="BC Sans" w:eastAsia="BC Sans" w:hAnsi="BC Sans" w:cs="BC Sans"/>
+                <w:color w:val="000000"/>
+                <w:sz w:val="18"/>
+                <w:szCs w:val="18"/>
+              </w:rPr>
+              <w:t>(2)</w:t>
             </w:r>
             <w:r>
               <w:rPr>
@@ -1319,34 +1424,18 @@
               <w:t>{</w:t>
             </w:r>
             <w:proofErr w:type="spellStart"/>
-            <w:r>
-              <w:rPr>
-                <w:rFonts w:ascii="BC Sans" w:eastAsia="BC Sans" w:hAnsi="BC Sans" w:cs="BC Sans"/>
-                <w:color w:val="000000"/>
-                <w:sz w:val="18"/>
-                <w:szCs w:val="18"/>
-              </w:rPr>
-              <w:t>d.</w:t>
-            </w:r>
-            <w:r>
-              <w:rPr>
-                <w:rFonts w:ascii="BC Sans" w:eastAsia="BC Sans" w:hAnsi="BC Sans" w:cs="BC Sans"/>
-                <w:color w:val="000000"/>
-                <w:sz w:val="18"/>
-                <w:szCs w:val="18"/>
-              </w:rPr>
-              <w:t>cfrfee</w:t>
-            </w:r>
-            <w:r>
-              <w:rPr>
-                <w:rFonts w:ascii="BC Sans" w:eastAsia="BC Sans" w:hAnsi="BC Sans" w:cs="BC Sans"/>
-                <w:color w:val="000000"/>
-                <w:sz w:val="18"/>
-                <w:szCs w:val="18"/>
-              </w:rPr>
-              <w:t>.feedata.estimatedproducinghrs</w:t>
+            <w:proofErr w:type="gramStart"/>
+            <w:r>
+              <w:rPr>
+                <w:rFonts w:ascii="BC Sans" w:eastAsia="BC Sans" w:hAnsi="BC Sans" w:cs="BC Sans"/>
+                <w:color w:val="000000"/>
+                <w:sz w:val="18"/>
+                <w:szCs w:val="18"/>
+              </w:rPr>
+              <w:t>d.producinghrs</w:t>
             </w:r>
             <w:proofErr w:type="spellEnd"/>
+            <w:proofErr w:type="gramEnd"/>
             <w:r>
               <w:rPr>
                 <w:rFonts w:ascii="BC Sans" w:eastAsia="BC Sans" w:hAnsi="BC Sans" w:cs="BC Sans"/>
@@ -1415,32 +1504,25 @@
               <w:t>${</w:t>
             </w:r>
             <w:proofErr w:type="spellStart"/>
-            <w:r>
-              <w:rPr>
-                <w:rFonts w:ascii="BC Sans" w:eastAsia="BC Sans" w:hAnsi="BC Sans" w:cs="BC Sans"/>
-                <w:color w:val="000000"/>
-                <w:sz w:val="18"/>
-                <w:szCs w:val="18"/>
-              </w:rPr>
-              <w:t>d.</w:t>
-            </w:r>
-            <w:r>
-              <w:rPr>
-                <w:rFonts w:ascii="BC Sans" w:eastAsia="BC Sans" w:hAnsi="BC Sans" w:cs="BC Sans"/>
-                <w:color w:val="000000"/>
-                <w:sz w:val="18"/>
-                <w:szCs w:val="18"/>
-              </w:rPr>
-              <w:t>cfrfee</w:t>
-            </w:r>
-            <w:r>
-              <w:rPr>
-                <w:rFonts w:ascii="BC Sans" w:eastAsia="BC Sans" w:hAnsi="BC Sans" w:cs="BC Sans"/>
-                <w:color w:val="000000"/>
-                <w:sz w:val="18"/>
-                <w:szCs w:val="18"/>
-              </w:rPr>
-              <w:t>.feedata</w:t>
+            <w:proofErr w:type="gramStart"/>
+            <w:r>
+              <w:rPr>
+                <w:rFonts w:ascii="BC Sans" w:eastAsia="BC Sans" w:hAnsi="BC Sans" w:cs="BC Sans"/>
+                <w:color w:val="000000"/>
+                <w:sz w:val="18"/>
+                <w:szCs w:val="18"/>
+              </w:rPr>
+              <w:t>d.producinghrs</w:t>
+            </w:r>
+            <w:proofErr w:type="gramEnd"/>
+            <w:r>
+              <w:rPr>
+                <w:rFonts w:ascii="BC Sans" w:eastAsia="BC Sans" w:hAnsi="BC Sans" w:cs="BC Sans"/>
+                <w:color w:val="000000"/>
+                <w:sz w:val="18"/>
+                <w:szCs w:val="18"/>
+              </w:rPr>
+              <w:t>:mul</w:t>
             </w:r>
             <w:proofErr w:type="spellEnd"/>
             <w:r>
@@ -1450,7 +1532,17 @@
                 <w:sz w:val="18"/>
                 <w:szCs w:val="18"/>
               </w:rPr>
-              <w:t xml:space="preserve">. </w:t>
+              <w:t>(30</w:t>
+            </w:r>
+            <w:proofErr w:type="gramStart"/>
+            <w:r>
+              <w:rPr>
+                <w:rFonts w:ascii="BC Sans" w:eastAsia="BC Sans" w:hAnsi="BC Sans" w:cs="BC Sans"/>
+                <w:color w:val="000000"/>
+                <w:sz w:val="18"/>
+                <w:szCs w:val="18"/>
+              </w:rPr>
+              <w:t>):</w:t>
             </w:r>
             <w:proofErr w:type="spellStart"/>
             <w:r>
@@ -1460,29 +1552,10 @@
                 <w:sz w:val="18"/>
                 <w:szCs w:val="18"/>
               </w:rPr>
-              <w:t>estimatedproducinghrs:mul</w:t>
+              <w:t>formatN</w:t>
             </w:r>
             <w:proofErr w:type="spellEnd"/>
-            <w:r>
-              <w:rPr>
-                <w:rFonts w:ascii="BC Sans" w:eastAsia="BC Sans" w:hAnsi="BC Sans" w:cs="BC Sans"/>
-                <w:color w:val="000000"/>
-                <w:sz w:val="18"/>
-                <w:szCs w:val="18"/>
-              </w:rPr>
-              <w:t>(30):</w:t>
-            </w:r>
-            <w:proofErr w:type="spellStart"/>
-            <w:r>
-              <w:rPr>
-                <w:rFonts w:ascii="BC Sans" w:eastAsia="BC Sans" w:hAnsi="BC Sans" w:cs="BC Sans"/>
-                <w:color w:val="000000"/>
-                <w:sz w:val="18"/>
-                <w:szCs w:val="18"/>
-              </w:rPr>
-              <w:t>formatN</w:t>
-            </w:r>
-            <w:proofErr w:type="spellEnd"/>
+            <w:proofErr w:type="gramEnd"/>
             <w:r>
               <w:rPr>
                 <w:rFonts w:ascii="BC Sans" w:eastAsia="BC Sans" w:hAnsi="BC Sans" w:cs="BC Sans"/>
@@ -1551,32 +1624,25 @@
               <w:t>${</w:t>
             </w:r>
             <w:proofErr w:type="spellStart"/>
-            <w:r>
-              <w:rPr>
-                <w:rFonts w:ascii="BC Sans" w:eastAsia="BC Sans" w:hAnsi="BC Sans" w:cs="BC Sans"/>
-                <w:color w:val="000000"/>
-                <w:sz w:val="18"/>
-                <w:szCs w:val="18"/>
-              </w:rPr>
-              <w:t>d.</w:t>
-            </w:r>
-            <w:r>
-              <w:rPr>
-                <w:rFonts w:ascii="BC Sans" w:eastAsia="BC Sans" w:hAnsi="BC Sans" w:cs="BC Sans"/>
-                <w:color w:val="000000"/>
-                <w:sz w:val="18"/>
-                <w:szCs w:val="18"/>
-              </w:rPr>
-              <w:t>cfrfee</w:t>
-            </w:r>
-            <w:r>
-              <w:rPr>
-                <w:rFonts w:ascii="BC Sans" w:eastAsia="BC Sans" w:hAnsi="BC Sans" w:cs="BC Sans"/>
-                <w:color w:val="000000"/>
-                <w:sz w:val="18"/>
-                <w:szCs w:val="18"/>
-              </w:rPr>
-              <w:t>.feedata</w:t>
+            <w:proofErr w:type="gramStart"/>
+            <w:r>
+              <w:rPr>
+                <w:rFonts w:ascii="BC Sans" w:eastAsia="BC Sans" w:hAnsi="BC Sans" w:cs="BC Sans"/>
+                <w:color w:val="000000"/>
+                <w:sz w:val="18"/>
+                <w:szCs w:val="18"/>
+              </w:rPr>
+              <w:t>d.producinghrs</w:t>
+            </w:r>
+            <w:proofErr w:type="gramEnd"/>
+            <w:r>
+              <w:rPr>
+                <w:rFonts w:ascii="BC Sans" w:eastAsia="BC Sans" w:hAnsi="BC Sans" w:cs="BC Sans"/>
+                <w:color w:val="000000"/>
+                <w:sz w:val="18"/>
+                <w:szCs w:val="18"/>
+              </w:rPr>
+              <w:t>:mul</w:t>
             </w:r>
             <w:proofErr w:type="spellEnd"/>
             <w:r>
@@ -1586,7 +1652,17 @@
                 <w:sz w:val="18"/>
                 <w:szCs w:val="18"/>
               </w:rPr>
-              <w:t xml:space="preserve">. </w:t>
+              <w:t>(30</w:t>
+            </w:r>
+            <w:proofErr w:type="gramStart"/>
+            <w:r>
+              <w:rPr>
+                <w:rFonts w:ascii="BC Sans" w:eastAsia="BC Sans" w:hAnsi="BC Sans" w:cs="BC Sans"/>
+                <w:color w:val="000000"/>
+                <w:sz w:val="18"/>
+                <w:szCs w:val="18"/>
+              </w:rPr>
+              <w:t>):</w:t>
             </w:r>
             <w:proofErr w:type="spellStart"/>
             <w:r>
@@ -1596,29 +1672,10 @@
                 <w:sz w:val="18"/>
                 <w:szCs w:val="18"/>
               </w:rPr>
-              <w:t>estimatedproducinghrs:mul</w:t>
+              <w:t>formatN</w:t>
             </w:r>
             <w:proofErr w:type="spellEnd"/>
-            <w:r>
-              <w:rPr>
-                <w:rFonts w:ascii="BC Sans" w:eastAsia="BC Sans" w:hAnsi="BC Sans" w:cs="BC Sans"/>
-                <w:color w:val="000000"/>
-                <w:sz w:val="18"/>
-                <w:szCs w:val="18"/>
-              </w:rPr>
-              <w:t>(30):</w:t>
-            </w:r>
-            <w:proofErr w:type="spellStart"/>
-            <w:r>
-              <w:rPr>
-                <w:rFonts w:ascii="BC Sans" w:eastAsia="BC Sans" w:hAnsi="BC Sans" w:cs="BC Sans"/>
-                <w:color w:val="000000"/>
-                <w:sz w:val="18"/>
-                <w:szCs w:val="18"/>
-              </w:rPr>
-              <w:t>formatN</w:t>
-            </w:r>
-            <w:proofErr w:type="spellEnd"/>
+            <w:proofErr w:type="gramEnd"/>
             <w:r>
               <w:rPr>
                 <w:rFonts w:ascii="BC Sans" w:eastAsia="BC Sans" w:hAnsi="BC Sans" w:cs="BC Sans"/>
@@ -1691,49 +1748,36 @@
               <w:t>{</w:t>
             </w:r>
             <w:proofErr w:type="spellStart"/>
-            <w:r>
-              <w:rPr>
-                <w:rFonts w:ascii="BC Sans" w:eastAsia="BC Sans" w:hAnsi="BC Sans" w:cs="BC Sans"/>
-                <w:color w:val="000000"/>
-                <w:sz w:val="18"/>
-                <w:szCs w:val="18"/>
-              </w:rPr>
-              <w:t>d.</w:t>
-            </w:r>
-            <w:r>
-              <w:rPr>
-                <w:rFonts w:ascii="BC Sans" w:eastAsia="BC Sans" w:hAnsi="BC Sans" w:cs="BC Sans"/>
-                <w:color w:val="000000"/>
-                <w:sz w:val="18"/>
-                <w:szCs w:val="18"/>
-              </w:rPr>
-              <w:t>cfrfee</w:t>
-            </w:r>
-            <w:r>
-              <w:rPr>
-                <w:rFonts w:ascii="BC Sans" w:eastAsia="BC Sans" w:hAnsi="BC Sans" w:cs="BC Sans"/>
-                <w:color w:val="000000"/>
-                <w:sz w:val="18"/>
-                <w:szCs w:val="18"/>
-              </w:rPr>
-              <w:t>.feedata</w:t>
+            <w:proofErr w:type="gramStart"/>
+            <w:r>
+              <w:rPr>
+                <w:rFonts w:ascii="BC Sans" w:eastAsia="BC Sans" w:hAnsi="BC Sans" w:cs="BC Sans"/>
+                <w:color w:val="000000"/>
+                <w:sz w:val="18"/>
+                <w:szCs w:val="18"/>
+              </w:rPr>
+              <w:t>d.iaopreparinghrs</w:t>
+            </w:r>
+            <w:proofErr w:type="gramEnd"/>
+            <w:r>
+              <w:rPr>
+                <w:rFonts w:ascii="BC Sans" w:eastAsia="BC Sans" w:hAnsi="BC Sans" w:cs="BC Sans"/>
+                <w:color w:val="000000"/>
+                <w:sz w:val="18"/>
+                <w:szCs w:val="18"/>
+              </w:rPr>
+              <w:t>:add</w:t>
             </w:r>
             <w:proofErr w:type="spellEnd"/>
-            <w:r>
-              <w:rPr>
-                <w:rFonts w:ascii="BC Sans" w:eastAsia="BC Sans" w:hAnsi="BC Sans" w:cs="BC Sans"/>
-                <w:color w:val="000000"/>
-                <w:sz w:val="18"/>
-                <w:szCs w:val="18"/>
-              </w:rPr>
-              <w:t>.</w:t>
-            </w:r>
-            <w:r>
-              <w:rPr>
-                <w:sz w:val="18"/>
-                <w:szCs w:val="18"/>
-              </w:rPr>
-              <w:t xml:space="preserve"> </w:t>
+            <w:proofErr w:type="gramStart"/>
+            <w:r>
+              <w:rPr>
+                <w:rFonts w:ascii="BC Sans" w:eastAsia="BC Sans" w:hAnsi="BC Sans" w:cs="BC Sans"/>
+                <w:color w:val="000000"/>
+                <w:sz w:val="18"/>
+                <w:szCs w:val="18"/>
+              </w:rPr>
+              <w:t>(.</w:t>
             </w:r>
             <w:proofErr w:type="spellStart"/>
             <w:r>
@@ -1743,7 +1787,7 @@
                 <w:sz w:val="18"/>
                 <w:szCs w:val="18"/>
               </w:rPr>
-              <w:t>estimatediaopreparinghrs:add</w:t>
+              <w:t>ministrypreparinghrs</w:t>
             </w:r>
             <w:proofErr w:type="spellEnd"/>
             <w:r>
@@ -1753,28 +1797,9 @@
                 <w:sz w:val="18"/>
                 <w:szCs w:val="18"/>
               </w:rPr>
-              <w:t>(.</w:t>
-            </w:r>
-            <w:proofErr w:type="spellStart"/>
-            <w:r>
-              <w:rPr>
-                <w:rFonts w:ascii="BC Sans" w:eastAsia="BC Sans" w:hAnsi="BC Sans" w:cs="BC Sans"/>
-                <w:color w:val="000000"/>
-                <w:sz w:val="18"/>
-                <w:szCs w:val="18"/>
-              </w:rPr>
-              <w:t>estimatedministrypreparinghrs</w:t>
-            </w:r>
-            <w:proofErr w:type="spellEnd"/>
-            <w:r>
-              <w:rPr>
-                <w:rFonts w:ascii="BC Sans" w:eastAsia="BC Sans" w:hAnsi="BC Sans" w:cs="BC Sans"/>
-                <w:color w:val="000000"/>
-                <w:sz w:val="18"/>
-                <w:szCs w:val="18"/>
-              </w:rPr>
               <w:t>) }</w:t>
             </w:r>
+            <w:proofErr w:type="gramEnd"/>
           </w:p>
         </w:tc>
         <w:tc>
@@ -1824,6 +1849,7 @@
                 <w:szCs w:val="18"/>
               </w:rPr>
             </w:pPr>
+            <w:proofErr w:type="gramStart"/>
             <w:r>
               <w:rPr>
                 <w:rFonts w:ascii="BC Sans" w:eastAsia="BC Sans" w:hAnsi="BC Sans" w:cs="BC Sans"/>
@@ -1841,25 +1867,27 @@
                 <w:sz w:val="18"/>
                 <w:szCs w:val="18"/>
               </w:rPr>
-              <w:t>d.</w:t>
-            </w:r>
-            <w:r>
-              <w:rPr>
-                <w:rFonts w:ascii="BC Sans" w:eastAsia="BC Sans" w:hAnsi="BC Sans" w:cs="BC Sans"/>
-                <w:color w:val="000000"/>
-                <w:sz w:val="18"/>
-                <w:szCs w:val="18"/>
-              </w:rPr>
-              <w:t>cfrfee</w:t>
-            </w:r>
-            <w:r>
-              <w:rPr>
-                <w:rFonts w:ascii="BC Sans" w:eastAsia="BC Sans" w:hAnsi="BC Sans" w:cs="BC Sans"/>
-                <w:color w:val="000000"/>
-                <w:sz w:val="18"/>
-                <w:szCs w:val="18"/>
-              </w:rPr>
-              <w:t>.feedata</w:t>
+              <w:t>d</w:t>
+            </w:r>
+            <w:proofErr w:type="gramEnd"/>
+            <w:r>
+              <w:rPr>
+                <w:rFonts w:ascii="BC Sans" w:eastAsia="BC Sans" w:hAnsi="BC Sans" w:cs="BC Sans"/>
+                <w:color w:val="000000"/>
+                <w:sz w:val="18"/>
+                <w:szCs w:val="18"/>
+              </w:rPr>
+              <w:t>.</w:t>
+            </w:r>
+            <w:proofErr w:type="gramStart"/>
+            <w:r>
+              <w:rPr>
+                <w:rFonts w:ascii="BC Sans" w:eastAsia="BC Sans" w:hAnsi="BC Sans" w:cs="BC Sans"/>
+                <w:color w:val="000000"/>
+                <w:sz w:val="18"/>
+                <w:szCs w:val="18"/>
+              </w:rPr>
+              <w:t>iaopreparinghrs:add</w:t>
             </w:r>
             <w:proofErr w:type="spellEnd"/>
             <w:r>
@@ -1869,23 +1897,79 @@
                 <w:sz w:val="18"/>
                 <w:szCs w:val="18"/>
               </w:rPr>
-              <w:t>.</w:t>
-            </w:r>
-            <w:r>
-              <w:rPr>
-                <w:sz w:val="18"/>
-                <w:szCs w:val="18"/>
-              </w:rPr>
-              <w:t xml:space="preserve"> </w:t>
-            </w:r>
-            <w:r>
-              <w:rPr>
-                <w:rFonts w:ascii="BC Sans" w:eastAsia="BC Sans" w:hAnsi="BC Sans" w:cs="BC Sans"/>
-                <w:color w:val="000000"/>
-                <w:sz w:val="18"/>
-                <w:szCs w:val="18"/>
-              </w:rPr>
-              <w:t>estimatediaopreparinghrs:add(.estimatedministrypreparinghrs):mul(30):formatN(2)}</w:t>
+              <w:t>(.</w:t>
+            </w:r>
+            <w:proofErr w:type="spellStart"/>
+            <w:r>
+              <w:rPr>
+                <w:rFonts w:ascii="BC Sans" w:eastAsia="BC Sans" w:hAnsi="BC Sans" w:cs="BC Sans"/>
+                <w:color w:val="000000"/>
+                <w:sz w:val="18"/>
+                <w:szCs w:val="18"/>
+              </w:rPr>
+              <w:t>ministrypreparinghrs</w:t>
+            </w:r>
+            <w:proofErr w:type="spellEnd"/>
+            <w:r>
+              <w:rPr>
+                <w:rFonts w:ascii="BC Sans" w:eastAsia="BC Sans" w:hAnsi="BC Sans" w:cs="BC Sans"/>
+                <w:color w:val="000000"/>
+                <w:sz w:val="18"/>
+                <w:szCs w:val="18"/>
+              </w:rPr>
+              <w:t>):</w:t>
+            </w:r>
+            <w:proofErr w:type="spellStart"/>
+            <w:r>
+              <w:rPr>
+                <w:rFonts w:ascii="BC Sans" w:eastAsia="BC Sans" w:hAnsi="BC Sans" w:cs="BC Sans"/>
+                <w:color w:val="000000"/>
+                <w:sz w:val="18"/>
+                <w:szCs w:val="18"/>
+              </w:rPr>
+              <w:t>mul</w:t>
+            </w:r>
+            <w:proofErr w:type="spellEnd"/>
+            <w:proofErr w:type="gramEnd"/>
+            <w:r>
+              <w:rPr>
+                <w:rFonts w:ascii="BC Sans" w:eastAsia="BC Sans" w:hAnsi="BC Sans" w:cs="BC Sans"/>
+                <w:color w:val="000000"/>
+                <w:sz w:val="18"/>
+                <w:szCs w:val="18"/>
+              </w:rPr>
+              <w:t>(30</w:t>
+            </w:r>
+            <w:proofErr w:type="gramStart"/>
+            <w:r>
+              <w:rPr>
+                <w:rFonts w:ascii="BC Sans" w:eastAsia="BC Sans" w:hAnsi="BC Sans" w:cs="BC Sans"/>
+                <w:color w:val="000000"/>
+                <w:sz w:val="18"/>
+                <w:szCs w:val="18"/>
+              </w:rPr>
+              <w:t>):</w:t>
+            </w:r>
+            <w:proofErr w:type="spellStart"/>
+            <w:r>
+              <w:rPr>
+                <w:rFonts w:ascii="BC Sans" w:eastAsia="BC Sans" w:hAnsi="BC Sans" w:cs="BC Sans"/>
+                <w:color w:val="000000"/>
+                <w:sz w:val="18"/>
+                <w:szCs w:val="18"/>
+              </w:rPr>
+              <w:t>formatN</w:t>
+            </w:r>
+            <w:proofErr w:type="spellEnd"/>
+            <w:proofErr w:type="gramEnd"/>
+            <w:r>
+              <w:rPr>
+                <w:rFonts w:ascii="BC Sans" w:eastAsia="BC Sans" w:hAnsi="BC Sans" w:cs="BC Sans"/>
+                <w:color w:val="000000"/>
+                <w:sz w:val="18"/>
+                <w:szCs w:val="18"/>
+              </w:rPr>
+              <w:t>(2)}</w:t>
             </w:r>
           </w:p>
         </w:tc>
@@ -1936,6 +2020,7 @@
                 <w:szCs w:val="18"/>
               </w:rPr>
             </w:pPr>
+            <w:proofErr w:type="gramStart"/>
             <w:r>
               <w:rPr>
                 <w:rFonts w:ascii="BC Sans" w:eastAsia="BC Sans" w:hAnsi="BC Sans" w:cs="BC Sans"/>
@@ -1953,25 +2038,27 @@
                 <w:sz w:val="18"/>
                 <w:szCs w:val="18"/>
               </w:rPr>
-              <w:t>d.</w:t>
-            </w:r>
-            <w:r>
-              <w:rPr>
-                <w:rFonts w:ascii="BC Sans" w:eastAsia="BC Sans" w:hAnsi="BC Sans" w:cs="BC Sans"/>
-                <w:color w:val="000000"/>
-                <w:sz w:val="18"/>
-                <w:szCs w:val="18"/>
-              </w:rPr>
-              <w:t>cfrfee</w:t>
-            </w:r>
-            <w:r>
-              <w:rPr>
-                <w:rFonts w:ascii="BC Sans" w:eastAsia="BC Sans" w:hAnsi="BC Sans" w:cs="BC Sans"/>
-                <w:color w:val="000000"/>
-                <w:sz w:val="18"/>
-                <w:szCs w:val="18"/>
-              </w:rPr>
-              <w:t>.feedata</w:t>
+              <w:t>d</w:t>
+            </w:r>
+            <w:proofErr w:type="gramEnd"/>
+            <w:r>
+              <w:rPr>
+                <w:rFonts w:ascii="BC Sans" w:eastAsia="BC Sans" w:hAnsi="BC Sans" w:cs="BC Sans"/>
+                <w:color w:val="000000"/>
+                <w:sz w:val="18"/>
+                <w:szCs w:val="18"/>
+              </w:rPr>
+              <w:t>.</w:t>
+            </w:r>
+            <w:proofErr w:type="gramStart"/>
+            <w:r>
+              <w:rPr>
+                <w:rFonts w:ascii="BC Sans" w:eastAsia="BC Sans" w:hAnsi="BC Sans" w:cs="BC Sans"/>
+                <w:color w:val="000000"/>
+                <w:sz w:val="18"/>
+                <w:szCs w:val="18"/>
+              </w:rPr>
+              <w:t>iaopreparinghrs:add</w:t>
             </w:r>
             <w:proofErr w:type="spellEnd"/>
             <w:r>
@@ -1981,23 +2068,79 @@
                 <w:sz w:val="18"/>
                 <w:szCs w:val="18"/>
               </w:rPr>
-              <w:t>.</w:t>
-            </w:r>
-            <w:r>
-              <w:rPr>
-                <w:sz w:val="18"/>
-                <w:szCs w:val="18"/>
-              </w:rPr>
-              <w:t xml:space="preserve"> </w:t>
-            </w:r>
-            <w:r>
-              <w:rPr>
-                <w:rFonts w:ascii="BC Sans" w:eastAsia="BC Sans" w:hAnsi="BC Sans" w:cs="BC Sans"/>
-                <w:color w:val="000000"/>
-                <w:sz w:val="18"/>
-                <w:szCs w:val="18"/>
-              </w:rPr>
-              <w:t>estimatediaopreparinghrs:add(.estimatedministrypreparinghrs):mul(30):formatN(2)}</w:t>
+              <w:t>(.</w:t>
+            </w:r>
+            <w:proofErr w:type="spellStart"/>
+            <w:r>
+              <w:rPr>
+                <w:rFonts w:ascii="BC Sans" w:eastAsia="BC Sans" w:hAnsi="BC Sans" w:cs="BC Sans"/>
+                <w:color w:val="000000"/>
+                <w:sz w:val="18"/>
+                <w:szCs w:val="18"/>
+              </w:rPr>
+              <w:t>ministrypreparinghrs</w:t>
+            </w:r>
+            <w:proofErr w:type="spellEnd"/>
+            <w:r>
+              <w:rPr>
+                <w:rFonts w:ascii="BC Sans" w:eastAsia="BC Sans" w:hAnsi="BC Sans" w:cs="BC Sans"/>
+                <w:color w:val="000000"/>
+                <w:sz w:val="18"/>
+                <w:szCs w:val="18"/>
+              </w:rPr>
+              <w:t>):</w:t>
+            </w:r>
+            <w:proofErr w:type="spellStart"/>
+            <w:r>
+              <w:rPr>
+                <w:rFonts w:ascii="BC Sans" w:eastAsia="BC Sans" w:hAnsi="BC Sans" w:cs="BC Sans"/>
+                <w:color w:val="000000"/>
+                <w:sz w:val="18"/>
+                <w:szCs w:val="18"/>
+              </w:rPr>
+              <w:t>mul</w:t>
+            </w:r>
+            <w:proofErr w:type="spellEnd"/>
+            <w:proofErr w:type="gramEnd"/>
+            <w:r>
+              <w:rPr>
+                <w:rFonts w:ascii="BC Sans" w:eastAsia="BC Sans" w:hAnsi="BC Sans" w:cs="BC Sans"/>
+                <w:color w:val="000000"/>
+                <w:sz w:val="18"/>
+                <w:szCs w:val="18"/>
+              </w:rPr>
+              <w:t>(30</w:t>
+            </w:r>
+            <w:proofErr w:type="gramStart"/>
+            <w:r>
+              <w:rPr>
+                <w:rFonts w:ascii="BC Sans" w:eastAsia="BC Sans" w:hAnsi="BC Sans" w:cs="BC Sans"/>
+                <w:color w:val="000000"/>
+                <w:sz w:val="18"/>
+                <w:szCs w:val="18"/>
+              </w:rPr>
+              <w:t>):</w:t>
+            </w:r>
+            <w:proofErr w:type="spellStart"/>
+            <w:r>
+              <w:rPr>
+                <w:rFonts w:ascii="BC Sans" w:eastAsia="BC Sans" w:hAnsi="BC Sans" w:cs="BC Sans"/>
+                <w:color w:val="000000"/>
+                <w:sz w:val="18"/>
+                <w:szCs w:val="18"/>
+              </w:rPr>
+              <w:t>formatN</w:t>
+            </w:r>
+            <w:proofErr w:type="spellEnd"/>
+            <w:proofErr w:type="gramEnd"/>
+            <w:r>
+              <w:rPr>
+                <w:rFonts w:ascii="BC Sans" w:eastAsia="BC Sans" w:hAnsi="BC Sans" w:cs="BC Sans"/>
+                <w:color w:val="000000"/>
+                <w:sz w:val="18"/>
+                <w:szCs w:val="18"/>
+              </w:rPr>
+              <w:t>(2)}</w:t>
             </w:r>
           </w:p>
         </w:tc>
@@ -2062,6 +2205,7 @@
               <w:t>{</w:t>
             </w:r>
             <w:proofErr w:type="spellStart"/>
+            <w:proofErr w:type="gramStart"/>
             <w:r>
               <w:rPr>
                 <w:rFonts w:ascii="BC Sans" w:eastAsia="BC Sans" w:hAnsi="BC Sans" w:cs="BC Sans"/>
@@ -2078,45 +2222,10 @@
                 <w:sz w:val="18"/>
                 <w:szCs w:val="18"/>
               </w:rPr>
-              <w:t>cfrfee</w:t>
-            </w:r>
-            <w:r>
-              <w:rPr>
-                <w:rFonts w:ascii="BC Sans" w:eastAsia="BC Sans" w:hAnsi="BC Sans" w:cs="BC Sans"/>
-                <w:color w:val="000000"/>
-                <w:sz w:val="18"/>
-                <w:szCs w:val="18"/>
-              </w:rPr>
-              <w:t>.feedata</w:t>
+              <w:t>hardcopypages</w:t>
             </w:r>
             <w:proofErr w:type="spellEnd"/>
-            <w:r>
-              <w:rPr>
-                <w:rFonts w:ascii="BC Sans" w:eastAsia="BC Sans" w:hAnsi="BC Sans" w:cs="BC Sans"/>
-                <w:color w:val="000000"/>
-                <w:sz w:val="18"/>
-                <w:szCs w:val="18"/>
-              </w:rPr>
-              <w:t>.</w:t>
-            </w:r>
-            <w:r>
-              <w:rPr>
-                <w:sz w:val="18"/>
-                <w:szCs w:val="18"/>
-              </w:rPr>
-              <w:t xml:space="preserve"> </w:t>
-            </w:r>
-            <w:proofErr w:type="spellStart"/>
-            <w:r>
-              <w:rPr>
-                <w:rFonts w:ascii="BC Sans" w:eastAsia="BC Sans" w:hAnsi="BC Sans" w:cs="BC Sans"/>
-                <w:color w:val="000000"/>
-                <w:sz w:val="18"/>
-                <w:szCs w:val="18"/>
-              </w:rPr>
-              <w:t>estimatedhardcopypages</w:t>
-            </w:r>
-            <w:proofErr w:type="spellEnd"/>
+            <w:proofErr w:type="gramEnd"/>
             <w:r>
               <w:rPr>
                 <w:rFonts w:ascii="BC Sans" w:eastAsia="BC Sans" w:hAnsi="BC Sans" w:cs="BC Sans"/>
@@ -2185,6 +2294,7 @@
               <w:t>${</w:t>
             </w:r>
             <w:proofErr w:type="spellStart"/>
+            <w:proofErr w:type="gramStart"/>
             <w:r>
               <w:rPr>
                 <w:rFonts w:ascii="BC Sans" w:eastAsia="BC Sans" w:hAnsi="BC Sans" w:cs="BC Sans"/>
@@ -2201,16 +2311,27 @@
                 <w:sz w:val="18"/>
                 <w:szCs w:val="18"/>
               </w:rPr>
-              <w:t>cfrfee</w:t>
-            </w:r>
-            <w:r>
-              <w:rPr>
-                <w:rFonts w:ascii="BC Sans" w:eastAsia="BC Sans" w:hAnsi="BC Sans" w:cs="BC Sans"/>
-                <w:color w:val="000000"/>
-                <w:sz w:val="18"/>
-                <w:szCs w:val="18"/>
-              </w:rPr>
-              <w:t>.feedata</w:t>
+              <w:t>hardcopypages</w:t>
+            </w:r>
+            <w:proofErr w:type="gramEnd"/>
+            <w:r>
+              <w:rPr>
+                <w:rFonts w:ascii="BC Sans" w:eastAsia="BC Sans" w:hAnsi="BC Sans" w:cs="BC Sans"/>
+                <w:color w:val="000000"/>
+                <w:sz w:val="18"/>
+                <w:szCs w:val="18"/>
+              </w:rPr>
+              <w:t>:</w:t>
+            </w:r>
+            <w:proofErr w:type="gramStart"/>
+            <w:r>
+              <w:rPr>
+                <w:rFonts w:ascii="BC Sans" w:eastAsia="BC Sans" w:hAnsi="BC Sans" w:cs="BC Sans"/>
+                <w:color w:val="000000"/>
+                <w:sz w:val="18"/>
+                <w:szCs w:val="18"/>
+              </w:rPr>
+              <w:t>mul</w:t>
             </w:r>
             <w:proofErr w:type="spellEnd"/>
             <w:r>
@@ -2220,7 +2341,27 @@
                 <w:sz w:val="18"/>
                 <w:szCs w:val="18"/>
               </w:rPr>
-              <w:t xml:space="preserve">. </w:t>
+              <w:t>(</w:t>
+            </w:r>
+            <w:proofErr w:type="gramEnd"/>
+            <w:r>
+              <w:rPr>
+                <w:rFonts w:ascii="BC Sans" w:eastAsia="BC Sans" w:hAnsi="BC Sans" w:cs="BC Sans"/>
+                <w:color w:val="000000"/>
+                <w:sz w:val="18"/>
+                <w:szCs w:val="18"/>
+              </w:rPr>
+              <w:t>0.1</w:t>
+            </w:r>
+            <w:proofErr w:type="gramStart"/>
+            <w:r>
+              <w:rPr>
+                <w:rFonts w:ascii="BC Sans" w:eastAsia="BC Sans" w:hAnsi="BC Sans" w:cs="BC Sans"/>
+                <w:color w:val="000000"/>
+                <w:sz w:val="18"/>
+                <w:szCs w:val="18"/>
+              </w:rPr>
+              <w:t>):</w:t>
             </w:r>
             <w:proofErr w:type="spellStart"/>
             <w:r>
@@ -2230,56 +2371,10 @@
                 <w:sz w:val="18"/>
                 <w:szCs w:val="18"/>
               </w:rPr>
-              <w:t>estimatedhardcopypages</w:t>
-            </w:r>
-            <w:r>
-              <w:rPr>
-                <w:rFonts w:ascii="BC Sans" w:eastAsia="BC Sans" w:hAnsi="BC Sans" w:cs="BC Sans"/>
-                <w:color w:val="000000"/>
-                <w:sz w:val="18"/>
-                <w:szCs w:val="18"/>
-              </w:rPr>
-              <w:t>:mul</w:t>
+              <w:t>formatN</w:t>
             </w:r>
             <w:proofErr w:type="spellEnd"/>
-            <w:r>
-              <w:rPr>
-                <w:rFonts w:ascii="BC Sans" w:eastAsia="BC Sans" w:hAnsi="BC Sans" w:cs="BC Sans"/>
-                <w:color w:val="000000"/>
-                <w:sz w:val="18"/>
-                <w:szCs w:val="18"/>
-              </w:rPr>
-              <w:t>(</w:t>
-            </w:r>
-            <w:r>
-              <w:rPr>
-                <w:rFonts w:ascii="BC Sans" w:eastAsia="BC Sans" w:hAnsi="BC Sans" w:cs="BC Sans"/>
-                <w:color w:val="000000"/>
-                <w:sz w:val="18"/>
-                <w:szCs w:val="18"/>
-              </w:rPr>
-              <w:t>0.1</w:t>
-            </w:r>
-            <w:r>
-              <w:rPr>
-                <w:rFonts w:ascii="BC Sans" w:eastAsia="BC Sans" w:hAnsi="BC Sans" w:cs="BC Sans"/>
-                <w:color w:val="000000"/>
-                <w:sz w:val="18"/>
-                <w:szCs w:val="18"/>
-              </w:rPr>
-              <w:t>):</w:t>
-            </w:r>
-            <w:proofErr w:type="spellStart"/>
-            <w:r>
-              <w:rPr>
-                <w:rFonts w:ascii="BC Sans" w:eastAsia="BC Sans" w:hAnsi="BC Sans" w:cs="BC Sans"/>
-                <w:color w:val="000000"/>
-                <w:sz w:val="18"/>
-                <w:szCs w:val="18"/>
-              </w:rPr>
-              <w:t>formatN</w:t>
-            </w:r>
-            <w:proofErr w:type="spellEnd"/>
+            <w:proofErr w:type="gramEnd"/>
             <w:r>
               <w:rPr>
                 <w:rFonts w:ascii="BC Sans" w:eastAsia="BC Sans" w:hAnsi="BC Sans" w:cs="BC Sans"/>
@@ -2348,6 +2443,7 @@
               <w:t>${</w:t>
             </w:r>
             <w:proofErr w:type="spellStart"/>
+            <w:proofErr w:type="gramStart"/>
             <w:r>
               <w:rPr>
                 <w:rFonts w:ascii="BC Sans" w:eastAsia="BC Sans" w:hAnsi="BC Sans" w:cs="BC Sans"/>
@@ -2364,16 +2460,27 @@
                 <w:sz w:val="18"/>
                 <w:szCs w:val="18"/>
               </w:rPr>
-              <w:t>cfrfee</w:t>
-            </w:r>
-            <w:r>
-              <w:rPr>
-                <w:rFonts w:ascii="BC Sans" w:eastAsia="BC Sans" w:hAnsi="BC Sans" w:cs="BC Sans"/>
-                <w:color w:val="000000"/>
-                <w:sz w:val="18"/>
-                <w:szCs w:val="18"/>
-              </w:rPr>
-              <w:t>.feedata</w:t>
+              <w:t>hardcopypages</w:t>
+            </w:r>
+            <w:proofErr w:type="gramEnd"/>
+            <w:r>
+              <w:rPr>
+                <w:rFonts w:ascii="BC Sans" w:eastAsia="BC Sans" w:hAnsi="BC Sans" w:cs="BC Sans"/>
+                <w:color w:val="000000"/>
+                <w:sz w:val="18"/>
+                <w:szCs w:val="18"/>
+              </w:rPr>
+              <w:t>:</w:t>
+            </w:r>
+            <w:proofErr w:type="gramStart"/>
+            <w:r>
+              <w:rPr>
+                <w:rFonts w:ascii="BC Sans" w:eastAsia="BC Sans" w:hAnsi="BC Sans" w:cs="BC Sans"/>
+                <w:color w:val="000000"/>
+                <w:sz w:val="18"/>
+                <w:szCs w:val="18"/>
+              </w:rPr>
+              <w:t>mul</w:t>
             </w:r>
             <w:proofErr w:type="spellEnd"/>
             <w:r>
@@ -2383,7 +2490,27 @@
                 <w:sz w:val="18"/>
                 <w:szCs w:val="18"/>
               </w:rPr>
-              <w:t xml:space="preserve">. </w:t>
+              <w:t>(</w:t>
+            </w:r>
+            <w:proofErr w:type="gramEnd"/>
+            <w:r>
+              <w:rPr>
+                <w:rFonts w:ascii="BC Sans" w:eastAsia="BC Sans" w:hAnsi="BC Sans" w:cs="BC Sans"/>
+                <w:color w:val="000000"/>
+                <w:sz w:val="18"/>
+                <w:szCs w:val="18"/>
+              </w:rPr>
+              <w:t>0.1</w:t>
+            </w:r>
+            <w:proofErr w:type="gramStart"/>
+            <w:r>
+              <w:rPr>
+                <w:rFonts w:ascii="BC Sans" w:eastAsia="BC Sans" w:hAnsi="BC Sans" w:cs="BC Sans"/>
+                <w:color w:val="000000"/>
+                <w:sz w:val="18"/>
+                <w:szCs w:val="18"/>
+              </w:rPr>
+              <w:t>):</w:t>
             </w:r>
             <w:proofErr w:type="spellStart"/>
             <w:r>
@@ -2393,56 +2520,10 @@
                 <w:sz w:val="18"/>
                 <w:szCs w:val="18"/>
               </w:rPr>
-              <w:t>estimatedhardcopypages</w:t>
-            </w:r>
-            <w:r>
-              <w:rPr>
-                <w:rFonts w:ascii="BC Sans" w:eastAsia="BC Sans" w:hAnsi="BC Sans" w:cs="BC Sans"/>
-                <w:color w:val="000000"/>
-                <w:sz w:val="18"/>
-                <w:szCs w:val="18"/>
-              </w:rPr>
-              <w:t>:mul</w:t>
+              <w:t>formatN</w:t>
             </w:r>
             <w:proofErr w:type="spellEnd"/>
-            <w:r>
-              <w:rPr>
-                <w:rFonts w:ascii="BC Sans" w:eastAsia="BC Sans" w:hAnsi="BC Sans" w:cs="BC Sans"/>
-                <w:color w:val="000000"/>
-                <w:sz w:val="18"/>
-                <w:szCs w:val="18"/>
-              </w:rPr>
-              <w:t>(</w:t>
-            </w:r>
-            <w:r>
-              <w:rPr>
-                <w:rFonts w:ascii="BC Sans" w:eastAsia="BC Sans" w:hAnsi="BC Sans" w:cs="BC Sans"/>
-                <w:color w:val="000000"/>
-                <w:sz w:val="18"/>
-                <w:szCs w:val="18"/>
-              </w:rPr>
-              <w:t>0.1</w:t>
-            </w:r>
-            <w:r>
-              <w:rPr>
-                <w:rFonts w:ascii="BC Sans" w:eastAsia="BC Sans" w:hAnsi="BC Sans" w:cs="BC Sans"/>
-                <w:color w:val="000000"/>
-                <w:sz w:val="18"/>
-                <w:szCs w:val="18"/>
-              </w:rPr>
-              <w:t>):</w:t>
-            </w:r>
-            <w:proofErr w:type="spellStart"/>
-            <w:r>
-              <w:rPr>
-                <w:rFonts w:ascii="BC Sans" w:eastAsia="BC Sans" w:hAnsi="BC Sans" w:cs="BC Sans"/>
-                <w:color w:val="000000"/>
-                <w:sz w:val="18"/>
-                <w:szCs w:val="18"/>
-              </w:rPr>
-              <w:t>formatN</w:t>
-            </w:r>
-            <w:proofErr w:type="spellEnd"/>
+            <w:proofErr w:type="gramEnd"/>
             <w:r>
               <w:rPr>
                 <w:rFonts w:ascii="BC Sans" w:eastAsia="BC Sans" w:hAnsi="BC Sans" w:cs="BC Sans"/>
@@ -2653,6 +2734,7 @@
               <w:t>${</w:t>
             </w:r>
             <w:proofErr w:type="spellStart"/>
+            <w:proofErr w:type="gramStart"/>
             <w:r>
               <w:rPr>
                 <w:rFonts w:ascii="BC Sans" w:eastAsia="BC Sans" w:hAnsi="BC Sans" w:cs="BC Sans"/>
@@ -2671,8 +2753,9 @@
                 <w:sz w:val="18"/>
                 <w:szCs w:val="18"/>
               </w:rPr>
-              <w:t>cfrfee</w:t>
-            </w:r>
+              <w:t>totaldue</w:t>
+            </w:r>
+            <w:proofErr w:type="gramEnd"/>
             <w:r>
               <w:rPr>
                 <w:rFonts w:ascii="BC Sans" w:eastAsia="BC Sans" w:hAnsi="BC Sans" w:cs="BC Sans"/>
@@ -2681,8 +2764,9 @@
                 <w:sz w:val="18"/>
                 <w:szCs w:val="18"/>
               </w:rPr>
-              <w:t>.feedata.</w:t>
-            </w:r>
+              <w:t>:</w:t>
+            </w:r>
+            <w:proofErr w:type="gramStart"/>
             <w:r>
               <w:rPr>
                 <w:rFonts w:ascii="BC Sans" w:eastAsia="BC Sans" w:hAnsi="BC Sans" w:cs="BC Sans"/>
@@ -2691,8 +2775,9 @@
                 <w:sz w:val="18"/>
                 <w:szCs w:val="18"/>
               </w:rPr>
-              <w:t>estimatedtotaldue</w:t>
-            </w:r>
+              <w:t>formatN</w:t>
+            </w:r>
+            <w:proofErr w:type="spellEnd"/>
             <w:r>
               <w:rPr>
                 <w:rFonts w:ascii="BC Sans" w:eastAsia="BC Sans" w:hAnsi="BC Sans" w:cs="BC Sans"/>
@@ -2701,9 +2786,9 @@
                 <w:sz w:val="18"/>
                 <w:szCs w:val="18"/>
               </w:rPr>
-              <w:t>:formatN</w:t>
-            </w:r>
-            <w:proofErr w:type="spellEnd"/>
+              <w:t>(</w:t>
+            </w:r>
+            <w:proofErr w:type="gramEnd"/>
             <w:r>
               <w:rPr>
                 <w:rFonts w:ascii="BC Sans" w:eastAsia="BC Sans" w:hAnsi="BC Sans" w:cs="BC Sans"/>
@@ -2712,7 +2797,7 @@
                 <w:sz w:val="18"/>
                 <w:szCs w:val="18"/>
               </w:rPr>
-              <w:t>(2)</w:t>
+              <w:t>2)</w:t>
             </w:r>
             <w:r>
               <w:rPr>
@@ -3005,6 +3090,7 @@
               <w:t>${</w:t>
             </w:r>
             <w:proofErr w:type="spellStart"/>
+            <w:proofErr w:type="gramStart"/>
             <w:r>
               <w:rPr>
                 <w:rFonts w:ascii="BC Sans" w:eastAsia="BC Sans" w:hAnsi="BC Sans" w:cs="BC Sans"/>
@@ -3026,6 +3112,7 @@
               <w:t>amountpaid</w:t>
             </w:r>
             <w:proofErr w:type="spellEnd"/>
+            <w:proofErr w:type="gramEnd"/>
             <w:r>
               <w:rPr>
                 <w:rFonts w:ascii="BC Sans" w:eastAsia="BC Sans" w:hAnsi="BC Sans" w:cs="BC Sans"/>
@@ -3103,6 +3190,7 @@
               <w:t>${</w:t>
             </w:r>
             <w:proofErr w:type="spellStart"/>
+            <w:proofErr w:type="gramStart"/>
             <w:r>
               <w:rPr>
                 <w:rFonts w:ascii="BC Sans" w:eastAsia="BC Sans" w:hAnsi="BC Sans" w:cs="BC Sans"/>
@@ -3124,6 +3212,7 @@
               <w:t>balancedue</w:t>
             </w:r>
             <w:proofErr w:type="spellEnd"/>
+            <w:proofErr w:type="gramEnd"/>
             <w:r>
               <w:rPr>
                 <w:rFonts w:ascii="BC Sans" w:eastAsia="BC Sans" w:hAnsi="BC Sans" w:cs="BC Sans"/>
@@ -3203,13 +3292,23 @@
         <w:t>{</w:t>
       </w:r>
       <w:proofErr w:type="spellStart"/>
+      <w:proofErr w:type="gramStart"/>
       <w:r>
         <w:rPr>
           <w:rFonts w:ascii="BC Sans" w:eastAsia="BC Sans" w:hAnsi="BC Sans" w:cs="BC Sans"/>
           <w:sz w:val="14"/>
           <w:szCs w:val="14"/>
         </w:rPr>
-        <w:t>d.request_description</w:t>
+        <w:t>d.request</w:t>
+      </w:r>
+      <w:proofErr w:type="gramEnd"/>
+      <w:r>
+        <w:rPr>
+          <w:rFonts w:ascii="BC Sans" w:eastAsia="BC Sans" w:hAnsi="BC Sans" w:cs="BC Sans"/>
+          <w:sz w:val="14"/>
+          <w:szCs w:val="14"/>
+        </w:rPr>
+        <w:t>_description</w:t>
       </w:r>
       <w:proofErr w:type="spellEnd"/>
       <w:r>
@@ -3273,13 +3372,23 @@
         <w:t>{</w:t>
       </w:r>
       <w:proofErr w:type="spellStart"/>
+      <w:proofErr w:type="gramStart"/>
       <w:r>
         <w:rPr>
           <w:rFonts w:ascii="BC Sans" w:eastAsia="BC Sans" w:hAnsi="BC Sans" w:cs="BC Sans"/>
           <w:sz w:val="14"/>
           <w:szCs w:val="14"/>
         </w:rPr>
-        <w:t>d.invoice_memo</w:t>
+        <w:t>d.invoice</w:t>
+      </w:r>
+      <w:proofErr w:type="gramEnd"/>
+      <w:r>
+        <w:rPr>
+          <w:rFonts w:ascii="BC Sans" w:eastAsia="BC Sans" w:hAnsi="BC Sans" w:cs="BC Sans"/>
+          <w:sz w:val="14"/>
+          <w:szCs w:val="14"/>
+        </w:rPr>
+        <w:t>_memo</w:t>
       </w:r>
       <w:proofErr w:type="spellEnd"/>
       <w:r>
@@ -3639,7 +3748,41 @@
               <w:sz w:val="15"/>
               <w:szCs w:val="15"/>
             </w:rPr>
-            <w:t>Victoria BC  V8W 9K1</w:t>
+            <w:t xml:space="preserve">Victoria </w:t>
+          </w:r>
+          <w:proofErr w:type="gramStart"/>
+          <w:r>
+            <w:rPr>
+              <w:rFonts w:ascii="BC Sans" w:eastAsia="Times New Roman" w:hAnsi="BC Sans" w:cs="Times New Roman"/>
+              <w:sz w:val="15"/>
+              <w:szCs w:val="15"/>
+            </w:rPr>
+            <w:t>BC  V</w:t>
+          </w:r>
+          <w:proofErr w:type="gramEnd"/>
+          <w:r>
+            <w:rPr>
+              <w:rFonts w:ascii="BC Sans" w:eastAsia="Times New Roman" w:hAnsi="BC Sans" w:cs="Times New Roman"/>
+              <w:sz w:val="15"/>
+              <w:szCs w:val="15"/>
+            </w:rPr>
+            <w:t>8W 9</w:t>
+          </w:r>
+          <w:r>
+            <w:rPr>
+              <w:rFonts w:ascii="BC Sans" w:eastAsia="Times New Roman" w:hAnsi="BC Sans" w:cs="Times New Roman"/>
+              <w:sz w:val="15"/>
+              <w:szCs w:val="15"/>
+            </w:rPr>
+            <w:t>V</w:t>
+          </w:r>
+          <w:r>
+            <w:rPr>
+              <w:rFonts w:ascii="BC Sans" w:eastAsia="Times New Roman" w:hAnsi="BC Sans" w:cs="Times New Roman"/>
+              <w:sz w:val="15"/>
+              <w:szCs w:val="15"/>
+            </w:rPr>
+            <w:t>1</w:t>
           </w:r>
         </w:p>
         <w:p>
@@ -4225,6 +4368,7 @@
       <w:t xml:space="preserve"> # {</w:t>
     </w:r>
     <w:proofErr w:type="spellStart"/>
+    <w:proofErr w:type="gramStart"/>
     <w:r>
       <w:rPr>
         <w:rFonts w:ascii="BC Sans" w:eastAsia="BC Sans" w:hAnsi="BC Sans" w:cs="BC Sans"/>
@@ -4239,7 +4383,16 @@
         <w:sz w:val="28"/>
         <w:szCs w:val="28"/>
       </w:rPr>
-      <w:t>invoice_num</w:t>
+      <w:t>invoice</w:t>
+    </w:r>
+    <w:proofErr w:type="gramEnd"/>
+    <w:r>
+      <w:rPr>
+        <w:rFonts w:ascii="BC Sans" w:eastAsia="BC Sans" w:hAnsi="BC Sans" w:cs="BC Sans"/>
+        <w:sz w:val="28"/>
+        <w:szCs w:val="28"/>
+      </w:rPr>
+      <w:t>_num</w:t>
     </w:r>
     <w:proofErr w:type="spellEnd"/>
     <w:r>

</xml_diff>

<commit_message>
minor adjustments to match updated AC's
</commit_message>
<xml_diff>
--- a/request-management-api/request_api/receipt_templates/cfr_fee_invoice.docx
+++ b/request-management-api/request_api/receipt_templates/cfr_fee_invoice.docx
@@ -200,7 +200,6 @@
               <w:t>{</w:t>
             </w:r>
             <w:proofErr w:type="spellStart"/>
-            <w:proofErr w:type="gramStart"/>
             <w:r>
               <w:rPr>
                 <w:rFonts w:ascii="BC Sans" w:eastAsia="BC Sans" w:hAnsi="BC Sans" w:cs="BC Sans"/>
@@ -215,16 +214,7 @@
                 <w:sz w:val="18"/>
                 <w:szCs w:val="18"/>
               </w:rPr>
-              <w:t>applicant</w:t>
-            </w:r>
-            <w:proofErr w:type="gramEnd"/>
-            <w:r>
-              <w:rPr>
-                <w:rFonts w:ascii="BC Sans" w:eastAsia="BC Sans" w:hAnsi="BC Sans" w:cs="BC Sans"/>
-                <w:sz w:val="18"/>
-                <w:szCs w:val="18"/>
-              </w:rPr>
-              <w:t>_name</w:t>
+              <w:t>applicant_name</w:t>
             </w:r>
             <w:proofErr w:type="spellEnd"/>
             <w:r>
@@ -277,7 +267,6 @@
               <w:t>{</w:t>
             </w:r>
             <w:proofErr w:type="spellStart"/>
-            <w:proofErr w:type="gramStart"/>
             <w:r>
               <w:rPr>
                 <w:rFonts w:ascii="BC Sans" w:eastAsia="BC Sans" w:hAnsi="BC Sans" w:cs="BC Sans"/>
@@ -292,18 +281,8 @@
                 <w:sz w:val="18"/>
                 <w:szCs w:val="18"/>
               </w:rPr>
-              <w:t>applicant</w:t>
-            </w:r>
-            <w:proofErr w:type="gramEnd"/>
-            <w:r>
-              <w:rPr>
-                <w:rFonts w:ascii="BC Sans" w:eastAsia="BC Sans" w:hAnsi="BC Sans" w:cs="BC Sans"/>
-                <w:sz w:val="18"/>
-                <w:szCs w:val="18"/>
-              </w:rPr>
-              <w:t>_</w:t>
-            </w:r>
-            <w:proofErr w:type="gramStart"/>
+              <w:t>applicant_</w:t>
+            </w:r>
             <w:r>
               <w:rPr>
                 <w:rFonts w:ascii="BC Sans" w:eastAsia="BC Sans" w:hAnsi="BC Sans" w:cs="BC Sans"/>
@@ -321,7 +300,6 @@
               <w:t>:convCRLF</w:t>
             </w:r>
             <w:proofErr w:type="spellEnd"/>
-            <w:proofErr w:type="gramEnd"/>
             <w:r>
               <w:rPr>
                 <w:rFonts w:ascii="BC Sans" w:eastAsia="BC Sans" w:hAnsi="BC Sans" w:cs="BC Sans"/>
@@ -453,7 +431,6 @@
               <w:t>{</w:t>
             </w:r>
             <w:proofErr w:type="spellStart"/>
-            <w:proofErr w:type="gramStart"/>
             <w:r>
               <w:rPr>
                 <w:rFonts w:ascii="BC Sans" w:eastAsia="BC Sans" w:hAnsi="BC Sans" w:cs="BC Sans"/>
@@ -468,16 +445,7 @@
                 <w:sz w:val="18"/>
                 <w:szCs w:val="18"/>
               </w:rPr>
-              <w:t>invoice</w:t>
-            </w:r>
-            <w:proofErr w:type="gramEnd"/>
-            <w:r>
-              <w:rPr>
-                <w:rFonts w:ascii="BC Sans" w:eastAsia="BC Sans" w:hAnsi="BC Sans" w:cs="BC Sans"/>
-                <w:sz w:val="18"/>
-                <w:szCs w:val="18"/>
-              </w:rPr>
-              <w:t>_date</w:t>
+              <w:t>invoice_date</w:t>
             </w:r>
             <w:proofErr w:type="spellEnd"/>
             <w:r>
@@ -605,7 +573,6 @@
               <w:t>{</w:t>
             </w:r>
             <w:proofErr w:type="spellStart"/>
-            <w:proofErr w:type="gramStart"/>
             <w:r>
               <w:rPr>
                 <w:rFonts w:ascii="BC Sans" w:eastAsia="BC Sans" w:hAnsi="BC Sans" w:cs="BC Sans"/>
@@ -615,7 +582,6 @@
               <w:t>d.axisRequestId</w:t>
             </w:r>
             <w:proofErr w:type="spellEnd"/>
-            <w:proofErr w:type="gramEnd"/>
             <w:r>
               <w:rPr>
                 <w:rFonts w:ascii="BC Sans" w:eastAsia="BC Sans" w:hAnsi="BC Sans" w:cs="BC Sans"/>
@@ -901,19 +867,8 @@
                 <w:sz w:val="18"/>
                 <w:szCs w:val="18"/>
               </w:rPr>
-              <w:t xml:space="preserve">Locating &amp; </w:t>
-            </w:r>
-            <w:proofErr w:type="gramStart"/>
-            <w:r>
-              <w:rPr>
-                <w:rFonts w:ascii="BC Sans" w:eastAsia="BC Sans" w:hAnsi="BC Sans" w:cs="BC Sans"/>
-                <w:color w:val="000000"/>
-                <w:sz w:val="18"/>
-                <w:szCs w:val="18"/>
-              </w:rPr>
-              <w:t>Retrieving</w:t>
-            </w:r>
-            <w:proofErr w:type="gramEnd"/>
+              <w:t>Locating &amp; Retrieving</w:t>
+            </w:r>
           </w:p>
         </w:tc>
         <w:tc>
@@ -944,7 +899,6 @@
               <w:t>{</w:t>
             </w:r>
             <w:proofErr w:type="spellStart"/>
-            <w:proofErr w:type="gramStart"/>
             <w:r>
               <w:rPr>
                 <w:rFonts w:ascii="BC Sans" w:eastAsia="BC Sans" w:hAnsi="BC Sans" w:cs="BC Sans"/>
@@ -955,7 +909,6 @@
               <w:t>d.locatinghrs</w:t>
             </w:r>
             <w:proofErr w:type="spellEnd"/>
-            <w:proofErr w:type="gramEnd"/>
             <w:r>
               <w:rPr>
                 <w:rFonts w:ascii="BC Sans" w:eastAsia="BC Sans" w:hAnsi="BC Sans" w:cs="BC Sans"/>
@@ -1014,7 +967,6 @@
                 <w:szCs w:val="18"/>
               </w:rPr>
             </w:pPr>
-            <w:proofErr w:type="gramStart"/>
             <w:r>
               <w:rPr>
                 <w:rFonts w:ascii="BC Sans" w:eastAsia="BC Sans" w:hAnsi="BC Sans" w:cs="BC Sans"/>
@@ -1050,9 +1002,163 @@
                 <w:sz w:val="18"/>
                 <w:szCs w:val="18"/>
               </w:rPr>
-              <w:t>d</w:t>
-            </w:r>
-            <w:proofErr w:type="gramEnd"/>
+              <w:t>d.locatinghrs:mul</w:t>
+            </w:r>
+            <w:proofErr w:type="spellEnd"/>
+            <w:r>
+              <w:rPr>
+                <w:rFonts w:ascii="BC Sans" w:eastAsia="BC Sans" w:hAnsi="BC Sans" w:cs="BC Sans"/>
+                <w:color w:val="000000"/>
+                <w:sz w:val="18"/>
+                <w:szCs w:val="18"/>
+              </w:rPr>
+              <w:t>(30):</w:t>
+            </w:r>
+            <w:proofErr w:type="spellStart"/>
+            <w:r>
+              <w:rPr>
+                <w:rFonts w:ascii="BC Sans" w:eastAsia="BC Sans" w:hAnsi="BC Sans" w:cs="BC Sans"/>
+                <w:color w:val="000000"/>
+                <w:sz w:val="18"/>
+                <w:szCs w:val="18"/>
+              </w:rPr>
+              <w:t>formatN</w:t>
+            </w:r>
+            <w:proofErr w:type="spellEnd"/>
+            <w:r>
+              <w:rPr>
+                <w:rFonts w:ascii="BC Sans" w:eastAsia="BC Sans" w:hAnsi="BC Sans" w:cs="BC Sans"/>
+                <w:color w:val="000000"/>
+                <w:sz w:val="18"/>
+                <w:szCs w:val="18"/>
+              </w:rPr>
+              <w:t>(2)</w:t>
+            </w:r>
+            <w:r>
+              <w:rPr>
+                <w:rFonts w:ascii="BC Sans" w:eastAsia="BC Sans" w:hAnsi="BC Sans" w:cs="BC Sans"/>
+                <w:color w:val="000000"/>
+                <w:sz w:val="18"/>
+                <w:szCs w:val="18"/>
+              </w:rPr>
+              <w:t>}</w:t>
+            </w:r>
+          </w:p>
+        </w:tc>
+        <w:tc>
+          <w:tcPr>
+            <w:tcW w:w="1985" w:type="dxa"/>
+            <w:vAlign w:val="center"/>
+          </w:tcPr>
+          <w:p>
+            <w:pPr>
+              <w:tabs>
+                <w:tab w:val="left" w:pos="5575"/>
+              </w:tabs>
+              <w:jc w:val="center"/>
+              <w:rPr>
+                <w:rFonts w:ascii="BC Sans" w:eastAsia="BC Sans" w:hAnsi="BC Sans" w:cs="BC Sans"/>
+                <w:color w:val="000000"/>
+                <w:sz w:val="18"/>
+                <w:szCs w:val="18"/>
+              </w:rPr>
+            </w:pPr>
+            <w:r>
+              <w:rPr>
+                <w:rFonts w:ascii="BC Sans" w:eastAsia="BC Sans" w:hAnsi="BC Sans" w:cs="BC Sans"/>
+                <w:color w:val="000000"/>
+                <w:sz w:val="18"/>
+                <w:szCs w:val="18"/>
+              </w:rPr>
+              <w:t xml:space="preserve">${ </w:t>
+            </w:r>
+            <w:proofErr w:type="spellStart"/>
+            <w:r>
+              <w:rPr>
+                <w:rFonts w:ascii="BC Sans" w:eastAsia="BC Sans" w:hAnsi="BC Sans" w:cs="BC Sans"/>
+                <w:color w:val="000000"/>
+                <w:sz w:val="18"/>
+                <w:szCs w:val="18"/>
+              </w:rPr>
+              <w:t>d.waivedAmount:formatN</w:t>
+            </w:r>
+            <w:proofErr w:type="spellEnd"/>
+            <w:r>
+              <w:rPr>
+                <w:rFonts w:ascii="BC Sans" w:eastAsia="BC Sans" w:hAnsi="BC Sans" w:cs="BC Sans"/>
+                <w:color w:val="000000"/>
+                <w:sz w:val="18"/>
+                <w:szCs w:val="18"/>
+              </w:rPr>
+              <w:t>(2)}</w:t>
+            </w:r>
+          </w:p>
+        </w:tc>
+        <w:tc>
+          <w:tcPr>
+            <w:tcW w:w="1399" w:type="dxa"/>
+            <w:vAlign w:val="center"/>
+          </w:tcPr>
+          <w:p>
+            <w:pPr>
+              <w:tabs>
+                <w:tab w:val="left" w:pos="5575"/>
+              </w:tabs>
+              <w:jc w:val="center"/>
+              <w:rPr>
+                <w:rFonts w:ascii="BC Sans" w:eastAsia="BC Sans" w:hAnsi="BC Sans" w:cs="BC Sans"/>
+                <w:color w:val="000000"/>
+                <w:sz w:val="18"/>
+                <w:szCs w:val="18"/>
+              </w:rPr>
+            </w:pPr>
+            <w:r>
+              <w:rPr>
+                <w:rFonts w:ascii="BC Sans" w:eastAsia="BC Sans" w:hAnsi="BC Sans" w:cs="BC Sans"/>
+                <w:color w:val="000000"/>
+                <w:sz w:val="18"/>
+                <w:szCs w:val="18"/>
+              </w:rPr>
+              <w:t>${</w:t>
+            </w:r>
+            <w:r>
+              <w:rPr>
+                <w:rFonts w:ascii="BC Sans" w:eastAsia="BC Sans" w:hAnsi="BC Sans" w:cs="BC Sans"/>
+                <w:color w:val="000000"/>
+                <w:sz w:val="18"/>
+                <w:szCs w:val="18"/>
+              </w:rPr>
+              <w:t xml:space="preserve"> </w:t>
+            </w:r>
+            <w:proofErr w:type="spellStart"/>
+            <w:r>
+              <w:rPr>
+                <w:rFonts w:ascii="BC Sans" w:eastAsia="BC Sans" w:hAnsi="BC Sans" w:cs="BC Sans"/>
+                <w:color w:val="000000"/>
+                <w:sz w:val="18"/>
+                <w:szCs w:val="18"/>
+              </w:rPr>
+              <w:t>d.locatinghrs:mul</w:t>
+            </w:r>
+            <w:proofErr w:type="spellEnd"/>
+            <w:r>
+              <w:rPr>
+                <w:rFonts w:ascii="BC Sans" w:eastAsia="BC Sans" w:hAnsi="BC Sans" w:cs="BC Sans"/>
+                <w:color w:val="000000"/>
+                <w:sz w:val="18"/>
+                <w:szCs w:val="18"/>
+              </w:rPr>
+              <w:t>(30)</w:t>
+            </w:r>
+            <w:r>
+              <w:rPr>
+                <w:rFonts w:ascii="BC Sans" w:eastAsia="BC Sans" w:hAnsi="BC Sans" w:cs="BC Sans"/>
+                <w:color w:val="000000"/>
+                <w:sz w:val="18"/>
+                <w:szCs w:val="18"/>
+              </w:rPr>
+              <w:t>:sub(</w:t>
+            </w:r>
             <w:r>
               <w:rPr>
                 <w:rFonts w:ascii="BC Sans" w:eastAsia="BC Sans" w:hAnsi="BC Sans" w:cs="BC Sans"/>
@@ -1062,36 +1168,34 @@
               </w:rPr>
               <w:t>.</w:t>
             </w:r>
-            <w:proofErr w:type="gramStart"/>
-            <w:r>
-              <w:rPr>
-                <w:rFonts w:ascii="BC Sans" w:eastAsia="BC Sans" w:hAnsi="BC Sans" w:cs="BC Sans"/>
-                <w:color w:val="000000"/>
-                <w:sz w:val="18"/>
-                <w:szCs w:val="18"/>
-              </w:rPr>
-              <w:t>locatinghrs:mul</w:t>
+            <w:proofErr w:type="spellStart"/>
+            <w:r>
+              <w:rPr>
+                <w:rFonts w:ascii="BC Sans" w:eastAsia="BC Sans" w:hAnsi="BC Sans" w:cs="BC Sans"/>
+                <w:color w:val="000000"/>
+                <w:sz w:val="18"/>
+                <w:szCs w:val="18"/>
+              </w:rPr>
+              <w:t>waivedAmount</w:t>
             </w:r>
             <w:proofErr w:type="spellEnd"/>
-            <w:proofErr w:type="gramEnd"/>
-            <w:r>
-              <w:rPr>
-                <w:rFonts w:ascii="BC Sans" w:eastAsia="BC Sans" w:hAnsi="BC Sans" w:cs="BC Sans"/>
-                <w:color w:val="000000"/>
-                <w:sz w:val="18"/>
-                <w:szCs w:val="18"/>
-              </w:rPr>
-              <w:t>(30</w:t>
-            </w:r>
-            <w:proofErr w:type="gramStart"/>
-            <w:r>
-              <w:rPr>
-                <w:rFonts w:ascii="BC Sans" w:eastAsia="BC Sans" w:hAnsi="BC Sans" w:cs="BC Sans"/>
-                <w:color w:val="000000"/>
-                <w:sz w:val="18"/>
-                <w:szCs w:val="18"/>
-              </w:rPr>
-              <w:t>):</w:t>
+            <w:r>
+              <w:rPr>
+                <w:rFonts w:ascii="BC Sans" w:eastAsia="BC Sans" w:hAnsi="BC Sans" w:cs="BC Sans"/>
+                <w:color w:val="000000"/>
+                <w:sz w:val="18"/>
+                <w:szCs w:val="18"/>
+              </w:rPr>
+              <w:t>)</w:t>
+            </w:r>
+            <w:r>
+              <w:rPr>
+                <w:rFonts w:ascii="BC Sans" w:eastAsia="BC Sans" w:hAnsi="BC Sans" w:cs="BC Sans"/>
+                <w:color w:val="000000"/>
+                <w:sz w:val="18"/>
+                <w:szCs w:val="18"/>
+              </w:rPr>
+              <w:t>:</w:t>
             </w:r>
             <w:proofErr w:type="spellStart"/>
             <w:r>
@@ -1104,245 +1208,6 @@
               <w:t>formatN</w:t>
             </w:r>
             <w:proofErr w:type="spellEnd"/>
-            <w:proofErr w:type="gramEnd"/>
-            <w:r>
-              <w:rPr>
-                <w:rFonts w:ascii="BC Sans" w:eastAsia="BC Sans" w:hAnsi="BC Sans" w:cs="BC Sans"/>
-                <w:color w:val="000000"/>
-                <w:sz w:val="18"/>
-                <w:szCs w:val="18"/>
-              </w:rPr>
-              <w:t>(2)</w:t>
-            </w:r>
-            <w:r>
-              <w:rPr>
-                <w:rFonts w:ascii="BC Sans" w:eastAsia="BC Sans" w:hAnsi="BC Sans" w:cs="BC Sans"/>
-                <w:color w:val="000000"/>
-                <w:sz w:val="18"/>
-                <w:szCs w:val="18"/>
-              </w:rPr>
-              <w:t>}</w:t>
-            </w:r>
-          </w:p>
-        </w:tc>
-        <w:tc>
-          <w:tcPr>
-            <w:tcW w:w="1985" w:type="dxa"/>
-            <w:vAlign w:val="center"/>
-          </w:tcPr>
-          <w:p>
-            <w:pPr>
-              <w:tabs>
-                <w:tab w:val="left" w:pos="5575"/>
-              </w:tabs>
-              <w:jc w:val="center"/>
-              <w:rPr>
-                <w:rFonts w:ascii="BC Sans" w:eastAsia="BC Sans" w:hAnsi="BC Sans" w:cs="BC Sans"/>
-                <w:color w:val="000000"/>
-                <w:sz w:val="18"/>
-                <w:szCs w:val="18"/>
-              </w:rPr>
-            </w:pPr>
-            <w:proofErr w:type="gramStart"/>
-            <w:r>
-              <w:rPr>
-                <w:rFonts w:ascii="BC Sans" w:eastAsia="BC Sans" w:hAnsi="BC Sans" w:cs="BC Sans"/>
-                <w:color w:val="000000"/>
-                <w:sz w:val="18"/>
-                <w:szCs w:val="18"/>
-              </w:rPr>
-              <w:t xml:space="preserve">${ </w:t>
-            </w:r>
-            <w:proofErr w:type="spellStart"/>
-            <w:r>
-              <w:rPr>
-                <w:rFonts w:ascii="BC Sans" w:eastAsia="BC Sans" w:hAnsi="BC Sans" w:cs="BC Sans"/>
-                <w:color w:val="000000"/>
-                <w:sz w:val="18"/>
-                <w:szCs w:val="18"/>
-              </w:rPr>
-              <w:t>d</w:t>
-            </w:r>
-            <w:proofErr w:type="gramEnd"/>
-            <w:r>
-              <w:rPr>
-                <w:rFonts w:ascii="BC Sans" w:eastAsia="BC Sans" w:hAnsi="BC Sans" w:cs="BC Sans"/>
-                <w:color w:val="000000"/>
-                <w:sz w:val="18"/>
-                <w:szCs w:val="18"/>
-              </w:rPr>
-              <w:t>.</w:t>
-            </w:r>
-            <w:proofErr w:type="gramStart"/>
-            <w:r>
-              <w:rPr>
-                <w:rFonts w:ascii="BC Sans" w:eastAsia="BC Sans" w:hAnsi="BC Sans" w:cs="BC Sans"/>
-                <w:color w:val="000000"/>
-                <w:sz w:val="18"/>
-                <w:szCs w:val="18"/>
-              </w:rPr>
-              <w:t>waivedAmount:formatN</w:t>
-            </w:r>
-            <w:proofErr w:type="spellEnd"/>
-            <w:proofErr w:type="gramEnd"/>
-            <w:r>
-              <w:rPr>
-                <w:rFonts w:ascii="BC Sans" w:eastAsia="BC Sans" w:hAnsi="BC Sans" w:cs="BC Sans"/>
-                <w:color w:val="000000"/>
-                <w:sz w:val="18"/>
-                <w:szCs w:val="18"/>
-              </w:rPr>
-              <w:t>(2)}</w:t>
-            </w:r>
-          </w:p>
-        </w:tc>
-        <w:tc>
-          <w:tcPr>
-            <w:tcW w:w="1399" w:type="dxa"/>
-            <w:vAlign w:val="center"/>
-          </w:tcPr>
-          <w:p>
-            <w:pPr>
-              <w:tabs>
-                <w:tab w:val="left" w:pos="5575"/>
-              </w:tabs>
-              <w:jc w:val="center"/>
-              <w:rPr>
-                <w:rFonts w:ascii="BC Sans" w:eastAsia="BC Sans" w:hAnsi="BC Sans" w:cs="BC Sans"/>
-                <w:color w:val="000000"/>
-                <w:sz w:val="18"/>
-                <w:szCs w:val="18"/>
-              </w:rPr>
-            </w:pPr>
-            <w:proofErr w:type="gramStart"/>
-            <w:r>
-              <w:rPr>
-                <w:rFonts w:ascii="BC Sans" w:eastAsia="BC Sans" w:hAnsi="BC Sans" w:cs="BC Sans"/>
-                <w:color w:val="000000"/>
-                <w:sz w:val="18"/>
-                <w:szCs w:val="18"/>
-              </w:rPr>
-              <w:t>${</w:t>
-            </w:r>
-            <w:r>
-              <w:rPr>
-                <w:rFonts w:ascii="BC Sans" w:eastAsia="BC Sans" w:hAnsi="BC Sans" w:cs="BC Sans"/>
-                <w:color w:val="000000"/>
-                <w:sz w:val="18"/>
-                <w:szCs w:val="18"/>
-              </w:rPr>
-              <w:t xml:space="preserve"> </w:t>
-            </w:r>
-            <w:proofErr w:type="spellStart"/>
-            <w:r>
-              <w:rPr>
-                <w:rFonts w:ascii="BC Sans" w:eastAsia="BC Sans" w:hAnsi="BC Sans" w:cs="BC Sans"/>
-                <w:color w:val="000000"/>
-                <w:sz w:val="18"/>
-                <w:szCs w:val="18"/>
-              </w:rPr>
-              <w:t>d</w:t>
-            </w:r>
-            <w:proofErr w:type="gramEnd"/>
-            <w:r>
-              <w:rPr>
-                <w:rFonts w:ascii="BC Sans" w:eastAsia="BC Sans" w:hAnsi="BC Sans" w:cs="BC Sans"/>
-                <w:color w:val="000000"/>
-                <w:sz w:val="18"/>
-                <w:szCs w:val="18"/>
-              </w:rPr>
-              <w:t>.</w:t>
-            </w:r>
-            <w:proofErr w:type="gramStart"/>
-            <w:r>
-              <w:rPr>
-                <w:rFonts w:ascii="BC Sans" w:eastAsia="BC Sans" w:hAnsi="BC Sans" w:cs="BC Sans"/>
-                <w:color w:val="000000"/>
-                <w:sz w:val="18"/>
-                <w:szCs w:val="18"/>
-              </w:rPr>
-              <w:t>locatinghrs:mul</w:t>
-            </w:r>
-            <w:proofErr w:type="spellEnd"/>
-            <w:proofErr w:type="gramEnd"/>
-            <w:r>
-              <w:rPr>
-                <w:rFonts w:ascii="BC Sans" w:eastAsia="BC Sans" w:hAnsi="BC Sans" w:cs="BC Sans"/>
-                <w:color w:val="000000"/>
-                <w:sz w:val="18"/>
-                <w:szCs w:val="18"/>
-              </w:rPr>
-              <w:t>(30</w:t>
-            </w:r>
-            <w:proofErr w:type="gramStart"/>
-            <w:r>
-              <w:rPr>
-                <w:rFonts w:ascii="BC Sans" w:eastAsia="BC Sans" w:hAnsi="BC Sans" w:cs="BC Sans"/>
-                <w:color w:val="000000"/>
-                <w:sz w:val="18"/>
-                <w:szCs w:val="18"/>
-              </w:rPr>
-              <w:t>)</w:t>
-            </w:r>
-            <w:r>
-              <w:rPr>
-                <w:rFonts w:ascii="BC Sans" w:eastAsia="BC Sans" w:hAnsi="BC Sans" w:cs="BC Sans"/>
-                <w:color w:val="000000"/>
-                <w:sz w:val="18"/>
-                <w:szCs w:val="18"/>
-              </w:rPr>
-              <w:t>:sub(</w:t>
-            </w:r>
-            <w:r>
-              <w:rPr>
-                <w:rFonts w:ascii="BC Sans" w:eastAsia="BC Sans" w:hAnsi="BC Sans" w:cs="BC Sans"/>
-                <w:color w:val="000000"/>
-                <w:sz w:val="18"/>
-                <w:szCs w:val="18"/>
-              </w:rPr>
-              <w:t>.</w:t>
-            </w:r>
-            <w:proofErr w:type="spellStart"/>
-            <w:r>
-              <w:rPr>
-                <w:rFonts w:ascii="BC Sans" w:eastAsia="BC Sans" w:hAnsi="BC Sans" w:cs="BC Sans"/>
-                <w:color w:val="000000"/>
-                <w:sz w:val="18"/>
-                <w:szCs w:val="18"/>
-              </w:rPr>
-              <w:t>waivedAmount</w:t>
-            </w:r>
-            <w:proofErr w:type="spellEnd"/>
-            <w:r>
-              <w:rPr>
-                <w:rFonts w:ascii="BC Sans" w:eastAsia="BC Sans" w:hAnsi="BC Sans" w:cs="BC Sans"/>
-                <w:color w:val="000000"/>
-                <w:sz w:val="18"/>
-                <w:szCs w:val="18"/>
-              </w:rPr>
-              <w:t>)</w:t>
-            </w:r>
-            <w:r>
-              <w:rPr>
-                <w:rFonts w:ascii="BC Sans" w:eastAsia="BC Sans" w:hAnsi="BC Sans" w:cs="BC Sans"/>
-                <w:color w:val="000000"/>
-                <w:sz w:val="18"/>
-                <w:szCs w:val="18"/>
-              </w:rPr>
-              <w:t>:</w:t>
-            </w:r>
-            <w:proofErr w:type="spellStart"/>
-            <w:r>
-              <w:rPr>
-                <w:rFonts w:ascii="BC Sans" w:eastAsia="BC Sans" w:hAnsi="BC Sans" w:cs="BC Sans"/>
-                <w:color w:val="000000"/>
-                <w:sz w:val="18"/>
-                <w:szCs w:val="18"/>
-              </w:rPr>
-              <w:t>formatN</w:t>
-            </w:r>
-            <w:proofErr w:type="spellEnd"/>
-            <w:proofErr w:type="gramEnd"/>
             <w:r>
               <w:rPr>
                 <w:rFonts w:ascii="BC Sans" w:eastAsia="BC Sans" w:hAnsi="BC Sans" w:cs="BC Sans"/>
@@ -1424,7 +1289,6 @@
               <w:t>{</w:t>
             </w:r>
             <w:proofErr w:type="spellStart"/>
-            <w:proofErr w:type="gramStart"/>
             <w:r>
               <w:rPr>
                 <w:rFonts w:ascii="BC Sans" w:eastAsia="BC Sans" w:hAnsi="BC Sans" w:cs="BC Sans"/>
@@ -1435,7 +1299,6 @@
               <w:t>d.producinghrs</w:t>
             </w:r>
             <w:proofErr w:type="spellEnd"/>
-            <w:proofErr w:type="gramEnd"/>
             <w:r>
               <w:rPr>
                 <w:rFonts w:ascii="BC Sans" w:eastAsia="BC Sans" w:hAnsi="BC Sans" w:cs="BC Sans"/>
@@ -1504,25 +1367,14 @@
               <w:t>${</w:t>
             </w:r>
             <w:proofErr w:type="spellStart"/>
-            <w:proofErr w:type="gramStart"/>
-            <w:r>
-              <w:rPr>
-                <w:rFonts w:ascii="BC Sans" w:eastAsia="BC Sans" w:hAnsi="BC Sans" w:cs="BC Sans"/>
-                <w:color w:val="000000"/>
-                <w:sz w:val="18"/>
-                <w:szCs w:val="18"/>
-              </w:rPr>
-              <w:t>d.producinghrs</w:t>
-            </w:r>
-            <w:proofErr w:type="gramEnd"/>
-            <w:r>
-              <w:rPr>
-                <w:rFonts w:ascii="BC Sans" w:eastAsia="BC Sans" w:hAnsi="BC Sans" w:cs="BC Sans"/>
-                <w:color w:val="000000"/>
-                <w:sz w:val="18"/>
-                <w:szCs w:val="18"/>
-              </w:rPr>
-              <w:t>:mul</w:t>
+            <w:r>
+              <w:rPr>
+                <w:rFonts w:ascii="BC Sans" w:eastAsia="BC Sans" w:hAnsi="BC Sans" w:cs="BC Sans"/>
+                <w:color w:val="000000"/>
+                <w:sz w:val="18"/>
+                <w:szCs w:val="18"/>
+              </w:rPr>
+              <w:t>d.producinghrs:mul</w:t>
             </w:r>
             <w:proofErr w:type="spellEnd"/>
             <w:r>
@@ -1532,17 +1384,7 @@
                 <w:sz w:val="18"/>
                 <w:szCs w:val="18"/>
               </w:rPr>
-              <w:t>(30</w:t>
-            </w:r>
-            <w:proofErr w:type="gramStart"/>
-            <w:r>
-              <w:rPr>
-                <w:rFonts w:ascii="BC Sans" w:eastAsia="BC Sans" w:hAnsi="BC Sans" w:cs="BC Sans"/>
-                <w:color w:val="000000"/>
-                <w:sz w:val="18"/>
-                <w:szCs w:val="18"/>
-              </w:rPr>
-              <w:t>):</w:t>
+              <w:t>(30):</w:t>
             </w:r>
             <w:proofErr w:type="spellStart"/>
             <w:r>
@@ -1555,7 +1397,6 @@
               <w:t>formatN</w:t>
             </w:r>
             <w:proofErr w:type="spellEnd"/>
-            <w:proofErr w:type="gramEnd"/>
             <w:r>
               <w:rPr>
                 <w:rFonts w:ascii="BC Sans" w:eastAsia="BC Sans" w:hAnsi="BC Sans" w:cs="BC Sans"/>
@@ -1624,25 +1465,14 @@
               <w:t>${</w:t>
             </w:r>
             <w:proofErr w:type="spellStart"/>
-            <w:proofErr w:type="gramStart"/>
-            <w:r>
-              <w:rPr>
-                <w:rFonts w:ascii="BC Sans" w:eastAsia="BC Sans" w:hAnsi="BC Sans" w:cs="BC Sans"/>
-                <w:color w:val="000000"/>
-                <w:sz w:val="18"/>
-                <w:szCs w:val="18"/>
-              </w:rPr>
-              <w:t>d.producinghrs</w:t>
-            </w:r>
-            <w:proofErr w:type="gramEnd"/>
-            <w:r>
-              <w:rPr>
-                <w:rFonts w:ascii="BC Sans" w:eastAsia="BC Sans" w:hAnsi="BC Sans" w:cs="BC Sans"/>
-                <w:color w:val="000000"/>
-                <w:sz w:val="18"/>
-                <w:szCs w:val="18"/>
-              </w:rPr>
-              <w:t>:mul</w:t>
+            <w:r>
+              <w:rPr>
+                <w:rFonts w:ascii="BC Sans" w:eastAsia="BC Sans" w:hAnsi="BC Sans" w:cs="BC Sans"/>
+                <w:color w:val="000000"/>
+                <w:sz w:val="18"/>
+                <w:szCs w:val="18"/>
+              </w:rPr>
+              <w:t>d.producinghrs:mul</w:t>
             </w:r>
             <w:proofErr w:type="spellEnd"/>
             <w:r>
@@ -1652,17 +1482,7 @@
                 <w:sz w:val="18"/>
                 <w:szCs w:val="18"/>
               </w:rPr>
-              <w:t>(30</w:t>
-            </w:r>
-            <w:proofErr w:type="gramStart"/>
-            <w:r>
-              <w:rPr>
-                <w:rFonts w:ascii="BC Sans" w:eastAsia="BC Sans" w:hAnsi="BC Sans" w:cs="BC Sans"/>
-                <w:color w:val="000000"/>
-                <w:sz w:val="18"/>
-                <w:szCs w:val="18"/>
-              </w:rPr>
-              <w:t>):</w:t>
+              <w:t>(30):</w:t>
             </w:r>
             <w:proofErr w:type="spellStart"/>
             <w:r>
@@ -1675,7 +1495,6 @@
               <w:t>formatN</w:t>
             </w:r>
             <w:proofErr w:type="spellEnd"/>
-            <w:proofErr w:type="gramEnd"/>
             <w:r>
               <w:rPr>
                 <w:rFonts w:ascii="BC Sans" w:eastAsia="BC Sans" w:hAnsi="BC Sans" w:cs="BC Sans"/>
@@ -1748,28 +1567,16 @@
               <w:t>{</w:t>
             </w:r>
             <w:proofErr w:type="spellStart"/>
-            <w:proofErr w:type="gramStart"/>
-            <w:r>
-              <w:rPr>
-                <w:rFonts w:ascii="BC Sans" w:eastAsia="BC Sans" w:hAnsi="BC Sans" w:cs="BC Sans"/>
-                <w:color w:val="000000"/>
-                <w:sz w:val="18"/>
-                <w:szCs w:val="18"/>
-              </w:rPr>
-              <w:t>d.iaopreparinghrs</w:t>
-            </w:r>
-            <w:proofErr w:type="gramEnd"/>
-            <w:r>
-              <w:rPr>
-                <w:rFonts w:ascii="BC Sans" w:eastAsia="BC Sans" w:hAnsi="BC Sans" w:cs="BC Sans"/>
-                <w:color w:val="000000"/>
-                <w:sz w:val="18"/>
-                <w:szCs w:val="18"/>
-              </w:rPr>
-              <w:t>:add</w:t>
+            <w:r>
+              <w:rPr>
+                <w:rFonts w:ascii="BC Sans" w:eastAsia="BC Sans" w:hAnsi="BC Sans" w:cs="BC Sans"/>
+                <w:color w:val="000000"/>
+                <w:sz w:val="18"/>
+                <w:szCs w:val="18"/>
+              </w:rPr>
+              <w:t>d.iaopreparinghrs:add</w:t>
             </w:r>
             <w:proofErr w:type="spellEnd"/>
-            <w:proofErr w:type="gramStart"/>
             <w:r>
               <w:rPr>
                 <w:rFonts w:ascii="BC Sans" w:eastAsia="BC Sans" w:hAnsi="BC Sans" w:cs="BC Sans"/>
@@ -1799,7 +1606,6 @@
               </w:rPr>
               <w:t>) }</w:t>
             </w:r>
-            <w:proofErr w:type="gramEnd"/>
           </w:p>
         </w:tc>
         <w:tc>
@@ -1849,7 +1655,6 @@
                 <w:szCs w:val="18"/>
               </w:rPr>
             </w:pPr>
-            <w:proofErr w:type="gramStart"/>
             <w:r>
               <w:rPr>
                 <w:rFonts w:ascii="BC Sans" w:eastAsia="BC Sans" w:hAnsi="BC Sans" w:cs="BC Sans"/>
@@ -1867,27 +1672,7 @@
                 <w:sz w:val="18"/>
                 <w:szCs w:val="18"/>
               </w:rPr>
-              <w:t>d</w:t>
-            </w:r>
-            <w:proofErr w:type="gramEnd"/>
-            <w:r>
-              <w:rPr>
-                <w:rFonts w:ascii="BC Sans" w:eastAsia="BC Sans" w:hAnsi="BC Sans" w:cs="BC Sans"/>
-                <w:color w:val="000000"/>
-                <w:sz w:val="18"/>
-                <w:szCs w:val="18"/>
-              </w:rPr>
-              <w:t>.</w:t>
-            </w:r>
-            <w:proofErr w:type="gramStart"/>
-            <w:r>
-              <w:rPr>
-                <w:rFonts w:ascii="BC Sans" w:eastAsia="BC Sans" w:hAnsi="BC Sans" w:cs="BC Sans"/>
-                <w:color w:val="000000"/>
-                <w:sz w:val="18"/>
-                <w:szCs w:val="18"/>
-              </w:rPr>
-              <w:t>iaopreparinghrs:add</w:t>
+              <w:t>d.iaopreparinghrs:add</w:t>
             </w:r>
             <w:proofErr w:type="spellEnd"/>
             <w:r>
@@ -1930,17 +1715,124 @@
               <w:t>mul</w:t>
             </w:r>
             <w:proofErr w:type="spellEnd"/>
-            <w:proofErr w:type="gramEnd"/>
-            <w:r>
-              <w:rPr>
-                <w:rFonts w:ascii="BC Sans" w:eastAsia="BC Sans" w:hAnsi="BC Sans" w:cs="BC Sans"/>
-                <w:color w:val="000000"/>
-                <w:sz w:val="18"/>
-                <w:szCs w:val="18"/>
-              </w:rPr>
-              <w:t>(30</w:t>
-            </w:r>
-            <w:proofErr w:type="gramStart"/>
+            <w:r>
+              <w:rPr>
+                <w:rFonts w:ascii="BC Sans" w:eastAsia="BC Sans" w:hAnsi="BC Sans" w:cs="BC Sans"/>
+                <w:color w:val="000000"/>
+                <w:sz w:val="18"/>
+                <w:szCs w:val="18"/>
+              </w:rPr>
+              <w:t>(30):</w:t>
+            </w:r>
+            <w:proofErr w:type="spellStart"/>
+            <w:r>
+              <w:rPr>
+                <w:rFonts w:ascii="BC Sans" w:eastAsia="BC Sans" w:hAnsi="BC Sans" w:cs="BC Sans"/>
+                <w:color w:val="000000"/>
+                <w:sz w:val="18"/>
+                <w:szCs w:val="18"/>
+              </w:rPr>
+              <w:t>formatN</w:t>
+            </w:r>
+            <w:proofErr w:type="spellEnd"/>
+            <w:r>
+              <w:rPr>
+                <w:rFonts w:ascii="BC Sans" w:eastAsia="BC Sans" w:hAnsi="BC Sans" w:cs="BC Sans"/>
+                <w:color w:val="000000"/>
+                <w:sz w:val="18"/>
+                <w:szCs w:val="18"/>
+              </w:rPr>
+              <w:t>(2)}</w:t>
+            </w:r>
+          </w:p>
+        </w:tc>
+        <w:tc>
+          <w:tcPr>
+            <w:tcW w:w="1985" w:type="dxa"/>
+            <w:vAlign w:val="center"/>
+          </w:tcPr>
+          <w:p>
+            <w:pPr>
+              <w:tabs>
+                <w:tab w:val="left" w:pos="5575"/>
+              </w:tabs>
+              <w:jc w:val="center"/>
+              <w:rPr>
+                <w:rFonts w:ascii="BC Sans" w:eastAsia="BC Sans" w:hAnsi="BC Sans" w:cs="BC Sans"/>
+                <w:color w:val="000000"/>
+                <w:sz w:val="18"/>
+                <w:szCs w:val="18"/>
+              </w:rPr>
+            </w:pPr>
+            <w:r>
+              <w:rPr>
+                <w:rFonts w:ascii="BC Sans" w:eastAsia="BC Sans" w:hAnsi="BC Sans" w:cs="BC Sans"/>
+                <w:color w:val="000000"/>
+                <w:sz w:val="18"/>
+                <w:szCs w:val="18"/>
+              </w:rPr>
+              <w:t>$0.00</w:t>
+            </w:r>
+          </w:p>
+        </w:tc>
+        <w:tc>
+          <w:tcPr>
+            <w:tcW w:w="1399" w:type="dxa"/>
+            <w:vAlign w:val="center"/>
+          </w:tcPr>
+          <w:p>
+            <w:pPr>
+              <w:tabs>
+                <w:tab w:val="left" w:pos="5575"/>
+              </w:tabs>
+              <w:jc w:val="center"/>
+              <w:rPr>
+                <w:rFonts w:ascii="BC Sans" w:eastAsia="BC Sans" w:hAnsi="BC Sans" w:cs="BC Sans"/>
+                <w:color w:val="000000"/>
+                <w:sz w:val="18"/>
+                <w:szCs w:val="18"/>
+              </w:rPr>
+            </w:pPr>
+            <w:r>
+              <w:rPr>
+                <w:rFonts w:ascii="BC Sans" w:eastAsia="BC Sans" w:hAnsi="BC Sans" w:cs="BC Sans"/>
+                <w:color w:val="000000"/>
+                <w:sz w:val="18"/>
+                <w:szCs w:val="18"/>
+              </w:rPr>
+              <w:t xml:space="preserve">${ </w:t>
+            </w:r>
+            <w:proofErr w:type="spellStart"/>
+            <w:r>
+              <w:rPr>
+                <w:rFonts w:ascii="BC Sans" w:eastAsia="BC Sans" w:hAnsi="BC Sans" w:cs="BC Sans"/>
+                <w:color w:val="000000"/>
+                <w:sz w:val="18"/>
+                <w:szCs w:val="18"/>
+              </w:rPr>
+              <w:t>d.iaopreparinghrs:add</w:t>
+            </w:r>
+            <w:proofErr w:type="spellEnd"/>
+            <w:r>
+              <w:rPr>
+                <w:rFonts w:ascii="BC Sans" w:eastAsia="BC Sans" w:hAnsi="BC Sans" w:cs="BC Sans"/>
+                <w:color w:val="000000"/>
+                <w:sz w:val="18"/>
+                <w:szCs w:val="18"/>
+              </w:rPr>
+              <w:t>(.</w:t>
+            </w:r>
+            <w:proofErr w:type="spellStart"/>
+            <w:r>
+              <w:rPr>
+                <w:rFonts w:ascii="BC Sans" w:eastAsia="BC Sans" w:hAnsi="BC Sans" w:cs="BC Sans"/>
+                <w:color w:val="000000"/>
+                <w:sz w:val="18"/>
+                <w:szCs w:val="18"/>
+              </w:rPr>
+              <w:t>ministrypreparinghrs</w:t>
+            </w:r>
+            <w:proofErr w:type="spellEnd"/>
             <w:r>
               <w:rPr>
                 <w:rFonts w:ascii="BC Sans" w:eastAsia="BC Sans" w:hAnsi="BC Sans" w:cs="BC Sans"/>
@@ -1958,181 +1850,29 @@
                 <w:sz w:val="18"/>
                 <w:szCs w:val="18"/>
               </w:rPr>
+              <w:t>mul</w:t>
+            </w:r>
+            <w:proofErr w:type="spellEnd"/>
+            <w:r>
+              <w:rPr>
+                <w:rFonts w:ascii="BC Sans" w:eastAsia="BC Sans" w:hAnsi="BC Sans" w:cs="BC Sans"/>
+                <w:color w:val="000000"/>
+                <w:sz w:val="18"/>
+                <w:szCs w:val="18"/>
+              </w:rPr>
+              <w:t>(30):</w:t>
+            </w:r>
+            <w:proofErr w:type="spellStart"/>
+            <w:r>
+              <w:rPr>
+                <w:rFonts w:ascii="BC Sans" w:eastAsia="BC Sans" w:hAnsi="BC Sans" w:cs="BC Sans"/>
+                <w:color w:val="000000"/>
+                <w:sz w:val="18"/>
+                <w:szCs w:val="18"/>
+              </w:rPr>
               <w:t>formatN</w:t>
             </w:r>
             <w:proofErr w:type="spellEnd"/>
-            <w:proofErr w:type="gramEnd"/>
-            <w:r>
-              <w:rPr>
-                <w:rFonts w:ascii="BC Sans" w:eastAsia="BC Sans" w:hAnsi="BC Sans" w:cs="BC Sans"/>
-                <w:color w:val="000000"/>
-                <w:sz w:val="18"/>
-                <w:szCs w:val="18"/>
-              </w:rPr>
-              <w:t>(2)}</w:t>
-            </w:r>
-          </w:p>
-        </w:tc>
-        <w:tc>
-          <w:tcPr>
-            <w:tcW w:w="1985" w:type="dxa"/>
-            <w:vAlign w:val="center"/>
-          </w:tcPr>
-          <w:p>
-            <w:pPr>
-              <w:tabs>
-                <w:tab w:val="left" w:pos="5575"/>
-              </w:tabs>
-              <w:jc w:val="center"/>
-              <w:rPr>
-                <w:rFonts w:ascii="BC Sans" w:eastAsia="BC Sans" w:hAnsi="BC Sans" w:cs="BC Sans"/>
-                <w:color w:val="000000"/>
-                <w:sz w:val="18"/>
-                <w:szCs w:val="18"/>
-              </w:rPr>
-            </w:pPr>
-            <w:r>
-              <w:rPr>
-                <w:rFonts w:ascii="BC Sans" w:eastAsia="BC Sans" w:hAnsi="BC Sans" w:cs="BC Sans"/>
-                <w:color w:val="000000"/>
-                <w:sz w:val="18"/>
-                <w:szCs w:val="18"/>
-              </w:rPr>
-              <w:t>$0.00</w:t>
-            </w:r>
-          </w:p>
-        </w:tc>
-        <w:tc>
-          <w:tcPr>
-            <w:tcW w:w="1399" w:type="dxa"/>
-            <w:vAlign w:val="center"/>
-          </w:tcPr>
-          <w:p>
-            <w:pPr>
-              <w:tabs>
-                <w:tab w:val="left" w:pos="5575"/>
-              </w:tabs>
-              <w:jc w:val="center"/>
-              <w:rPr>
-                <w:rFonts w:ascii="BC Sans" w:eastAsia="BC Sans" w:hAnsi="BC Sans" w:cs="BC Sans"/>
-                <w:color w:val="000000"/>
-                <w:sz w:val="18"/>
-                <w:szCs w:val="18"/>
-              </w:rPr>
-            </w:pPr>
-            <w:proofErr w:type="gramStart"/>
-            <w:r>
-              <w:rPr>
-                <w:rFonts w:ascii="BC Sans" w:eastAsia="BC Sans" w:hAnsi="BC Sans" w:cs="BC Sans"/>
-                <w:color w:val="000000"/>
-                <w:sz w:val="18"/>
-                <w:szCs w:val="18"/>
-              </w:rPr>
-              <w:t xml:space="preserve">${ </w:t>
-            </w:r>
-            <w:proofErr w:type="spellStart"/>
-            <w:r>
-              <w:rPr>
-                <w:rFonts w:ascii="BC Sans" w:eastAsia="BC Sans" w:hAnsi="BC Sans" w:cs="BC Sans"/>
-                <w:color w:val="000000"/>
-                <w:sz w:val="18"/>
-                <w:szCs w:val="18"/>
-              </w:rPr>
-              <w:t>d</w:t>
-            </w:r>
-            <w:proofErr w:type="gramEnd"/>
-            <w:r>
-              <w:rPr>
-                <w:rFonts w:ascii="BC Sans" w:eastAsia="BC Sans" w:hAnsi="BC Sans" w:cs="BC Sans"/>
-                <w:color w:val="000000"/>
-                <w:sz w:val="18"/>
-                <w:szCs w:val="18"/>
-              </w:rPr>
-              <w:t>.</w:t>
-            </w:r>
-            <w:proofErr w:type="gramStart"/>
-            <w:r>
-              <w:rPr>
-                <w:rFonts w:ascii="BC Sans" w:eastAsia="BC Sans" w:hAnsi="BC Sans" w:cs="BC Sans"/>
-                <w:color w:val="000000"/>
-                <w:sz w:val="18"/>
-                <w:szCs w:val="18"/>
-              </w:rPr>
-              <w:t>iaopreparinghrs:add</w:t>
-            </w:r>
-            <w:proofErr w:type="spellEnd"/>
-            <w:r>
-              <w:rPr>
-                <w:rFonts w:ascii="BC Sans" w:eastAsia="BC Sans" w:hAnsi="BC Sans" w:cs="BC Sans"/>
-                <w:color w:val="000000"/>
-                <w:sz w:val="18"/>
-                <w:szCs w:val="18"/>
-              </w:rPr>
-              <w:t>(.</w:t>
-            </w:r>
-            <w:proofErr w:type="spellStart"/>
-            <w:r>
-              <w:rPr>
-                <w:rFonts w:ascii="BC Sans" w:eastAsia="BC Sans" w:hAnsi="BC Sans" w:cs="BC Sans"/>
-                <w:color w:val="000000"/>
-                <w:sz w:val="18"/>
-                <w:szCs w:val="18"/>
-              </w:rPr>
-              <w:t>ministrypreparinghrs</w:t>
-            </w:r>
-            <w:proofErr w:type="spellEnd"/>
-            <w:r>
-              <w:rPr>
-                <w:rFonts w:ascii="BC Sans" w:eastAsia="BC Sans" w:hAnsi="BC Sans" w:cs="BC Sans"/>
-                <w:color w:val="000000"/>
-                <w:sz w:val="18"/>
-                <w:szCs w:val="18"/>
-              </w:rPr>
-              <w:t>):</w:t>
-            </w:r>
-            <w:proofErr w:type="spellStart"/>
-            <w:r>
-              <w:rPr>
-                <w:rFonts w:ascii="BC Sans" w:eastAsia="BC Sans" w:hAnsi="BC Sans" w:cs="BC Sans"/>
-                <w:color w:val="000000"/>
-                <w:sz w:val="18"/>
-                <w:szCs w:val="18"/>
-              </w:rPr>
-              <w:t>mul</w:t>
-            </w:r>
-            <w:proofErr w:type="spellEnd"/>
-            <w:proofErr w:type="gramEnd"/>
-            <w:r>
-              <w:rPr>
-                <w:rFonts w:ascii="BC Sans" w:eastAsia="BC Sans" w:hAnsi="BC Sans" w:cs="BC Sans"/>
-                <w:color w:val="000000"/>
-                <w:sz w:val="18"/>
-                <w:szCs w:val="18"/>
-              </w:rPr>
-              <w:t>(30</w:t>
-            </w:r>
-            <w:proofErr w:type="gramStart"/>
-            <w:r>
-              <w:rPr>
-                <w:rFonts w:ascii="BC Sans" w:eastAsia="BC Sans" w:hAnsi="BC Sans" w:cs="BC Sans"/>
-                <w:color w:val="000000"/>
-                <w:sz w:val="18"/>
-                <w:szCs w:val="18"/>
-              </w:rPr>
-              <w:t>):</w:t>
-            </w:r>
-            <w:proofErr w:type="spellStart"/>
-            <w:r>
-              <w:rPr>
-                <w:rFonts w:ascii="BC Sans" w:eastAsia="BC Sans" w:hAnsi="BC Sans" w:cs="BC Sans"/>
-                <w:color w:val="000000"/>
-                <w:sz w:val="18"/>
-                <w:szCs w:val="18"/>
-              </w:rPr>
-              <w:t>formatN</w:t>
-            </w:r>
-            <w:proofErr w:type="spellEnd"/>
-            <w:proofErr w:type="gramEnd"/>
             <w:r>
               <w:rPr>
                 <w:rFonts w:ascii="BC Sans" w:eastAsia="BC Sans" w:hAnsi="BC Sans" w:cs="BC Sans"/>
@@ -2205,7 +1945,6 @@
               <w:t>{</w:t>
             </w:r>
             <w:proofErr w:type="spellStart"/>
-            <w:proofErr w:type="gramStart"/>
             <w:r>
               <w:rPr>
                 <w:rFonts w:ascii="BC Sans" w:eastAsia="BC Sans" w:hAnsi="BC Sans" w:cs="BC Sans"/>
@@ -2225,7 +1964,6 @@
               <w:t>hardcopypages</w:t>
             </w:r>
             <w:proofErr w:type="spellEnd"/>
-            <w:proofErr w:type="gramEnd"/>
             <w:r>
               <w:rPr>
                 <w:rFonts w:ascii="BC Sans" w:eastAsia="BC Sans" w:hAnsi="BC Sans" w:cs="BC Sans"/>
@@ -2294,7 +2032,6 @@
               <w:t>${</w:t>
             </w:r>
             <w:proofErr w:type="spellStart"/>
-            <w:proofErr w:type="gramStart"/>
             <w:r>
               <w:rPr>
                 <w:rFonts w:ascii="BC Sans" w:eastAsia="BC Sans" w:hAnsi="BC Sans" w:cs="BC Sans"/>
@@ -2313,25 +2050,14 @@
               </w:rPr>
               <w:t>hardcopypages</w:t>
             </w:r>
-            <w:proofErr w:type="gramEnd"/>
-            <w:r>
-              <w:rPr>
-                <w:rFonts w:ascii="BC Sans" w:eastAsia="BC Sans" w:hAnsi="BC Sans" w:cs="BC Sans"/>
-                <w:color w:val="000000"/>
-                <w:sz w:val="18"/>
-                <w:szCs w:val="18"/>
-              </w:rPr>
-              <w:t>:</w:t>
-            </w:r>
-            <w:proofErr w:type="gramStart"/>
-            <w:r>
-              <w:rPr>
-                <w:rFonts w:ascii="BC Sans" w:eastAsia="BC Sans" w:hAnsi="BC Sans" w:cs="BC Sans"/>
-                <w:color w:val="000000"/>
-                <w:sz w:val="18"/>
-                <w:szCs w:val="18"/>
-              </w:rPr>
-              <w:t>mul</w:t>
+            <w:r>
+              <w:rPr>
+                <w:rFonts w:ascii="BC Sans" w:eastAsia="BC Sans" w:hAnsi="BC Sans" w:cs="BC Sans"/>
+                <w:color w:val="000000"/>
+                <w:sz w:val="18"/>
+                <w:szCs w:val="18"/>
+              </w:rPr>
+              <w:t>:mul</w:t>
             </w:r>
             <w:proofErr w:type="spellEnd"/>
             <w:r>
@@ -2343,7 +2069,6 @@
               </w:rPr>
               <w:t>(</w:t>
             </w:r>
-            <w:proofErr w:type="gramEnd"/>
             <w:r>
               <w:rPr>
                 <w:rFonts w:ascii="BC Sans" w:eastAsia="BC Sans" w:hAnsi="BC Sans" w:cs="BC Sans"/>
@@ -2353,7 +2078,6 @@
               </w:rPr>
               <w:t>0.1</w:t>
             </w:r>
-            <w:proofErr w:type="gramStart"/>
             <w:r>
               <w:rPr>
                 <w:rFonts w:ascii="BC Sans" w:eastAsia="BC Sans" w:hAnsi="BC Sans" w:cs="BC Sans"/>
@@ -2374,7 +2098,6 @@
               <w:t>formatN</w:t>
             </w:r>
             <w:proofErr w:type="spellEnd"/>
-            <w:proofErr w:type="gramEnd"/>
             <w:r>
               <w:rPr>
                 <w:rFonts w:ascii="BC Sans" w:eastAsia="BC Sans" w:hAnsi="BC Sans" w:cs="BC Sans"/>
@@ -2443,7 +2166,6 @@
               <w:t>${</w:t>
             </w:r>
             <w:proofErr w:type="spellStart"/>
-            <w:proofErr w:type="gramStart"/>
             <w:r>
               <w:rPr>
                 <w:rFonts w:ascii="BC Sans" w:eastAsia="BC Sans" w:hAnsi="BC Sans" w:cs="BC Sans"/>
@@ -2462,25 +2184,14 @@
               </w:rPr>
               <w:t>hardcopypages</w:t>
             </w:r>
-            <w:proofErr w:type="gramEnd"/>
-            <w:r>
-              <w:rPr>
-                <w:rFonts w:ascii="BC Sans" w:eastAsia="BC Sans" w:hAnsi="BC Sans" w:cs="BC Sans"/>
-                <w:color w:val="000000"/>
-                <w:sz w:val="18"/>
-                <w:szCs w:val="18"/>
-              </w:rPr>
-              <w:t>:</w:t>
-            </w:r>
-            <w:proofErr w:type="gramStart"/>
-            <w:r>
-              <w:rPr>
-                <w:rFonts w:ascii="BC Sans" w:eastAsia="BC Sans" w:hAnsi="BC Sans" w:cs="BC Sans"/>
-                <w:color w:val="000000"/>
-                <w:sz w:val="18"/>
-                <w:szCs w:val="18"/>
-              </w:rPr>
-              <w:t>mul</w:t>
+            <w:r>
+              <w:rPr>
+                <w:rFonts w:ascii="BC Sans" w:eastAsia="BC Sans" w:hAnsi="BC Sans" w:cs="BC Sans"/>
+                <w:color w:val="000000"/>
+                <w:sz w:val="18"/>
+                <w:szCs w:val="18"/>
+              </w:rPr>
+              <w:t>:mul</w:t>
             </w:r>
             <w:proofErr w:type="spellEnd"/>
             <w:r>
@@ -2492,7 +2203,6 @@
               </w:rPr>
               <w:t>(</w:t>
             </w:r>
-            <w:proofErr w:type="gramEnd"/>
             <w:r>
               <w:rPr>
                 <w:rFonts w:ascii="BC Sans" w:eastAsia="BC Sans" w:hAnsi="BC Sans" w:cs="BC Sans"/>
@@ -2502,7 +2212,6 @@
               </w:rPr>
               <w:t>0.1</w:t>
             </w:r>
-            <w:proofErr w:type="gramStart"/>
             <w:r>
               <w:rPr>
                 <w:rFonts w:ascii="BC Sans" w:eastAsia="BC Sans" w:hAnsi="BC Sans" w:cs="BC Sans"/>
@@ -2523,7 +2232,6 @@
               <w:t>formatN</w:t>
             </w:r>
             <w:proofErr w:type="spellEnd"/>
-            <w:proofErr w:type="gramEnd"/>
             <w:r>
               <w:rPr>
                 <w:rFonts w:ascii="BC Sans" w:eastAsia="BC Sans" w:hAnsi="BC Sans" w:cs="BC Sans"/>
@@ -2734,7 +2442,6 @@
               <w:t>${</w:t>
             </w:r>
             <w:proofErr w:type="spellStart"/>
-            <w:proofErr w:type="gramStart"/>
             <w:r>
               <w:rPr>
                 <w:rFonts w:ascii="BC Sans" w:eastAsia="BC Sans" w:hAnsi="BC Sans" w:cs="BC Sans"/>
@@ -2755,27 +2462,15 @@
               </w:rPr>
               <w:t>totaldue</w:t>
             </w:r>
-            <w:proofErr w:type="gramEnd"/>
-            <w:r>
-              <w:rPr>
-                <w:rFonts w:ascii="BC Sans" w:eastAsia="BC Sans" w:hAnsi="BC Sans" w:cs="BC Sans"/>
-                <w:b/>
-                <w:color w:val="0A3266"/>
-                <w:sz w:val="18"/>
-                <w:szCs w:val="18"/>
-              </w:rPr>
-              <w:t>:</w:t>
-            </w:r>
-            <w:proofErr w:type="gramStart"/>
-            <w:r>
-              <w:rPr>
-                <w:rFonts w:ascii="BC Sans" w:eastAsia="BC Sans" w:hAnsi="BC Sans" w:cs="BC Sans"/>
-                <w:b/>
-                <w:color w:val="0A3266"/>
-                <w:sz w:val="18"/>
-                <w:szCs w:val="18"/>
-              </w:rPr>
-              <w:t>formatN</w:t>
+            <w:r>
+              <w:rPr>
+                <w:rFonts w:ascii="BC Sans" w:eastAsia="BC Sans" w:hAnsi="BC Sans" w:cs="BC Sans"/>
+                <w:b/>
+                <w:color w:val="0A3266"/>
+                <w:sz w:val="18"/>
+                <w:szCs w:val="18"/>
+              </w:rPr>
+              <w:t>:formatN</w:t>
             </w:r>
             <w:proofErr w:type="spellEnd"/>
             <w:r>
@@ -2786,18 +2481,7 @@
                 <w:sz w:val="18"/>
                 <w:szCs w:val="18"/>
               </w:rPr>
-              <w:t>(</w:t>
-            </w:r>
-            <w:proofErr w:type="gramEnd"/>
-            <w:r>
-              <w:rPr>
-                <w:rFonts w:ascii="BC Sans" w:eastAsia="BC Sans" w:hAnsi="BC Sans" w:cs="BC Sans"/>
-                <w:b/>
-                <w:color w:val="0A3266"/>
-                <w:sz w:val="18"/>
-                <w:szCs w:val="18"/>
-              </w:rPr>
-              <w:t>2)</w:t>
+              <w:t>(2)</w:t>
             </w:r>
             <w:r>
               <w:rPr>
@@ -2823,6 +2507,200 @@
                 <w:szCs w:val="18"/>
               </w:rPr>
             </w:pPr>
+          </w:p>
+        </w:tc>
+      </w:tr>
+      <w:tr>
+        <w:trPr>
+          <w:trHeight w:val="473"/>
+        </w:trPr>
+        <w:tc>
+          <w:tcPr>
+            <w:tcW w:w="2830" w:type="dxa"/>
+            <w:vAlign w:val="center"/>
+          </w:tcPr>
+          <w:p>
+            <w:pPr>
+              <w:tabs>
+                <w:tab w:val="left" w:pos="5575"/>
+              </w:tabs>
+              <w:rPr>
+                <w:rFonts w:ascii="BC Sans" w:eastAsia="BC Sans" w:hAnsi="BC Sans" w:cs="BC Sans"/>
+                <w:b/>
+                <w:color w:val="0A3266"/>
+                <w:sz w:val="18"/>
+                <w:szCs w:val="18"/>
+              </w:rPr>
+            </w:pPr>
+            <w:r>
+              <w:rPr>
+                <w:rFonts w:ascii="BC Sans" w:eastAsia="BC Sans" w:hAnsi="BC Sans" w:cs="BC Sans"/>
+                <w:b/>
+                <w:color w:val="0A3266"/>
+                <w:sz w:val="18"/>
+                <w:szCs w:val="18"/>
+              </w:rPr>
+              <w:t xml:space="preserve">ADD’L </w:t>
+            </w:r>
+            <w:r>
+              <w:rPr>
+                <w:rFonts w:ascii="BC Sans" w:eastAsia="BC Sans" w:hAnsi="BC Sans" w:cs="BC Sans"/>
+                <w:b/>
+                <w:color w:val="0A3266"/>
+                <w:sz w:val="18"/>
+                <w:szCs w:val="18"/>
+              </w:rPr>
+              <w:t>AMOUNT WAIVED:</w:t>
+            </w:r>
+          </w:p>
+        </w:tc>
+        <w:tc>
+          <w:tcPr>
+            <w:tcW w:w="993" w:type="dxa"/>
+            <w:vAlign w:val="center"/>
+          </w:tcPr>
+          <w:p>
+            <w:pPr>
+              <w:tabs>
+                <w:tab w:val="left" w:pos="5575"/>
+              </w:tabs>
+              <w:jc w:val="center"/>
+              <w:rPr>
+                <w:rFonts w:ascii="BC Sans" w:eastAsia="BC Sans" w:hAnsi="BC Sans" w:cs="BC Sans"/>
+                <w:b/>
+                <w:color w:val="0A3266"/>
+                <w:sz w:val="18"/>
+                <w:szCs w:val="18"/>
+              </w:rPr>
+            </w:pPr>
+          </w:p>
+        </w:tc>
+        <w:tc>
+          <w:tcPr>
+            <w:tcW w:w="855" w:type="dxa"/>
+            <w:vAlign w:val="center"/>
+          </w:tcPr>
+          <w:p>
+            <w:pPr>
+              <w:tabs>
+                <w:tab w:val="left" w:pos="5575"/>
+              </w:tabs>
+              <w:rPr>
+                <w:rFonts w:ascii="BC Sans" w:eastAsia="BC Sans" w:hAnsi="BC Sans" w:cs="BC Sans"/>
+                <w:b/>
+                <w:color w:val="0A3266"/>
+                <w:sz w:val="18"/>
+                <w:szCs w:val="18"/>
+              </w:rPr>
+            </w:pPr>
+          </w:p>
+        </w:tc>
+        <w:tc>
+          <w:tcPr>
+            <w:tcW w:w="992" w:type="dxa"/>
+            <w:vAlign w:val="center"/>
+          </w:tcPr>
+          <w:p>
+            <w:pPr>
+              <w:tabs>
+                <w:tab w:val="left" w:pos="5575"/>
+              </w:tabs>
+              <w:jc w:val="center"/>
+              <w:rPr>
+                <w:rFonts w:ascii="BC Sans" w:eastAsia="BC Sans" w:hAnsi="BC Sans" w:cs="BC Sans"/>
+                <w:b/>
+                <w:color w:val="0A3266"/>
+                <w:sz w:val="18"/>
+                <w:szCs w:val="18"/>
+              </w:rPr>
+            </w:pPr>
+          </w:p>
+        </w:tc>
+        <w:tc>
+          <w:tcPr>
+            <w:tcW w:w="1985" w:type="dxa"/>
+            <w:vAlign w:val="center"/>
+          </w:tcPr>
+          <w:p>
+            <w:pPr>
+              <w:tabs>
+                <w:tab w:val="left" w:pos="5575"/>
+              </w:tabs>
+              <w:jc w:val="center"/>
+              <w:rPr>
+                <w:rFonts w:ascii="BC Sans" w:eastAsia="BC Sans" w:hAnsi="BC Sans" w:cs="BC Sans"/>
+                <w:b/>
+                <w:color w:val="0A3266"/>
+                <w:sz w:val="18"/>
+                <w:szCs w:val="18"/>
+              </w:rPr>
+            </w:pPr>
+          </w:p>
+        </w:tc>
+        <w:tc>
+          <w:tcPr>
+            <w:tcW w:w="1399" w:type="dxa"/>
+            <w:vAlign w:val="center"/>
+          </w:tcPr>
+          <w:p>
+            <w:pPr>
+              <w:tabs>
+                <w:tab w:val="left" w:pos="5575"/>
+              </w:tabs>
+              <w:rPr>
+                <w:rFonts w:ascii="BC Sans" w:eastAsia="BC Sans" w:hAnsi="BC Sans" w:cs="BC Sans"/>
+                <w:b/>
+                <w:color w:val="0A3266"/>
+                <w:sz w:val="18"/>
+                <w:szCs w:val="18"/>
+              </w:rPr>
+            </w:pPr>
+          </w:p>
+          <w:p>
+            <w:pPr>
+              <w:tabs>
+                <w:tab w:val="left" w:pos="5575"/>
+              </w:tabs>
+              <w:rPr>
+                <w:rFonts w:ascii="BC Sans" w:eastAsia="BC Sans" w:hAnsi="BC Sans" w:cs="BC Sans"/>
+                <w:b/>
+                <w:color w:val="0A3266"/>
+                <w:sz w:val="18"/>
+                <w:szCs w:val="18"/>
+              </w:rPr>
+            </w:pPr>
+            <w:r>
+              <w:rPr>
+                <w:rFonts w:ascii="BC Sans" w:eastAsia="BC Sans" w:hAnsi="BC Sans" w:cs="BC Sans"/>
+                <w:b/>
+                <w:color w:val="0A3266"/>
+                <w:sz w:val="18"/>
+                <w:szCs w:val="18"/>
+              </w:rPr>
+              <w:t>${</w:t>
+            </w:r>
+            <w:proofErr w:type="spellStart"/>
+            <w:r>
+              <w:rPr>
+                <w:rFonts w:ascii="BC Sans" w:eastAsia="BC Sans" w:hAnsi="BC Sans" w:cs="BC Sans"/>
+                <w:b/>
+                <w:color w:val="0A3266"/>
+                <w:sz w:val="18"/>
+                <w:szCs w:val="18"/>
+              </w:rPr>
+              <w:t>d.addWaivedAmount</w:t>
+            </w:r>
+            <w:proofErr w:type="spellEnd"/>
+            <w:r>
+              <w:rPr>
+                <w:rFonts w:ascii="BC Sans" w:eastAsia="BC Sans" w:hAnsi="BC Sans" w:cs="BC Sans"/>
+                <w:b/>
+                <w:color w:val="0A3266"/>
+                <w:sz w:val="18"/>
+                <w:szCs w:val="18"/>
+              </w:rPr>
+              <w:t>}</w:t>
+            </w:r>
           </w:p>
         </w:tc>
       </w:tr>
@@ -3087,10 +2965,10 @@
                 <w:sz w:val="18"/>
                 <w:szCs w:val="18"/>
               </w:rPr>
+              <w:lastRenderedPageBreak/>
               <w:t>${</w:t>
             </w:r>
             <w:proofErr w:type="spellStart"/>
-            <w:proofErr w:type="gramStart"/>
             <w:r>
               <w:rPr>
                 <w:rFonts w:ascii="BC Sans" w:eastAsia="BC Sans" w:hAnsi="BC Sans" w:cs="BC Sans"/>
@@ -3112,7 +2990,6 @@
               <w:t>amountpaid</w:t>
             </w:r>
             <w:proofErr w:type="spellEnd"/>
-            <w:proofErr w:type="gramEnd"/>
             <w:r>
               <w:rPr>
                 <w:rFonts w:ascii="BC Sans" w:eastAsia="BC Sans" w:hAnsi="BC Sans" w:cs="BC Sans"/>
@@ -3190,7 +3067,6 @@
               <w:t>${</w:t>
             </w:r>
             <w:proofErr w:type="spellStart"/>
-            <w:proofErr w:type="gramStart"/>
             <w:r>
               <w:rPr>
                 <w:rFonts w:ascii="BC Sans" w:eastAsia="BC Sans" w:hAnsi="BC Sans" w:cs="BC Sans"/>
@@ -3212,7 +3088,6 @@
               <w:t>balancedue</w:t>
             </w:r>
             <w:proofErr w:type="spellEnd"/>
-            <w:proofErr w:type="gramEnd"/>
             <w:r>
               <w:rPr>
                 <w:rFonts w:ascii="BC Sans" w:eastAsia="BC Sans" w:hAnsi="BC Sans" w:cs="BC Sans"/>
@@ -3292,23 +3167,13 @@
         <w:t>{</w:t>
       </w:r>
       <w:proofErr w:type="spellStart"/>
-      <w:proofErr w:type="gramStart"/>
       <w:r>
         <w:rPr>
           <w:rFonts w:ascii="BC Sans" w:eastAsia="BC Sans" w:hAnsi="BC Sans" w:cs="BC Sans"/>
           <w:sz w:val="14"/>
           <w:szCs w:val="14"/>
         </w:rPr>
-        <w:t>d.request</w:t>
-      </w:r>
-      <w:proofErr w:type="gramEnd"/>
-      <w:r>
-        <w:rPr>
-          <w:rFonts w:ascii="BC Sans" w:eastAsia="BC Sans" w:hAnsi="BC Sans" w:cs="BC Sans"/>
-          <w:sz w:val="14"/>
-          <w:szCs w:val="14"/>
-        </w:rPr>
-        <w:t>_description</w:t>
+        <w:t>d.request_description</w:t>
       </w:r>
       <w:proofErr w:type="spellEnd"/>
       <w:r>
@@ -3372,23 +3237,13 @@
         <w:t>{</w:t>
       </w:r>
       <w:proofErr w:type="spellStart"/>
-      <w:proofErr w:type="gramStart"/>
       <w:r>
         <w:rPr>
           <w:rFonts w:ascii="BC Sans" w:eastAsia="BC Sans" w:hAnsi="BC Sans" w:cs="BC Sans"/>
           <w:sz w:val="14"/>
           <w:szCs w:val="14"/>
         </w:rPr>
-        <w:t>d.invoice</w:t>
-      </w:r>
-      <w:proofErr w:type="gramEnd"/>
-      <w:r>
-        <w:rPr>
-          <w:rFonts w:ascii="BC Sans" w:eastAsia="BC Sans" w:hAnsi="BC Sans" w:cs="BC Sans"/>
-          <w:sz w:val="14"/>
-          <w:szCs w:val="14"/>
-        </w:rPr>
-        <w:t>_memo</w:t>
+        <w:t>d.invoice_memo</w:t>
       </w:r>
       <w:proofErr w:type="spellEnd"/>
       <w:r>
@@ -3748,25 +3603,7 @@
               <w:sz w:val="15"/>
               <w:szCs w:val="15"/>
             </w:rPr>
-            <w:t xml:space="preserve">Victoria </w:t>
-          </w:r>
-          <w:proofErr w:type="gramStart"/>
-          <w:r>
-            <w:rPr>
-              <w:rFonts w:ascii="BC Sans" w:eastAsia="Times New Roman" w:hAnsi="BC Sans" w:cs="Times New Roman"/>
-              <w:sz w:val="15"/>
-              <w:szCs w:val="15"/>
-            </w:rPr>
-            <w:t>BC  V</w:t>
-          </w:r>
-          <w:proofErr w:type="gramEnd"/>
-          <w:r>
-            <w:rPr>
-              <w:rFonts w:ascii="BC Sans" w:eastAsia="Times New Roman" w:hAnsi="BC Sans" w:cs="Times New Roman"/>
-              <w:sz w:val="15"/>
-              <w:szCs w:val="15"/>
-            </w:rPr>
-            <w:t>8W 9</w:t>
+            <w:t>Victoria BC  V8W 9</w:t>
           </w:r>
           <w:r>
             <w:rPr>
@@ -4368,7 +4205,6 @@
       <w:t xml:space="preserve"> # {</w:t>
     </w:r>
     <w:proofErr w:type="spellStart"/>
-    <w:proofErr w:type="gramStart"/>
     <w:r>
       <w:rPr>
         <w:rFonts w:ascii="BC Sans" w:eastAsia="BC Sans" w:hAnsi="BC Sans" w:cs="BC Sans"/>
@@ -4383,16 +4219,7 @@
         <w:sz w:val="28"/>
         <w:szCs w:val="28"/>
       </w:rPr>
-      <w:t>invoice</w:t>
-    </w:r>
-    <w:proofErr w:type="gramEnd"/>
-    <w:r>
-      <w:rPr>
-        <w:rFonts w:ascii="BC Sans" w:eastAsia="BC Sans" w:hAnsi="BC Sans" w:cs="BC Sans"/>
-        <w:sz w:val="28"/>
-        <w:szCs w:val="28"/>
-      </w:rPr>
-      <w:t>_num</w:t>
+      <w:t>invoice_num</w:t>
     </w:r>
     <w:proofErr w:type="spellEnd"/>
     <w:r>

</xml_diff>

<commit_message>
ticket 4161 observation 1,3 and 6 fixes
</commit_message>
<xml_diff>
--- a/request-management-api/request_api/receipt_templates/cfr_fee_invoice.docx
+++ b/request-management-api/request_api/receipt_templates/cfr_fee_invoice.docx
@@ -181,32 +181,22 @@
           <w:tcPr>
             <w:tcW w:w="2323" w:type="dxa"/>
             <w:shd w:val="clear" w:color="auto" w:fill="FFFFFF"/>
-            <w:vAlign w:val="center"/>
-          </w:tcPr>
-          <w:p>
-            <w:pPr>
-              <w:rPr>
-                <w:rFonts w:ascii="BC Sans" w:eastAsia="BC Sans" w:hAnsi="BC Sans" w:cs="BC Sans"/>
-                <w:sz w:val="18"/>
-                <w:szCs w:val="18"/>
-              </w:rPr>
-            </w:pPr>
-            <w:r>
-              <w:rPr>
-                <w:rFonts w:ascii="BC Sans" w:eastAsia="BC Sans" w:hAnsi="BC Sans" w:cs="BC Sans"/>
-                <w:sz w:val="18"/>
-                <w:szCs w:val="18"/>
-              </w:rPr>
-              <w:t>{</w:t>
-            </w:r>
-            <w:proofErr w:type="spellStart"/>
-            <w:r>
-              <w:rPr>
-                <w:rFonts w:ascii="BC Sans" w:eastAsia="BC Sans" w:hAnsi="BC Sans" w:cs="BC Sans"/>
-                <w:sz w:val="18"/>
-                <w:szCs w:val="18"/>
-              </w:rPr>
-              <w:t>d.</w:t>
+          </w:tcPr>
+          <w:p>
+            <w:pPr>
+              <w:rPr>
+                <w:rFonts w:ascii="BC Sans" w:eastAsia="BC Sans" w:hAnsi="BC Sans" w:cs="BC Sans"/>
+                <w:sz w:val="18"/>
+                <w:szCs w:val="18"/>
+              </w:rPr>
+            </w:pPr>
+            <w:r>
+              <w:rPr>
+                <w:rFonts w:ascii="BC Sans" w:eastAsia="BC Sans" w:hAnsi="BC Sans" w:cs="BC Sans"/>
+                <w:sz w:val="18"/>
+                <w:szCs w:val="18"/>
+              </w:rPr>
+              <w:t>{d.</w:t>
             </w:r>
             <w:r>
               <w:rPr>
@@ -216,7 +206,6 @@
               </w:rPr>
               <w:t>applicant_name</w:t>
             </w:r>
-            <w:proofErr w:type="spellEnd"/>
             <w:r>
               <w:rPr>
                 <w:rFonts w:ascii="BC Sans" w:eastAsia="BC Sans" w:hAnsi="BC Sans" w:cs="BC Sans"/>
@@ -255,25 +244,15 @@
         <w:tc>
           <w:tcPr>
             <w:tcW w:w="2323" w:type="dxa"/>
-            <w:vAlign w:val="center"/>
-          </w:tcPr>
-          <w:p>
-            <w:r>
-              <w:rPr>
-                <w:rFonts w:ascii="BC Sans" w:eastAsia="BC Sans" w:hAnsi="BC Sans" w:cs="BC Sans"/>
-                <w:sz w:val="18"/>
-                <w:szCs w:val="18"/>
-              </w:rPr>
-              <w:t>{</w:t>
-            </w:r>
-            <w:proofErr w:type="spellStart"/>
-            <w:r>
-              <w:rPr>
-                <w:rFonts w:ascii="BC Sans" w:eastAsia="BC Sans" w:hAnsi="BC Sans" w:cs="BC Sans"/>
-                <w:sz w:val="18"/>
-                <w:szCs w:val="18"/>
-              </w:rPr>
-              <w:t>d.</w:t>
+          </w:tcPr>
+          <w:p>
+            <w:r>
+              <w:rPr>
+                <w:rFonts w:ascii="BC Sans" w:eastAsia="BC Sans" w:hAnsi="BC Sans" w:cs="BC Sans"/>
+                <w:sz w:val="18"/>
+                <w:szCs w:val="18"/>
+              </w:rPr>
+              <w:t>{d.</w:t>
             </w:r>
             <w:r>
               <w:rPr>
@@ -299,7 +278,6 @@
               </w:rPr>
               <w:t>:convCRLF</w:t>
             </w:r>
-            <w:proofErr w:type="spellEnd"/>
             <w:r>
               <w:rPr>
                 <w:rFonts w:ascii="BC Sans" w:eastAsia="BC Sans" w:hAnsi="BC Sans" w:cs="BC Sans"/>
@@ -329,6 +307,33 @@
                 <w:szCs w:val="18"/>
               </w:rPr>
             </w:pPr>
+            <w:r>
+              <w:rPr>
+                <w:rFonts w:ascii="BC Sans" w:eastAsia="BC Sans" w:hAnsi="BC Sans" w:cs="BC Sans"/>
+                <w:b/>
+                <w:sz w:val="18"/>
+                <w:szCs w:val="18"/>
+              </w:rPr>
+              <w:t>Invoice</w:t>
+            </w:r>
+            <w:r>
+              <w:rPr>
+                <w:rFonts w:ascii="BC Sans" w:eastAsia="BC Sans" w:hAnsi="BC Sans" w:cs="BC Sans"/>
+                <w:b/>
+                <w:sz w:val="18"/>
+                <w:szCs w:val="18"/>
+              </w:rPr>
+              <w:t xml:space="preserve"> </w:t>
+            </w:r>
+            <w:r>
+              <w:rPr>
+                <w:rFonts w:ascii="BC Sans" w:eastAsia="BC Sans" w:hAnsi="BC Sans" w:cs="BC Sans"/>
+                <w:b/>
+                <w:sz w:val="18"/>
+                <w:szCs w:val="18"/>
+              </w:rPr>
+              <w:t>Date</w:t>
+            </w:r>
           </w:p>
         </w:tc>
         <w:tc>
@@ -345,6 +350,30 @@
                 <w:szCs w:val="18"/>
               </w:rPr>
             </w:pPr>
+            <w:r>
+              <w:rPr>
+                <w:rFonts w:ascii="BC Sans" w:eastAsia="BC Sans" w:hAnsi="BC Sans" w:cs="BC Sans"/>
+                <w:sz w:val="18"/>
+                <w:szCs w:val="18"/>
+              </w:rPr>
+              <w:t>{d.</w:t>
+            </w:r>
+            <w:r>
+              <w:rPr>
+                <w:rFonts w:ascii="BC Sans" w:eastAsia="BC Sans" w:hAnsi="BC Sans" w:cs="BC Sans"/>
+                <w:sz w:val="18"/>
+                <w:szCs w:val="18"/>
+              </w:rPr>
+              <w:t>invoice_date</w:t>
+            </w:r>
+            <w:r>
+              <w:rPr>
+                <w:rFonts w:ascii="BC Sans" w:eastAsia="BC Sans" w:hAnsi="BC Sans" w:cs="BC Sans"/>
+                <w:sz w:val="18"/>
+                <w:szCs w:val="18"/>
+              </w:rPr>
+              <w:t>}</w:t>
+            </w:r>
           </w:p>
         </w:tc>
         <w:tc>
@@ -379,33 +408,6 @@
                 <w:szCs w:val="18"/>
               </w:rPr>
             </w:pPr>
-            <w:r>
-              <w:rPr>
-                <w:rFonts w:ascii="BC Sans" w:eastAsia="BC Sans" w:hAnsi="BC Sans" w:cs="BC Sans"/>
-                <w:b/>
-                <w:sz w:val="18"/>
-                <w:szCs w:val="18"/>
-              </w:rPr>
-              <w:t>Invoice</w:t>
-            </w:r>
-            <w:r>
-              <w:rPr>
-                <w:rFonts w:ascii="BC Sans" w:eastAsia="BC Sans" w:hAnsi="BC Sans" w:cs="BC Sans"/>
-                <w:b/>
-                <w:sz w:val="18"/>
-                <w:szCs w:val="18"/>
-              </w:rPr>
-              <w:t xml:space="preserve"> </w:t>
-            </w:r>
-            <w:r>
-              <w:rPr>
-                <w:rFonts w:ascii="BC Sans" w:eastAsia="BC Sans" w:hAnsi="BC Sans" w:cs="BC Sans"/>
-                <w:b/>
-                <w:sz w:val="18"/>
-                <w:szCs w:val="18"/>
-              </w:rPr>
-              <w:t>Date</w:t>
-            </w:r>
           </w:p>
         </w:tc>
         <w:tc>
@@ -422,40 +424,6 @@
                 <w:szCs w:val="18"/>
               </w:rPr>
             </w:pPr>
-            <w:r>
-              <w:rPr>
-                <w:rFonts w:ascii="BC Sans" w:eastAsia="BC Sans" w:hAnsi="BC Sans" w:cs="BC Sans"/>
-                <w:sz w:val="18"/>
-                <w:szCs w:val="18"/>
-              </w:rPr>
-              <w:t>{</w:t>
-            </w:r>
-            <w:proofErr w:type="spellStart"/>
-            <w:r>
-              <w:rPr>
-                <w:rFonts w:ascii="BC Sans" w:eastAsia="BC Sans" w:hAnsi="BC Sans" w:cs="BC Sans"/>
-                <w:sz w:val="18"/>
-                <w:szCs w:val="18"/>
-              </w:rPr>
-              <w:t>d.</w:t>
-            </w:r>
-            <w:r>
-              <w:rPr>
-                <w:rFonts w:ascii="BC Sans" w:eastAsia="BC Sans" w:hAnsi="BC Sans" w:cs="BC Sans"/>
-                <w:sz w:val="18"/>
-                <w:szCs w:val="18"/>
-              </w:rPr>
-              <w:t>invoice_date</w:t>
-            </w:r>
-            <w:proofErr w:type="spellEnd"/>
-            <w:r>
-              <w:rPr>
-                <w:rFonts w:ascii="BC Sans" w:eastAsia="BC Sans" w:hAnsi="BC Sans" w:cs="BC Sans"/>
-                <w:sz w:val="18"/>
-                <w:szCs w:val="18"/>
-              </w:rPr>
-              <w:t>}</w:t>
-            </w:r>
           </w:p>
         </w:tc>
         <w:tc>
@@ -489,6 +457,15 @@
                 <w:szCs w:val="18"/>
               </w:rPr>
             </w:pPr>
+            <w:r>
+              <w:rPr>
+                <w:rFonts w:ascii="BC Sans" w:eastAsia="BC Sans" w:hAnsi="BC Sans" w:cs="BC Sans"/>
+                <w:b/>
+                <w:sz w:val="18"/>
+                <w:szCs w:val="18"/>
+              </w:rPr>
+              <w:t>Request ID</w:t>
+            </w:r>
           </w:p>
         </w:tc>
         <w:tc>
@@ -505,6 +482,14 @@
                 <w:szCs w:val="18"/>
               </w:rPr>
             </w:pPr>
+            <w:r>
+              <w:rPr>
+                <w:rFonts w:ascii="BC Sans" w:eastAsia="BC Sans" w:hAnsi="BC Sans" w:cs="BC Sans"/>
+                <w:sz w:val="18"/>
+                <w:szCs w:val="18"/>
+              </w:rPr>
+              <w:t>{d.axisRequestId}</w:t>
+            </w:r>
           </w:p>
         </w:tc>
         <w:tc>
@@ -539,15 +524,6 @@
                 <w:szCs w:val="18"/>
               </w:rPr>
             </w:pPr>
-            <w:r>
-              <w:rPr>
-                <w:rFonts w:ascii="BC Sans" w:eastAsia="BC Sans" w:hAnsi="BC Sans" w:cs="BC Sans"/>
-                <w:b/>
-                <w:sz w:val="18"/>
-                <w:szCs w:val="18"/>
-              </w:rPr>
-              <w:t>Request ID</w:t>
-            </w:r>
           </w:p>
         </w:tc>
         <w:tc>
@@ -564,32 +540,6 @@
                 <w:szCs w:val="18"/>
               </w:rPr>
             </w:pPr>
-            <w:r>
-              <w:rPr>
-                <w:rFonts w:ascii="BC Sans" w:eastAsia="BC Sans" w:hAnsi="BC Sans" w:cs="BC Sans"/>
-                <w:sz w:val="18"/>
-                <w:szCs w:val="18"/>
-              </w:rPr>
-              <w:t>{</w:t>
-            </w:r>
-            <w:proofErr w:type="spellStart"/>
-            <w:r>
-              <w:rPr>
-                <w:rFonts w:ascii="BC Sans" w:eastAsia="BC Sans" w:hAnsi="BC Sans" w:cs="BC Sans"/>
-                <w:sz w:val="18"/>
-                <w:szCs w:val="18"/>
-              </w:rPr>
-              <w:t>d.axisRequestId</w:t>
-            </w:r>
-            <w:proofErr w:type="spellEnd"/>
-            <w:r>
-              <w:rPr>
-                <w:rFonts w:ascii="BC Sans" w:eastAsia="BC Sans" w:hAnsi="BC Sans" w:cs="BC Sans"/>
-                <w:sz w:val="18"/>
-                <w:szCs w:val="18"/>
-              </w:rPr>
-              <w:t>}</w:t>
-            </w:r>
           </w:p>
         </w:tc>
         <w:tc>
@@ -646,7 +596,7 @@
     <w:tbl>
       <w:tblPr>
         <w:tblStyle w:val="a0"/>
-        <w:tblW w:w="9054" w:type="dxa"/>
+        <w:tblW w:w="9367" w:type="dxa"/>
         <w:tblLayout w:type="fixed"/>
         <w:tblLook w:val="0400" w:firstRow="0" w:lastRow="0" w:firstColumn="0" w:lastColumn="0" w:noHBand="0" w:noVBand="1"/>
       </w:tblPr>
@@ -657,9 +607,12 @@
         <w:gridCol w:w="992"/>
         <w:gridCol w:w="1985"/>
         <w:gridCol w:w="1399"/>
+        <w:gridCol w:w="313"/>
       </w:tblGrid>
       <w:tr>
         <w:trPr>
+          <w:gridAfter w:val="1"/>
+          <w:wAfter w:w="313" w:type="dxa"/>
           <w:trHeight w:val="352"/>
         </w:trPr>
         <w:tc>
@@ -841,6 +794,8 @@
       </w:tr>
       <w:tr>
         <w:trPr>
+          <w:gridAfter w:val="1"/>
+          <w:wAfter w:w="313" w:type="dxa"/>
           <w:trHeight w:val="917"/>
         </w:trPr>
         <w:tc>
@@ -896,19 +851,84 @@
                 <w:sz w:val="18"/>
                 <w:szCs w:val="18"/>
               </w:rPr>
+              <w:t>{d.locatinghrs}</w:t>
+            </w:r>
+          </w:p>
+        </w:tc>
+        <w:tc>
+          <w:tcPr>
+            <w:tcW w:w="855" w:type="dxa"/>
+            <w:vAlign w:val="center"/>
+          </w:tcPr>
+          <w:p>
+            <w:pPr>
+              <w:tabs>
+                <w:tab w:val="left" w:pos="5575"/>
+              </w:tabs>
+              <w:jc w:val="center"/>
+              <w:rPr>
+                <w:rFonts w:ascii="BC Sans" w:eastAsia="BC Sans" w:hAnsi="BC Sans" w:cs="BC Sans"/>
+                <w:color w:val="000000"/>
+                <w:sz w:val="18"/>
+                <w:szCs w:val="18"/>
+              </w:rPr>
+            </w:pPr>
+            <w:r>
+              <w:rPr>
+                <w:rFonts w:ascii="BC Sans" w:eastAsia="BC Sans" w:hAnsi="BC Sans" w:cs="BC Sans"/>
+                <w:color w:val="000000"/>
+                <w:sz w:val="18"/>
+                <w:szCs w:val="18"/>
+              </w:rPr>
+              <w:t>$30.00</w:t>
+            </w:r>
+          </w:p>
+        </w:tc>
+        <w:tc>
+          <w:tcPr>
+            <w:tcW w:w="992" w:type="dxa"/>
+            <w:vAlign w:val="center"/>
+          </w:tcPr>
+          <w:p>
+            <w:pPr>
+              <w:tabs>
+                <w:tab w:val="left" w:pos="5575"/>
+              </w:tabs>
+              <w:jc w:val="center"/>
+              <w:rPr>
+                <w:rFonts w:ascii="BC Sans" w:eastAsia="BC Sans" w:hAnsi="BC Sans" w:cs="BC Sans"/>
+                <w:color w:val="000000"/>
+                <w:sz w:val="18"/>
+                <w:szCs w:val="18"/>
+              </w:rPr>
+            </w:pPr>
+            <w:r>
+              <w:rPr>
+                <w:rFonts w:ascii="BC Sans" w:eastAsia="BC Sans" w:hAnsi="BC Sans" w:cs="BC Sans"/>
+                <w:color w:val="000000"/>
+                <w:sz w:val="18"/>
+                <w:szCs w:val="18"/>
+              </w:rPr>
+              <w:t>$</w:t>
+            </w:r>
+            <w:r>
+              <w:rPr>
+                <w:rFonts w:ascii="BC Sans" w:eastAsia="BC Sans" w:hAnsi="BC Sans" w:cs="BC Sans"/>
+                <w:color w:val="000000"/>
+                <w:sz w:val="18"/>
+                <w:szCs w:val="18"/>
+              </w:rPr>
               <w:t>{</w:t>
             </w:r>
-            <w:proofErr w:type="spellStart"/>
-            <w:r>
-              <w:rPr>
-                <w:rFonts w:ascii="BC Sans" w:eastAsia="BC Sans" w:hAnsi="BC Sans" w:cs="BC Sans"/>
-                <w:color w:val="000000"/>
-                <w:sz w:val="18"/>
-                <w:szCs w:val="18"/>
-              </w:rPr>
-              <w:t>d.locatinghrs</w:t>
-            </w:r>
-            <w:proofErr w:type="spellEnd"/>
+            <w:r>
+              <w:rPr>
+                <w:rFonts w:ascii="BC Sans" w:eastAsia="BC Sans" w:hAnsi="BC Sans" w:cs="BC Sans"/>
+                <w:color w:val="000000"/>
+                <w:sz w:val="18"/>
+                <w:szCs w:val="18"/>
+              </w:rPr>
+              <w:t xml:space="preserve"> d.locatinghrs:mul(30):formatN(2)</w:t>
+            </w:r>
             <w:r>
               <w:rPr>
                 <w:rFonts w:ascii="BC Sans" w:eastAsia="BC Sans" w:hAnsi="BC Sans" w:cs="BC Sans"/>
@@ -922,7 +942,7 @@
         </w:tc>
         <w:tc>
           <w:tcPr>
-            <w:tcW w:w="855" w:type="dxa"/>
+            <w:tcW w:w="1985" w:type="dxa"/>
             <w:vAlign w:val="center"/>
           </w:tcPr>
           <w:p>
@@ -945,13 +965,13 @@
                 <w:sz w:val="18"/>
                 <w:szCs w:val="18"/>
               </w:rPr>
-              <w:t>$30.00</w:t>
-            </w:r>
-          </w:p>
-        </w:tc>
-        <w:tc>
-          <w:tcPr>
-            <w:tcW w:w="992" w:type="dxa"/>
+              <w:t>${ d.waivedAmount:formatN(2)}</w:t>
+            </w:r>
+          </w:p>
+        </w:tc>
+        <w:tc>
+          <w:tcPr>
+            <w:tcW w:w="1399" w:type="dxa"/>
             <w:vAlign w:val="center"/>
           </w:tcPr>
           <w:p>
@@ -974,151 +994,6 @@
                 <w:sz w:val="18"/>
                 <w:szCs w:val="18"/>
               </w:rPr>
-              <w:t>$</w:t>
-            </w:r>
-            <w:r>
-              <w:rPr>
-                <w:rFonts w:ascii="BC Sans" w:eastAsia="BC Sans" w:hAnsi="BC Sans" w:cs="BC Sans"/>
-                <w:color w:val="000000"/>
-                <w:sz w:val="18"/>
-                <w:szCs w:val="18"/>
-              </w:rPr>
-              <w:t>{</w:t>
-            </w:r>
-            <w:r>
-              <w:rPr>
-                <w:rFonts w:ascii="BC Sans" w:eastAsia="BC Sans" w:hAnsi="BC Sans" w:cs="BC Sans"/>
-                <w:color w:val="000000"/>
-                <w:sz w:val="18"/>
-                <w:szCs w:val="18"/>
-              </w:rPr>
-              <w:t xml:space="preserve"> </w:t>
-            </w:r>
-            <w:proofErr w:type="spellStart"/>
-            <w:r>
-              <w:rPr>
-                <w:rFonts w:ascii="BC Sans" w:eastAsia="BC Sans" w:hAnsi="BC Sans" w:cs="BC Sans"/>
-                <w:color w:val="000000"/>
-                <w:sz w:val="18"/>
-                <w:szCs w:val="18"/>
-              </w:rPr>
-              <w:t>d.locatinghrs:mul</w:t>
-            </w:r>
-            <w:proofErr w:type="spellEnd"/>
-            <w:r>
-              <w:rPr>
-                <w:rFonts w:ascii="BC Sans" w:eastAsia="BC Sans" w:hAnsi="BC Sans" w:cs="BC Sans"/>
-                <w:color w:val="000000"/>
-                <w:sz w:val="18"/>
-                <w:szCs w:val="18"/>
-              </w:rPr>
-              <w:t>(30):</w:t>
-            </w:r>
-            <w:proofErr w:type="spellStart"/>
-            <w:r>
-              <w:rPr>
-                <w:rFonts w:ascii="BC Sans" w:eastAsia="BC Sans" w:hAnsi="BC Sans" w:cs="BC Sans"/>
-                <w:color w:val="000000"/>
-                <w:sz w:val="18"/>
-                <w:szCs w:val="18"/>
-              </w:rPr>
-              <w:t>formatN</w:t>
-            </w:r>
-            <w:proofErr w:type="spellEnd"/>
-            <w:r>
-              <w:rPr>
-                <w:rFonts w:ascii="BC Sans" w:eastAsia="BC Sans" w:hAnsi="BC Sans" w:cs="BC Sans"/>
-                <w:color w:val="000000"/>
-                <w:sz w:val="18"/>
-                <w:szCs w:val="18"/>
-              </w:rPr>
-              <w:t>(2)</w:t>
-            </w:r>
-            <w:r>
-              <w:rPr>
-                <w:rFonts w:ascii="BC Sans" w:eastAsia="BC Sans" w:hAnsi="BC Sans" w:cs="BC Sans"/>
-                <w:color w:val="000000"/>
-                <w:sz w:val="18"/>
-                <w:szCs w:val="18"/>
-              </w:rPr>
-              <w:t>}</w:t>
-            </w:r>
-          </w:p>
-        </w:tc>
-        <w:tc>
-          <w:tcPr>
-            <w:tcW w:w="1985" w:type="dxa"/>
-            <w:vAlign w:val="center"/>
-          </w:tcPr>
-          <w:p>
-            <w:pPr>
-              <w:tabs>
-                <w:tab w:val="left" w:pos="5575"/>
-              </w:tabs>
-              <w:jc w:val="center"/>
-              <w:rPr>
-                <w:rFonts w:ascii="BC Sans" w:eastAsia="BC Sans" w:hAnsi="BC Sans" w:cs="BC Sans"/>
-                <w:color w:val="000000"/>
-                <w:sz w:val="18"/>
-                <w:szCs w:val="18"/>
-              </w:rPr>
-            </w:pPr>
-            <w:r>
-              <w:rPr>
-                <w:rFonts w:ascii="BC Sans" w:eastAsia="BC Sans" w:hAnsi="BC Sans" w:cs="BC Sans"/>
-                <w:color w:val="000000"/>
-                <w:sz w:val="18"/>
-                <w:szCs w:val="18"/>
-              </w:rPr>
-              <w:t xml:space="preserve">${ </w:t>
-            </w:r>
-            <w:proofErr w:type="spellStart"/>
-            <w:r>
-              <w:rPr>
-                <w:rFonts w:ascii="BC Sans" w:eastAsia="BC Sans" w:hAnsi="BC Sans" w:cs="BC Sans"/>
-                <w:color w:val="000000"/>
-                <w:sz w:val="18"/>
-                <w:szCs w:val="18"/>
-              </w:rPr>
-              <w:t>d.waivedAmount:formatN</w:t>
-            </w:r>
-            <w:proofErr w:type="spellEnd"/>
-            <w:r>
-              <w:rPr>
-                <w:rFonts w:ascii="BC Sans" w:eastAsia="BC Sans" w:hAnsi="BC Sans" w:cs="BC Sans"/>
-                <w:color w:val="000000"/>
-                <w:sz w:val="18"/>
-                <w:szCs w:val="18"/>
-              </w:rPr>
-              <w:t>(2)}</w:t>
-            </w:r>
-          </w:p>
-        </w:tc>
-        <w:tc>
-          <w:tcPr>
-            <w:tcW w:w="1399" w:type="dxa"/>
-            <w:vAlign w:val="center"/>
-          </w:tcPr>
-          <w:p>
-            <w:pPr>
-              <w:tabs>
-                <w:tab w:val="left" w:pos="5575"/>
-              </w:tabs>
-              <w:jc w:val="center"/>
-              <w:rPr>
-                <w:rFonts w:ascii="BC Sans" w:eastAsia="BC Sans" w:hAnsi="BC Sans" w:cs="BC Sans"/>
-                <w:color w:val="000000"/>
-                <w:sz w:val="18"/>
-                <w:szCs w:val="18"/>
-              </w:rPr>
-            </w:pPr>
-            <w:r>
-              <w:rPr>
-                <w:rFonts w:ascii="BC Sans" w:eastAsia="BC Sans" w:hAnsi="BC Sans" w:cs="BC Sans"/>
-                <w:color w:val="000000"/>
-                <w:sz w:val="18"/>
-                <w:szCs w:val="18"/>
-              </w:rPr>
               <w:t>${</w:t>
             </w:r>
             <w:r>
@@ -1128,27 +1003,7 @@
                 <w:sz w:val="18"/>
                 <w:szCs w:val="18"/>
               </w:rPr>
-              <w:t xml:space="preserve"> </w:t>
-            </w:r>
-            <w:proofErr w:type="spellStart"/>
-            <w:r>
-              <w:rPr>
-                <w:rFonts w:ascii="BC Sans" w:eastAsia="BC Sans" w:hAnsi="BC Sans" w:cs="BC Sans"/>
-                <w:color w:val="000000"/>
-                <w:sz w:val="18"/>
-                <w:szCs w:val="18"/>
-              </w:rPr>
-              <w:t>d.locatinghrs:mul</w:t>
-            </w:r>
-            <w:proofErr w:type="spellEnd"/>
-            <w:r>
-              <w:rPr>
-                <w:rFonts w:ascii="BC Sans" w:eastAsia="BC Sans" w:hAnsi="BC Sans" w:cs="BC Sans"/>
-                <w:color w:val="000000"/>
-                <w:sz w:val="18"/>
-                <w:szCs w:val="18"/>
-              </w:rPr>
-              <w:t>(30)</w:t>
+              <w:t xml:space="preserve"> d.locatinghrs:mul(30)</w:t>
             </w:r>
             <w:r>
               <w:rPr>
@@ -1168,7 +1023,6 @@
               </w:rPr>
               <w:t>.</w:t>
             </w:r>
-            <w:proofErr w:type="spellStart"/>
             <w:r>
               <w:rPr>
                 <w:rFonts w:ascii="BC Sans" w:eastAsia="BC Sans" w:hAnsi="BC Sans" w:cs="BC Sans"/>
@@ -1178,7 +1032,6 @@
               </w:rPr>
               <w:t>waivedAmount</w:t>
             </w:r>
-            <w:proofErr w:type="spellEnd"/>
             <w:r>
               <w:rPr>
                 <w:rFonts w:ascii="BC Sans" w:eastAsia="BC Sans" w:hAnsi="BC Sans" w:cs="BC Sans"/>
@@ -1195,27 +1048,7 @@
                 <w:sz w:val="18"/>
                 <w:szCs w:val="18"/>
               </w:rPr>
-              <w:t>:</w:t>
-            </w:r>
-            <w:proofErr w:type="spellStart"/>
-            <w:r>
-              <w:rPr>
-                <w:rFonts w:ascii="BC Sans" w:eastAsia="BC Sans" w:hAnsi="BC Sans" w:cs="BC Sans"/>
-                <w:color w:val="000000"/>
-                <w:sz w:val="18"/>
-                <w:szCs w:val="18"/>
-              </w:rPr>
-              <w:t>formatN</w:t>
-            </w:r>
-            <w:proofErr w:type="spellEnd"/>
-            <w:r>
-              <w:rPr>
-                <w:rFonts w:ascii="BC Sans" w:eastAsia="BC Sans" w:hAnsi="BC Sans" w:cs="BC Sans"/>
-                <w:color w:val="000000"/>
-                <w:sz w:val="18"/>
-                <w:szCs w:val="18"/>
-              </w:rPr>
-              <w:t>(2)</w:t>
+              <w:t>:formatN(2)</w:t>
             </w:r>
             <w:r>
               <w:rPr>
@@ -1231,6 +1064,8 @@
       </w:tr>
       <w:tr>
         <w:trPr>
+          <w:gridAfter w:val="1"/>
+          <w:wAfter w:w="313" w:type="dxa"/>
           <w:trHeight w:val="434"/>
         </w:trPr>
         <w:tc>
@@ -1286,27 +1121,7 @@
                 <w:sz w:val="18"/>
                 <w:szCs w:val="18"/>
               </w:rPr>
-              <w:t>{</w:t>
-            </w:r>
-            <w:proofErr w:type="spellStart"/>
-            <w:r>
-              <w:rPr>
-                <w:rFonts w:ascii="BC Sans" w:eastAsia="BC Sans" w:hAnsi="BC Sans" w:cs="BC Sans"/>
-                <w:color w:val="000000"/>
-                <w:sz w:val="18"/>
-                <w:szCs w:val="18"/>
-              </w:rPr>
-              <w:t>d.producinghrs</w:t>
-            </w:r>
-            <w:proofErr w:type="spellEnd"/>
-            <w:r>
-              <w:rPr>
-                <w:rFonts w:ascii="BC Sans" w:eastAsia="BC Sans" w:hAnsi="BC Sans" w:cs="BC Sans"/>
-                <w:color w:val="000000"/>
-                <w:sz w:val="18"/>
-                <w:szCs w:val="18"/>
-              </w:rPr>
-              <w:t>}</w:t>
+              <w:t>{d.producinghrs}</w:t>
             </w:r>
           </w:p>
         </w:tc>
@@ -1364,47 +1179,7 @@
                 <w:sz w:val="18"/>
                 <w:szCs w:val="18"/>
               </w:rPr>
-              <w:t>${</w:t>
-            </w:r>
-            <w:proofErr w:type="spellStart"/>
-            <w:r>
-              <w:rPr>
-                <w:rFonts w:ascii="BC Sans" w:eastAsia="BC Sans" w:hAnsi="BC Sans" w:cs="BC Sans"/>
-                <w:color w:val="000000"/>
-                <w:sz w:val="18"/>
-                <w:szCs w:val="18"/>
-              </w:rPr>
-              <w:t>d.producinghrs:mul</w:t>
-            </w:r>
-            <w:proofErr w:type="spellEnd"/>
-            <w:r>
-              <w:rPr>
-                <w:rFonts w:ascii="BC Sans" w:eastAsia="BC Sans" w:hAnsi="BC Sans" w:cs="BC Sans"/>
-                <w:color w:val="000000"/>
-                <w:sz w:val="18"/>
-                <w:szCs w:val="18"/>
-              </w:rPr>
-              <w:t>(30):</w:t>
-            </w:r>
-            <w:proofErr w:type="spellStart"/>
-            <w:r>
-              <w:rPr>
-                <w:rFonts w:ascii="BC Sans" w:eastAsia="BC Sans" w:hAnsi="BC Sans" w:cs="BC Sans"/>
-                <w:color w:val="000000"/>
-                <w:sz w:val="18"/>
-                <w:szCs w:val="18"/>
-              </w:rPr>
-              <w:t>formatN</w:t>
-            </w:r>
-            <w:proofErr w:type="spellEnd"/>
-            <w:r>
-              <w:rPr>
-                <w:rFonts w:ascii="BC Sans" w:eastAsia="BC Sans" w:hAnsi="BC Sans" w:cs="BC Sans"/>
-                <w:color w:val="000000"/>
-                <w:sz w:val="18"/>
-                <w:szCs w:val="18"/>
-              </w:rPr>
-              <w:t>(2)}</w:t>
+              <w:t>${d.producinghrs:mul(30):formatN(2)}</w:t>
             </w:r>
           </w:p>
         </w:tc>
@@ -1462,53 +1237,15 @@
                 <w:sz w:val="18"/>
                 <w:szCs w:val="18"/>
               </w:rPr>
-              <w:t>${</w:t>
-            </w:r>
-            <w:proofErr w:type="spellStart"/>
-            <w:r>
-              <w:rPr>
-                <w:rFonts w:ascii="BC Sans" w:eastAsia="BC Sans" w:hAnsi="BC Sans" w:cs="BC Sans"/>
-                <w:color w:val="000000"/>
-                <w:sz w:val="18"/>
-                <w:szCs w:val="18"/>
-              </w:rPr>
-              <w:t>d.producinghrs:mul</w:t>
-            </w:r>
-            <w:proofErr w:type="spellEnd"/>
-            <w:r>
-              <w:rPr>
-                <w:rFonts w:ascii="BC Sans" w:eastAsia="BC Sans" w:hAnsi="BC Sans" w:cs="BC Sans"/>
-                <w:color w:val="000000"/>
-                <w:sz w:val="18"/>
-                <w:szCs w:val="18"/>
-              </w:rPr>
-              <w:t>(30):</w:t>
-            </w:r>
-            <w:proofErr w:type="spellStart"/>
-            <w:r>
-              <w:rPr>
-                <w:rFonts w:ascii="BC Sans" w:eastAsia="BC Sans" w:hAnsi="BC Sans" w:cs="BC Sans"/>
-                <w:color w:val="000000"/>
-                <w:sz w:val="18"/>
-                <w:szCs w:val="18"/>
-              </w:rPr>
-              <w:t>formatN</w:t>
-            </w:r>
-            <w:proofErr w:type="spellEnd"/>
-            <w:r>
-              <w:rPr>
-                <w:rFonts w:ascii="BC Sans" w:eastAsia="BC Sans" w:hAnsi="BC Sans" w:cs="BC Sans"/>
-                <w:color w:val="000000"/>
-                <w:sz w:val="18"/>
-                <w:szCs w:val="18"/>
-              </w:rPr>
-              <w:t>(2)}</w:t>
+              <w:t>${d.producinghrs:mul(30):formatN(2)}</w:t>
             </w:r>
           </w:p>
         </w:tc>
       </w:tr>
       <w:tr>
         <w:trPr>
+          <w:gridAfter w:val="1"/>
+          <w:wAfter w:w="313" w:type="dxa"/>
           <w:trHeight w:val="434"/>
         </w:trPr>
         <w:tc>
@@ -1564,47 +1301,7 @@
                 <w:sz w:val="18"/>
                 <w:szCs w:val="18"/>
               </w:rPr>
-              <w:t>{</w:t>
-            </w:r>
-            <w:proofErr w:type="spellStart"/>
-            <w:r>
-              <w:rPr>
-                <w:rFonts w:ascii="BC Sans" w:eastAsia="BC Sans" w:hAnsi="BC Sans" w:cs="BC Sans"/>
-                <w:color w:val="000000"/>
-                <w:sz w:val="18"/>
-                <w:szCs w:val="18"/>
-              </w:rPr>
-              <w:t>d.iaopreparinghrs:add</w:t>
-            </w:r>
-            <w:proofErr w:type="spellEnd"/>
-            <w:r>
-              <w:rPr>
-                <w:rFonts w:ascii="BC Sans" w:eastAsia="BC Sans" w:hAnsi="BC Sans" w:cs="BC Sans"/>
-                <w:color w:val="000000"/>
-                <w:sz w:val="18"/>
-                <w:szCs w:val="18"/>
-              </w:rPr>
-              <w:t>(.</w:t>
-            </w:r>
-            <w:proofErr w:type="spellStart"/>
-            <w:r>
-              <w:rPr>
-                <w:rFonts w:ascii="BC Sans" w:eastAsia="BC Sans" w:hAnsi="BC Sans" w:cs="BC Sans"/>
-                <w:color w:val="000000"/>
-                <w:sz w:val="18"/>
-                <w:szCs w:val="18"/>
-              </w:rPr>
-              <w:t>ministrypreparinghrs</w:t>
-            </w:r>
-            <w:proofErr w:type="spellEnd"/>
-            <w:r>
-              <w:rPr>
-                <w:rFonts w:ascii="BC Sans" w:eastAsia="BC Sans" w:hAnsi="BC Sans" w:cs="BC Sans"/>
-                <w:color w:val="000000"/>
-                <w:sz w:val="18"/>
-                <w:szCs w:val="18"/>
-              </w:rPr>
-              <w:t>) }</w:t>
+              <w:t>{d.iaopreparinghrs:add(.ministrypreparinghrs) }</w:t>
             </w:r>
           </w:p>
         </w:tc>
@@ -1662,87 +1359,7 @@
                 <w:sz w:val="18"/>
                 <w:szCs w:val="18"/>
               </w:rPr>
-              <w:t xml:space="preserve">${ </w:t>
-            </w:r>
-            <w:proofErr w:type="spellStart"/>
-            <w:r>
-              <w:rPr>
-                <w:rFonts w:ascii="BC Sans" w:eastAsia="BC Sans" w:hAnsi="BC Sans" w:cs="BC Sans"/>
-                <w:color w:val="000000"/>
-                <w:sz w:val="18"/>
-                <w:szCs w:val="18"/>
-              </w:rPr>
-              <w:t>d.iaopreparinghrs:add</w:t>
-            </w:r>
-            <w:proofErr w:type="spellEnd"/>
-            <w:r>
-              <w:rPr>
-                <w:rFonts w:ascii="BC Sans" w:eastAsia="BC Sans" w:hAnsi="BC Sans" w:cs="BC Sans"/>
-                <w:color w:val="000000"/>
-                <w:sz w:val="18"/>
-                <w:szCs w:val="18"/>
-              </w:rPr>
-              <w:t>(.</w:t>
-            </w:r>
-            <w:proofErr w:type="spellStart"/>
-            <w:r>
-              <w:rPr>
-                <w:rFonts w:ascii="BC Sans" w:eastAsia="BC Sans" w:hAnsi="BC Sans" w:cs="BC Sans"/>
-                <w:color w:val="000000"/>
-                <w:sz w:val="18"/>
-                <w:szCs w:val="18"/>
-              </w:rPr>
-              <w:t>ministrypreparinghrs</w:t>
-            </w:r>
-            <w:proofErr w:type="spellEnd"/>
-            <w:r>
-              <w:rPr>
-                <w:rFonts w:ascii="BC Sans" w:eastAsia="BC Sans" w:hAnsi="BC Sans" w:cs="BC Sans"/>
-                <w:color w:val="000000"/>
-                <w:sz w:val="18"/>
-                <w:szCs w:val="18"/>
-              </w:rPr>
-              <w:t>):</w:t>
-            </w:r>
-            <w:proofErr w:type="spellStart"/>
-            <w:r>
-              <w:rPr>
-                <w:rFonts w:ascii="BC Sans" w:eastAsia="BC Sans" w:hAnsi="BC Sans" w:cs="BC Sans"/>
-                <w:color w:val="000000"/>
-                <w:sz w:val="18"/>
-                <w:szCs w:val="18"/>
-              </w:rPr>
-              <w:t>mul</w:t>
-            </w:r>
-            <w:proofErr w:type="spellEnd"/>
-            <w:r>
-              <w:rPr>
-                <w:rFonts w:ascii="BC Sans" w:eastAsia="BC Sans" w:hAnsi="BC Sans" w:cs="BC Sans"/>
-                <w:color w:val="000000"/>
-                <w:sz w:val="18"/>
-                <w:szCs w:val="18"/>
-              </w:rPr>
-              <w:t>(30):</w:t>
-            </w:r>
-            <w:proofErr w:type="spellStart"/>
-            <w:r>
-              <w:rPr>
-                <w:rFonts w:ascii="BC Sans" w:eastAsia="BC Sans" w:hAnsi="BC Sans" w:cs="BC Sans"/>
-                <w:color w:val="000000"/>
-                <w:sz w:val="18"/>
-                <w:szCs w:val="18"/>
-              </w:rPr>
-              <w:t>formatN</w:t>
-            </w:r>
-            <w:proofErr w:type="spellEnd"/>
-            <w:r>
-              <w:rPr>
-                <w:rFonts w:ascii="BC Sans" w:eastAsia="BC Sans" w:hAnsi="BC Sans" w:cs="BC Sans"/>
-                <w:color w:val="000000"/>
-                <w:sz w:val="18"/>
-                <w:szCs w:val="18"/>
-              </w:rPr>
-              <w:t>(2)}</w:t>
+              <w:t>${ d.iaopreparinghrs:add(.ministrypreparinghrs):mul(30):formatN(2)}</w:t>
             </w:r>
           </w:p>
         </w:tc>
@@ -1800,93 +1417,15 @@
                 <w:sz w:val="18"/>
                 <w:szCs w:val="18"/>
               </w:rPr>
-              <w:t xml:space="preserve">${ </w:t>
-            </w:r>
-            <w:proofErr w:type="spellStart"/>
-            <w:r>
-              <w:rPr>
-                <w:rFonts w:ascii="BC Sans" w:eastAsia="BC Sans" w:hAnsi="BC Sans" w:cs="BC Sans"/>
-                <w:color w:val="000000"/>
-                <w:sz w:val="18"/>
-                <w:szCs w:val="18"/>
-              </w:rPr>
-              <w:t>d.iaopreparinghrs:add</w:t>
-            </w:r>
-            <w:proofErr w:type="spellEnd"/>
-            <w:r>
-              <w:rPr>
-                <w:rFonts w:ascii="BC Sans" w:eastAsia="BC Sans" w:hAnsi="BC Sans" w:cs="BC Sans"/>
-                <w:color w:val="000000"/>
-                <w:sz w:val="18"/>
-                <w:szCs w:val="18"/>
-              </w:rPr>
-              <w:t>(.</w:t>
-            </w:r>
-            <w:proofErr w:type="spellStart"/>
-            <w:r>
-              <w:rPr>
-                <w:rFonts w:ascii="BC Sans" w:eastAsia="BC Sans" w:hAnsi="BC Sans" w:cs="BC Sans"/>
-                <w:color w:val="000000"/>
-                <w:sz w:val="18"/>
-                <w:szCs w:val="18"/>
-              </w:rPr>
-              <w:t>ministrypreparinghrs</w:t>
-            </w:r>
-            <w:proofErr w:type="spellEnd"/>
-            <w:r>
-              <w:rPr>
-                <w:rFonts w:ascii="BC Sans" w:eastAsia="BC Sans" w:hAnsi="BC Sans" w:cs="BC Sans"/>
-                <w:color w:val="000000"/>
-                <w:sz w:val="18"/>
-                <w:szCs w:val="18"/>
-              </w:rPr>
-              <w:t>):</w:t>
-            </w:r>
-            <w:proofErr w:type="spellStart"/>
-            <w:r>
-              <w:rPr>
-                <w:rFonts w:ascii="BC Sans" w:eastAsia="BC Sans" w:hAnsi="BC Sans" w:cs="BC Sans"/>
-                <w:color w:val="000000"/>
-                <w:sz w:val="18"/>
-                <w:szCs w:val="18"/>
-              </w:rPr>
-              <w:t>mul</w:t>
-            </w:r>
-            <w:proofErr w:type="spellEnd"/>
-            <w:r>
-              <w:rPr>
-                <w:rFonts w:ascii="BC Sans" w:eastAsia="BC Sans" w:hAnsi="BC Sans" w:cs="BC Sans"/>
-                <w:color w:val="000000"/>
-                <w:sz w:val="18"/>
-                <w:szCs w:val="18"/>
-              </w:rPr>
-              <w:t>(30):</w:t>
-            </w:r>
-            <w:proofErr w:type="spellStart"/>
-            <w:r>
-              <w:rPr>
-                <w:rFonts w:ascii="BC Sans" w:eastAsia="BC Sans" w:hAnsi="BC Sans" w:cs="BC Sans"/>
-                <w:color w:val="000000"/>
-                <w:sz w:val="18"/>
-                <w:szCs w:val="18"/>
-              </w:rPr>
-              <w:t>formatN</w:t>
-            </w:r>
-            <w:proofErr w:type="spellEnd"/>
-            <w:r>
-              <w:rPr>
-                <w:rFonts w:ascii="BC Sans" w:eastAsia="BC Sans" w:hAnsi="BC Sans" w:cs="BC Sans"/>
-                <w:color w:val="000000"/>
-                <w:sz w:val="18"/>
-                <w:szCs w:val="18"/>
-              </w:rPr>
-              <w:t>(2)}</w:t>
+              <w:t>${ d.iaopreparinghrs:add(.ministrypreparinghrs):mul(30):formatN(2)}</w:t>
             </w:r>
           </w:p>
         </w:tc>
       </w:tr>
       <w:tr>
         <w:trPr>
+          <w:gridAfter w:val="1"/>
+          <w:wAfter w:w="313" w:type="dxa"/>
           <w:trHeight w:val="647"/>
         </w:trPr>
         <w:tc>
@@ -1942,17 +1481,7 @@
                 <w:sz w:val="18"/>
                 <w:szCs w:val="18"/>
               </w:rPr>
-              <w:t>{</w:t>
-            </w:r>
-            <w:proofErr w:type="spellStart"/>
-            <w:r>
-              <w:rPr>
-                <w:rFonts w:ascii="BC Sans" w:eastAsia="BC Sans" w:hAnsi="BC Sans" w:cs="BC Sans"/>
-                <w:color w:val="000000"/>
-                <w:sz w:val="18"/>
-                <w:szCs w:val="18"/>
-              </w:rPr>
-              <w:t>d.</w:t>
+              <w:t>{d.</w:t>
             </w:r>
             <w:r>
               <w:rPr>
@@ -1963,7 +1492,6 @@
               </w:rPr>
               <w:t>hardcopypages</w:t>
             </w:r>
-            <w:proofErr w:type="spellEnd"/>
             <w:r>
               <w:rPr>
                 <w:rFonts w:ascii="BC Sans" w:eastAsia="BC Sans" w:hAnsi="BC Sans" w:cs="BC Sans"/>
@@ -2029,17 +1557,7 @@
                 <w:sz w:val="18"/>
                 <w:szCs w:val="18"/>
               </w:rPr>
-              <w:t>${</w:t>
-            </w:r>
-            <w:proofErr w:type="spellStart"/>
-            <w:r>
-              <w:rPr>
-                <w:rFonts w:ascii="BC Sans" w:eastAsia="BC Sans" w:hAnsi="BC Sans" w:cs="BC Sans"/>
-                <w:color w:val="000000"/>
-                <w:sz w:val="18"/>
-                <w:szCs w:val="18"/>
-              </w:rPr>
-              <w:t>d.</w:t>
+              <w:t>${d.</w:t>
             </w:r>
             <w:r>
               <w:rPr>
@@ -2057,17 +1575,7 @@
                 <w:sz w:val="18"/>
                 <w:szCs w:val="18"/>
               </w:rPr>
-              <w:t>:mul</w:t>
-            </w:r>
-            <w:proofErr w:type="spellEnd"/>
-            <w:r>
-              <w:rPr>
-                <w:rFonts w:ascii="BC Sans" w:eastAsia="BC Sans" w:hAnsi="BC Sans" w:cs="BC Sans"/>
-                <w:color w:val="000000"/>
-                <w:sz w:val="18"/>
-                <w:szCs w:val="18"/>
-              </w:rPr>
-              <w:t>(</w:t>
+              <w:t>:mul(</w:t>
             </w:r>
             <w:r>
               <w:rPr>
@@ -2085,27 +1593,7 @@
                 <w:sz w:val="18"/>
                 <w:szCs w:val="18"/>
               </w:rPr>
-              <w:t>):</w:t>
-            </w:r>
-            <w:proofErr w:type="spellStart"/>
-            <w:r>
-              <w:rPr>
-                <w:rFonts w:ascii="BC Sans" w:eastAsia="BC Sans" w:hAnsi="BC Sans" w:cs="BC Sans"/>
-                <w:color w:val="000000"/>
-                <w:sz w:val="18"/>
-                <w:szCs w:val="18"/>
-              </w:rPr>
-              <w:t>formatN</w:t>
-            </w:r>
-            <w:proofErr w:type="spellEnd"/>
-            <w:r>
-              <w:rPr>
-                <w:rFonts w:ascii="BC Sans" w:eastAsia="BC Sans" w:hAnsi="BC Sans" w:cs="BC Sans"/>
-                <w:color w:val="000000"/>
-                <w:sz w:val="18"/>
-                <w:szCs w:val="18"/>
-              </w:rPr>
-              <w:t>(2)}</w:t>
+              <w:t>):formatN(2)}</w:t>
             </w:r>
           </w:p>
         </w:tc>
@@ -2163,17 +1651,7 @@
                 <w:sz w:val="18"/>
                 <w:szCs w:val="18"/>
               </w:rPr>
-              <w:t>${</w:t>
-            </w:r>
-            <w:proofErr w:type="spellStart"/>
-            <w:r>
-              <w:rPr>
-                <w:rFonts w:ascii="BC Sans" w:eastAsia="BC Sans" w:hAnsi="BC Sans" w:cs="BC Sans"/>
-                <w:color w:val="000000"/>
-                <w:sz w:val="18"/>
-                <w:szCs w:val="18"/>
-              </w:rPr>
-              <w:t>d.</w:t>
+              <w:t>${d.</w:t>
             </w:r>
             <w:r>
               <w:rPr>
@@ -2191,17 +1669,7 @@
                 <w:sz w:val="18"/>
                 <w:szCs w:val="18"/>
               </w:rPr>
-              <w:t>:mul</w:t>
-            </w:r>
-            <w:proofErr w:type="spellEnd"/>
-            <w:r>
-              <w:rPr>
-                <w:rFonts w:ascii="BC Sans" w:eastAsia="BC Sans" w:hAnsi="BC Sans" w:cs="BC Sans"/>
-                <w:color w:val="000000"/>
-                <w:sz w:val="18"/>
-                <w:szCs w:val="18"/>
-              </w:rPr>
-              <w:t>(</w:t>
+              <w:t>:mul(</w:t>
             </w:r>
             <w:r>
               <w:rPr>
@@ -2219,28 +1687,254 @@
                 <w:sz w:val="18"/>
                 <w:szCs w:val="18"/>
               </w:rPr>
-              <w:t>):</w:t>
-            </w:r>
-            <w:proofErr w:type="spellStart"/>
-            <w:r>
-              <w:rPr>
-                <w:rFonts w:ascii="BC Sans" w:eastAsia="BC Sans" w:hAnsi="BC Sans" w:cs="BC Sans"/>
-                <w:color w:val="000000"/>
-                <w:sz w:val="18"/>
-                <w:szCs w:val="18"/>
-              </w:rPr>
-              <w:t>formatN</w:t>
-            </w:r>
-            <w:proofErr w:type="spellEnd"/>
-            <w:r>
-              <w:rPr>
-                <w:rFonts w:ascii="BC Sans" w:eastAsia="BC Sans" w:hAnsi="BC Sans" w:cs="BC Sans"/>
-                <w:color w:val="000000"/>
-                <w:sz w:val="18"/>
-                <w:szCs w:val="18"/>
-              </w:rPr>
-              <w:t>(2)}</w:t>
-            </w:r>
+              <w:t>):formatN(2)}</w:t>
+            </w:r>
+          </w:p>
+        </w:tc>
+      </w:tr>
+      <w:tr>
+        <w:trPr>
+          <w:gridAfter w:val="1"/>
+          <w:wAfter w:w="313" w:type="dxa"/>
+          <w:trHeight w:val="473"/>
+        </w:trPr>
+        <w:tc>
+          <w:tcPr>
+            <w:tcW w:w="2830" w:type="dxa"/>
+            <w:vAlign w:val="center"/>
+          </w:tcPr>
+          <w:p>
+            <w:pPr>
+              <w:tabs>
+                <w:tab w:val="left" w:pos="5575"/>
+              </w:tabs>
+              <w:rPr>
+                <w:rFonts w:ascii="BC Sans" w:eastAsia="BC Sans" w:hAnsi="BC Sans" w:cs="BC Sans"/>
+                <w:b/>
+                <w:color w:val="0A3266"/>
+                <w:sz w:val="18"/>
+                <w:szCs w:val="18"/>
+              </w:rPr>
+            </w:pPr>
+          </w:p>
+          <w:p>
+            <w:pPr>
+              <w:tabs>
+                <w:tab w:val="left" w:pos="5575"/>
+              </w:tabs>
+              <w:rPr>
+                <w:rFonts w:ascii="BC Sans" w:eastAsia="BC Sans" w:hAnsi="BC Sans" w:cs="BC Sans"/>
+                <w:b/>
+                <w:color w:val="0A3266"/>
+                <w:sz w:val="18"/>
+                <w:szCs w:val="18"/>
+              </w:rPr>
+            </w:pPr>
+            <w:r>
+              <w:rPr>
+                <w:rFonts w:ascii="BC Sans" w:eastAsia="BC Sans" w:hAnsi="BC Sans" w:cs="BC Sans"/>
+                <w:b/>
+                <w:color w:val="0A3266"/>
+                <w:sz w:val="18"/>
+                <w:szCs w:val="18"/>
+              </w:rPr>
+              <w:t>TOTAL AMOUNT:</w:t>
+            </w:r>
+          </w:p>
+        </w:tc>
+        <w:tc>
+          <w:tcPr>
+            <w:tcW w:w="993" w:type="dxa"/>
+            <w:vAlign w:val="center"/>
+          </w:tcPr>
+          <w:p>
+            <w:pPr>
+              <w:tabs>
+                <w:tab w:val="left" w:pos="5575"/>
+              </w:tabs>
+              <w:jc w:val="center"/>
+              <w:rPr>
+                <w:rFonts w:ascii="BC Sans" w:eastAsia="BC Sans" w:hAnsi="BC Sans" w:cs="BC Sans"/>
+                <w:b/>
+                <w:color w:val="0A3266"/>
+                <w:sz w:val="18"/>
+                <w:szCs w:val="18"/>
+              </w:rPr>
+            </w:pPr>
+            <w:r>
+              <w:rPr>
+                <w:rFonts w:ascii="BC Sans" w:eastAsia="BC Sans" w:hAnsi="BC Sans" w:cs="BC Sans"/>
+                <w:b/>
+                <w:color w:val="0A3266"/>
+                <w:sz w:val="18"/>
+                <w:szCs w:val="18"/>
+              </w:rPr>
+              <w:br/>
+            </w:r>
+          </w:p>
+        </w:tc>
+        <w:tc>
+          <w:tcPr>
+            <w:tcW w:w="855" w:type="dxa"/>
+            <w:vAlign w:val="center"/>
+          </w:tcPr>
+          <w:p>
+            <w:pPr>
+              <w:tabs>
+                <w:tab w:val="left" w:pos="5575"/>
+              </w:tabs>
+              <w:rPr>
+                <w:rFonts w:ascii="BC Sans" w:eastAsia="BC Sans" w:hAnsi="BC Sans" w:cs="BC Sans"/>
+                <w:b/>
+                <w:color w:val="0A3266"/>
+                <w:sz w:val="18"/>
+                <w:szCs w:val="18"/>
+              </w:rPr>
+            </w:pPr>
+          </w:p>
+        </w:tc>
+        <w:tc>
+          <w:tcPr>
+            <w:tcW w:w="992" w:type="dxa"/>
+            <w:vAlign w:val="center"/>
+          </w:tcPr>
+          <w:p>
+            <w:pPr>
+              <w:tabs>
+                <w:tab w:val="left" w:pos="5575"/>
+              </w:tabs>
+              <w:jc w:val="center"/>
+              <w:rPr>
+                <w:rFonts w:ascii="BC Sans" w:eastAsia="BC Sans" w:hAnsi="BC Sans" w:cs="BC Sans"/>
+                <w:b/>
+                <w:color w:val="0A3266"/>
+                <w:sz w:val="18"/>
+                <w:szCs w:val="18"/>
+              </w:rPr>
+            </w:pPr>
+          </w:p>
+        </w:tc>
+        <w:tc>
+          <w:tcPr>
+            <w:tcW w:w="1985" w:type="dxa"/>
+            <w:vAlign w:val="center"/>
+          </w:tcPr>
+          <w:p>
+            <w:pPr>
+              <w:tabs>
+                <w:tab w:val="left" w:pos="5575"/>
+              </w:tabs>
+              <w:jc w:val="center"/>
+              <w:rPr>
+                <w:rFonts w:ascii="BC Sans" w:eastAsia="BC Sans" w:hAnsi="BC Sans" w:cs="BC Sans"/>
+                <w:b/>
+                <w:color w:val="0A3266"/>
+                <w:sz w:val="18"/>
+                <w:szCs w:val="18"/>
+              </w:rPr>
+            </w:pPr>
+          </w:p>
+        </w:tc>
+        <w:tc>
+          <w:tcPr>
+            <w:tcW w:w="1399" w:type="dxa"/>
+            <w:vAlign w:val="center"/>
+          </w:tcPr>
+          <w:p>
+            <w:pPr>
+              <w:tabs>
+                <w:tab w:val="left" w:pos="5575"/>
+              </w:tabs>
+              <w:rPr>
+                <w:rFonts w:ascii="BC Sans" w:eastAsia="BC Sans" w:hAnsi="BC Sans" w:cs="BC Sans"/>
+                <w:b/>
+                <w:color w:val="0A3266"/>
+                <w:sz w:val="18"/>
+                <w:szCs w:val="18"/>
+              </w:rPr>
+            </w:pPr>
+          </w:p>
+          <w:p>
+            <w:pPr>
+              <w:tabs>
+                <w:tab w:val="left" w:pos="5575"/>
+              </w:tabs>
+              <w:rPr>
+                <w:rFonts w:ascii="BC Sans" w:eastAsia="BC Sans" w:hAnsi="BC Sans" w:cs="BC Sans"/>
+                <w:b/>
+                <w:color w:val="0A3266"/>
+                <w:sz w:val="18"/>
+                <w:szCs w:val="18"/>
+              </w:rPr>
+            </w:pPr>
+          </w:p>
+          <w:p>
+            <w:pPr>
+              <w:tabs>
+                <w:tab w:val="left" w:pos="5575"/>
+              </w:tabs>
+              <w:rPr>
+                <w:rFonts w:ascii="BC Sans" w:eastAsia="BC Sans" w:hAnsi="BC Sans" w:cs="BC Sans"/>
+                <w:b/>
+                <w:color w:val="0A3266"/>
+                <w:sz w:val="18"/>
+                <w:szCs w:val="18"/>
+              </w:rPr>
+            </w:pPr>
+            <w:r>
+              <w:rPr>
+                <w:rFonts w:ascii="BC Sans" w:eastAsia="BC Sans" w:hAnsi="BC Sans" w:cs="BC Sans"/>
+                <w:b/>
+                <w:color w:val="0A3266"/>
+                <w:sz w:val="18"/>
+                <w:szCs w:val="18"/>
+              </w:rPr>
+              <w:t>${d.</w:t>
+            </w:r>
+            <w:r>
+              <w:rPr>
+                <w:rFonts w:ascii="BC Sans" w:eastAsia="BC Sans" w:hAnsi="BC Sans" w:cs="BC Sans"/>
+                <w:b/>
+                <w:color w:val="0A3266"/>
+                <w:sz w:val="18"/>
+                <w:szCs w:val="18"/>
+              </w:rPr>
+              <w:t>totaldue</w:t>
+            </w:r>
+            <w:r>
+              <w:rPr>
+                <w:rFonts w:ascii="BC Sans" w:eastAsia="BC Sans" w:hAnsi="BC Sans" w:cs="BC Sans"/>
+                <w:b/>
+                <w:color w:val="0A3266"/>
+                <w:sz w:val="18"/>
+                <w:szCs w:val="18"/>
+              </w:rPr>
+              <w:t>:formatN(2)</w:t>
+            </w:r>
+            <w:r>
+              <w:rPr>
+                <w:rFonts w:ascii="BC Sans" w:eastAsia="BC Sans" w:hAnsi="BC Sans" w:cs="BC Sans"/>
+                <w:b/>
+                <w:color w:val="0A3266"/>
+                <w:sz w:val="18"/>
+                <w:szCs w:val="18"/>
+              </w:rPr>
+              <w:t>}</w:t>
+            </w:r>
+          </w:p>
+          <w:p>
+            <w:pPr>
+              <w:tabs>
+                <w:tab w:val="left" w:pos="5575"/>
+              </w:tabs>
+              <w:rPr>
+                <w:rFonts w:ascii="BC Sans" w:eastAsia="BC Sans" w:hAnsi="BC Sans" w:cs="BC Sans"/>
+                <w:b/>
+                <w:color w:val="0A3266"/>
+                <w:sz w:val="18"/>
+                <w:szCs w:val="18"/>
+              </w:rPr>
+            </w:pPr>
           </w:p>
         </w:tc>
       </w:tr>
@@ -2266,29 +1960,25 @@
                 <w:szCs w:val="18"/>
               </w:rPr>
             </w:pPr>
-          </w:p>
-          <w:p>
-            <w:pPr>
-              <w:tabs>
-                <w:tab w:val="left" w:pos="5575"/>
-              </w:tabs>
-              <w:rPr>
-                <w:rFonts w:ascii="BC Sans" w:eastAsia="BC Sans" w:hAnsi="BC Sans" w:cs="BC Sans"/>
-                <w:b/>
-                <w:color w:val="0A3266"/>
-                <w:sz w:val="18"/>
-                <w:szCs w:val="18"/>
-              </w:rPr>
-            </w:pPr>
-            <w:r>
-              <w:rPr>
-                <w:rFonts w:ascii="BC Sans" w:eastAsia="BC Sans" w:hAnsi="BC Sans" w:cs="BC Sans"/>
-                <w:b/>
-                <w:color w:val="0A3266"/>
-                <w:sz w:val="18"/>
-                <w:szCs w:val="18"/>
-              </w:rPr>
-              <w:t>TOTAL AMOUNT:</w:t>
+            <w:r>
+              <w:rPr>
+                <w:rFonts w:ascii="BC Sans" w:eastAsia="BC Sans" w:hAnsi="BC Sans" w:cs="BC Sans"/>
+                <w:b/>
+                <w:color w:val="0A3266"/>
+                <w:sz w:val="18"/>
+                <w:szCs w:val="18"/>
+              </w:rPr>
+              <w:t xml:space="preserve">ADD’L </w:t>
+            </w:r>
+            <w:r>
+              <w:rPr>
+                <w:rFonts w:ascii="BC Sans" w:eastAsia="BC Sans" w:hAnsi="BC Sans" w:cs="BC Sans"/>
+                <w:b/>
+                <w:color w:val="0A3266"/>
+                <w:sz w:val="18"/>
+                <w:szCs w:val="18"/>
+              </w:rPr>
+              <w:t>AMOUNT WAIVED:</w:t>
             </w:r>
           </w:p>
         </w:tc>
@@ -2311,16 +2001,6 @@
                 <w:szCs w:val="18"/>
               </w:rPr>
             </w:pPr>
-            <w:r>
-              <w:rPr>
-                <w:rFonts w:ascii="BC Sans" w:eastAsia="BC Sans" w:hAnsi="BC Sans" w:cs="BC Sans"/>
-                <w:b/>
-                <w:color w:val="0A3266"/>
-                <w:sz w:val="18"/>
-                <w:szCs w:val="18"/>
-              </w:rPr>
-              <w:br/>
-            </w:r>
           </w:p>
         </w:tc>
         <w:tc>
@@ -2387,131 +2067,40 @@
         </w:tc>
         <w:tc>
           <w:tcPr>
-            <w:tcW w:w="1399" w:type="dxa"/>
-            <w:vAlign w:val="center"/>
-          </w:tcPr>
-          <w:p>
-            <w:pPr>
-              <w:tabs>
-                <w:tab w:val="left" w:pos="5575"/>
-              </w:tabs>
-              <w:rPr>
-                <w:rFonts w:ascii="BC Sans" w:eastAsia="BC Sans" w:hAnsi="BC Sans" w:cs="BC Sans"/>
-                <w:b/>
-                <w:color w:val="0A3266"/>
-                <w:sz w:val="18"/>
-                <w:szCs w:val="18"/>
-              </w:rPr>
-            </w:pPr>
-          </w:p>
-          <w:p>
-            <w:pPr>
-              <w:tabs>
-                <w:tab w:val="left" w:pos="5575"/>
-              </w:tabs>
-              <w:rPr>
-                <w:rFonts w:ascii="BC Sans" w:eastAsia="BC Sans" w:hAnsi="BC Sans" w:cs="BC Sans"/>
-                <w:b/>
-                <w:color w:val="0A3266"/>
-                <w:sz w:val="18"/>
-                <w:szCs w:val="18"/>
-              </w:rPr>
-            </w:pPr>
-          </w:p>
-          <w:p>
-            <w:pPr>
-              <w:tabs>
-                <w:tab w:val="left" w:pos="5575"/>
-              </w:tabs>
-              <w:rPr>
-                <w:rFonts w:ascii="BC Sans" w:eastAsia="BC Sans" w:hAnsi="BC Sans" w:cs="BC Sans"/>
-                <w:b/>
-                <w:color w:val="0A3266"/>
-                <w:sz w:val="18"/>
-                <w:szCs w:val="18"/>
-              </w:rPr>
-            </w:pPr>
-            <w:r>
-              <w:rPr>
-                <w:rFonts w:ascii="BC Sans" w:eastAsia="BC Sans" w:hAnsi="BC Sans" w:cs="BC Sans"/>
-                <w:b/>
-                <w:color w:val="0A3266"/>
-                <w:sz w:val="18"/>
-                <w:szCs w:val="18"/>
-              </w:rPr>
-              <w:t>${</w:t>
-            </w:r>
-            <w:proofErr w:type="spellStart"/>
-            <w:r>
-              <w:rPr>
-                <w:rFonts w:ascii="BC Sans" w:eastAsia="BC Sans" w:hAnsi="BC Sans" w:cs="BC Sans"/>
-                <w:b/>
-                <w:color w:val="0A3266"/>
-                <w:sz w:val="18"/>
-                <w:szCs w:val="18"/>
-              </w:rPr>
-              <w:t>d.</w:t>
-            </w:r>
-            <w:r>
-              <w:rPr>
-                <w:rFonts w:ascii="BC Sans" w:eastAsia="BC Sans" w:hAnsi="BC Sans" w:cs="BC Sans"/>
-                <w:b/>
-                <w:color w:val="0A3266"/>
-                <w:sz w:val="18"/>
-                <w:szCs w:val="18"/>
-              </w:rPr>
-              <w:t>totaldue</w:t>
-            </w:r>
-            <w:r>
-              <w:rPr>
-                <w:rFonts w:ascii="BC Sans" w:eastAsia="BC Sans" w:hAnsi="BC Sans" w:cs="BC Sans"/>
-                <w:b/>
-                <w:color w:val="0A3266"/>
-                <w:sz w:val="18"/>
-                <w:szCs w:val="18"/>
-              </w:rPr>
-              <w:t>:formatN</w:t>
-            </w:r>
-            <w:proofErr w:type="spellEnd"/>
-            <w:r>
-              <w:rPr>
-                <w:rFonts w:ascii="BC Sans" w:eastAsia="BC Sans" w:hAnsi="BC Sans" w:cs="BC Sans"/>
-                <w:b/>
-                <w:color w:val="0A3266"/>
-                <w:sz w:val="18"/>
-                <w:szCs w:val="18"/>
-              </w:rPr>
-              <w:t>(2)</w:t>
-            </w:r>
-            <w:r>
-              <w:rPr>
-                <w:rFonts w:ascii="BC Sans" w:eastAsia="BC Sans" w:hAnsi="BC Sans" w:cs="BC Sans"/>
-                <w:b/>
-                <w:color w:val="0A3266"/>
-                <w:sz w:val="18"/>
-                <w:szCs w:val="18"/>
-              </w:rPr>
-              <w:t>}</w:t>
-            </w:r>
-          </w:p>
-          <w:p>
-            <w:pPr>
-              <w:tabs>
-                <w:tab w:val="left" w:pos="5575"/>
-              </w:tabs>
-              <w:rPr>
-                <w:rFonts w:ascii="BC Sans" w:eastAsia="BC Sans" w:hAnsi="BC Sans" w:cs="BC Sans"/>
-                <w:b/>
-                <w:color w:val="0A3266"/>
-                <w:sz w:val="18"/>
-                <w:szCs w:val="18"/>
-              </w:rPr>
-            </w:pPr>
+            <w:tcW w:w="1712" w:type="dxa"/>
+            <w:gridSpan w:val="2"/>
+            <w:vAlign w:val="center"/>
+          </w:tcPr>
+          <w:p>
+            <w:pPr>
+              <w:tabs>
+                <w:tab w:val="left" w:pos="5575"/>
+              </w:tabs>
+              <w:rPr>
+                <w:rFonts w:ascii="BC Sans" w:eastAsia="BC Sans" w:hAnsi="BC Sans" w:cs="BC Sans"/>
+                <w:b/>
+                <w:color w:val="0A3266"/>
+                <w:sz w:val="18"/>
+                <w:szCs w:val="18"/>
+              </w:rPr>
+            </w:pPr>
+            <w:r>
+              <w:rPr>
+                <w:rFonts w:ascii="BC Sans" w:eastAsia="BC Sans" w:hAnsi="BC Sans" w:cs="BC Sans"/>
+                <w:b/>
+                <w:color w:val="0A3266"/>
+                <w:sz w:val="18"/>
+                <w:szCs w:val="18"/>
+              </w:rPr>
+              <w:t>${d.addWaivedAmount}</w:t>
+            </w:r>
           </w:p>
         </w:tc>
       </w:tr>
       <w:tr>
         <w:trPr>
+          <w:gridAfter w:val="1"/>
+          <w:wAfter w:w="313" w:type="dxa"/>
           <w:trHeight w:val="473"/>
         </w:trPr>
         <w:tc>
@@ -2540,17 +2129,27 @@
                 <w:sz w:val="18"/>
                 <w:szCs w:val="18"/>
               </w:rPr>
-              <w:t xml:space="preserve">ADD’L </w:t>
-            </w:r>
-            <w:r>
-              <w:rPr>
-                <w:rFonts w:ascii="BC Sans" w:eastAsia="BC Sans" w:hAnsi="BC Sans" w:cs="BC Sans"/>
-                <w:b/>
-                <w:color w:val="0A3266"/>
-                <w:sz w:val="18"/>
-                <w:szCs w:val="18"/>
-              </w:rPr>
-              <w:t>AMOUNT WAIVED:</w:t>
+              <w:t>AMOUNT</w:t>
+            </w:r>
+            <w:r>
+              <w:rPr>
+                <w:rFonts w:ascii="BC Sans" w:eastAsia="BC Sans" w:hAnsi="BC Sans" w:cs="BC Sans"/>
+                <w:b/>
+                <w:color w:val="0A3266"/>
+                <w:sz w:val="18"/>
+                <w:szCs w:val="18"/>
+              </w:rPr>
+              <w:t xml:space="preserve"> PAID</w:t>
+            </w:r>
+            <w:r>
+              <w:rPr>
+                <w:rFonts w:ascii="BC Sans" w:eastAsia="BC Sans" w:hAnsi="BC Sans" w:cs="BC Sans"/>
+                <w:b/>
+                <w:color w:val="0A3266"/>
+                <w:sz w:val="18"/>
+                <w:szCs w:val="18"/>
+              </w:rPr>
+              <w:t>:</w:t>
             </w:r>
           </w:p>
         </w:tc>
@@ -2655,57 +2254,173 @@
                 <w:szCs w:val="18"/>
               </w:rPr>
             </w:pPr>
-          </w:p>
-          <w:p>
-            <w:pPr>
-              <w:tabs>
-                <w:tab w:val="left" w:pos="5575"/>
-              </w:tabs>
-              <w:rPr>
-                <w:rFonts w:ascii="BC Sans" w:eastAsia="BC Sans" w:hAnsi="BC Sans" w:cs="BC Sans"/>
-                <w:b/>
-                <w:color w:val="0A3266"/>
-                <w:sz w:val="18"/>
-                <w:szCs w:val="18"/>
-              </w:rPr>
-            </w:pPr>
-            <w:r>
-              <w:rPr>
-                <w:rFonts w:ascii="BC Sans" w:eastAsia="BC Sans" w:hAnsi="BC Sans" w:cs="BC Sans"/>
-                <w:b/>
-                <w:color w:val="0A3266"/>
-                <w:sz w:val="18"/>
-                <w:szCs w:val="18"/>
-              </w:rPr>
-              <w:t>${</w:t>
-            </w:r>
-            <w:proofErr w:type="spellStart"/>
-            <w:r>
-              <w:rPr>
-                <w:rFonts w:ascii="BC Sans" w:eastAsia="BC Sans" w:hAnsi="BC Sans" w:cs="BC Sans"/>
-                <w:b/>
-                <w:color w:val="0A3266"/>
-                <w:sz w:val="18"/>
-                <w:szCs w:val="18"/>
-              </w:rPr>
-              <w:t>d.addWaivedAmount</w:t>
-            </w:r>
-            <w:proofErr w:type="spellEnd"/>
-            <w:r>
-              <w:rPr>
-                <w:rFonts w:ascii="BC Sans" w:eastAsia="BC Sans" w:hAnsi="BC Sans" w:cs="BC Sans"/>
-                <w:b/>
-                <w:color w:val="0A3266"/>
-                <w:sz w:val="18"/>
-                <w:szCs w:val="18"/>
-              </w:rPr>
-              <w:t>}</w:t>
+            <w:r>
+              <w:rPr>
+                <w:rFonts w:ascii="BC Sans" w:eastAsia="BC Sans" w:hAnsi="BC Sans" w:cs="BC Sans"/>
+                <w:b/>
+                <w:color w:val="0A3266"/>
+                <w:sz w:val="18"/>
+                <w:szCs w:val="18"/>
+              </w:rPr>
+              <w:t>${d.amountpaid}</w:t>
             </w:r>
           </w:p>
         </w:tc>
       </w:tr>
       <w:tr>
         <w:trPr>
+          <w:gridAfter w:val="1"/>
+          <w:wAfter w:w="313" w:type="dxa"/>
+          <w:trHeight w:val="473"/>
+        </w:trPr>
+        <w:tc>
+          <w:tcPr>
+            <w:tcW w:w="2830" w:type="dxa"/>
+            <w:vAlign w:val="center"/>
+          </w:tcPr>
+          <w:p>
+            <w:pPr>
+              <w:tabs>
+                <w:tab w:val="left" w:pos="5575"/>
+              </w:tabs>
+              <w:rPr>
+                <w:rFonts w:ascii="BC Sans" w:eastAsia="BC Sans" w:hAnsi="BC Sans" w:cs="BC Sans"/>
+                <w:b/>
+                <w:color w:val="0A3266"/>
+                <w:sz w:val="18"/>
+                <w:szCs w:val="18"/>
+              </w:rPr>
+            </w:pPr>
+            <w:r>
+              <w:rPr>
+                <w:rFonts w:ascii="BC Sans" w:eastAsia="BC Sans" w:hAnsi="BC Sans" w:cs="BC Sans"/>
+                <w:b/>
+                <w:color w:val="0A3266"/>
+                <w:sz w:val="18"/>
+                <w:szCs w:val="18"/>
+              </w:rPr>
+              <w:t>BALANCE DUE:</w:t>
+            </w:r>
+          </w:p>
+        </w:tc>
+        <w:tc>
+          <w:tcPr>
+            <w:tcW w:w="993" w:type="dxa"/>
+            <w:vAlign w:val="center"/>
+          </w:tcPr>
+          <w:p>
+            <w:pPr>
+              <w:tabs>
+                <w:tab w:val="left" w:pos="5575"/>
+              </w:tabs>
+              <w:jc w:val="center"/>
+              <w:rPr>
+                <w:rFonts w:ascii="BC Sans" w:eastAsia="BC Sans" w:hAnsi="BC Sans" w:cs="BC Sans"/>
+                <w:b/>
+                <w:color w:val="0A3266"/>
+                <w:sz w:val="18"/>
+                <w:szCs w:val="18"/>
+              </w:rPr>
+            </w:pPr>
+          </w:p>
+        </w:tc>
+        <w:tc>
+          <w:tcPr>
+            <w:tcW w:w="855" w:type="dxa"/>
+            <w:vAlign w:val="center"/>
+          </w:tcPr>
+          <w:p>
+            <w:pPr>
+              <w:tabs>
+                <w:tab w:val="left" w:pos="5575"/>
+              </w:tabs>
+              <w:rPr>
+                <w:rFonts w:ascii="BC Sans" w:eastAsia="BC Sans" w:hAnsi="BC Sans" w:cs="BC Sans"/>
+                <w:b/>
+                <w:color w:val="0A3266"/>
+                <w:sz w:val="18"/>
+                <w:szCs w:val="18"/>
+              </w:rPr>
+            </w:pPr>
+          </w:p>
+        </w:tc>
+        <w:tc>
+          <w:tcPr>
+            <w:tcW w:w="992" w:type="dxa"/>
+            <w:vAlign w:val="center"/>
+          </w:tcPr>
+          <w:p>
+            <w:pPr>
+              <w:tabs>
+                <w:tab w:val="left" w:pos="5575"/>
+              </w:tabs>
+              <w:jc w:val="center"/>
+              <w:rPr>
+                <w:rFonts w:ascii="BC Sans" w:eastAsia="BC Sans" w:hAnsi="BC Sans" w:cs="BC Sans"/>
+                <w:b/>
+                <w:color w:val="0A3266"/>
+                <w:sz w:val="18"/>
+                <w:szCs w:val="18"/>
+              </w:rPr>
+            </w:pPr>
+          </w:p>
+        </w:tc>
+        <w:tc>
+          <w:tcPr>
+            <w:tcW w:w="1985" w:type="dxa"/>
+            <w:vAlign w:val="center"/>
+          </w:tcPr>
+          <w:p>
+            <w:pPr>
+              <w:tabs>
+                <w:tab w:val="left" w:pos="5575"/>
+              </w:tabs>
+              <w:jc w:val="center"/>
+              <w:rPr>
+                <w:rFonts w:ascii="BC Sans" w:eastAsia="BC Sans" w:hAnsi="BC Sans" w:cs="BC Sans"/>
+                <w:b/>
+                <w:color w:val="0A3266"/>
+                <w:sz w:val="18"/>
+                <w:szCs w:val="18"/>
+              </w:rPr>
+            </w:pPr>
+          </w:p>
+        </w:tc>
+        <w:tc>
+          <w:tcPr>
+            <w:tcW w:w="1399" w:type="dxa"/>
+            <w:vAlign w:val="center"/>
+          </w:tcPr>
+          <w:p>
+            <w:pPr>
+              <w:tabs>
+                <w:tab w:val="left" w:pos="5575"/>
+              </w:tabs>
+              <w:rPr>
+                <w:rFonts w:ascii="BC Sans" w:eastAsia="BC Sans" w:hAnsi="BC Sans" w:cs="BC Sans"/>
+                <w:b/>
+                <w:color w:val="0A3266"/>
+                <w:sz w:val="18"/>
+                <w:szCs w:val="18"/>
+              </w:rPr>
+            </w:pPr>
+            <w:r>
+              <w:rPr>
+                <w:rFonts w:ascii="BC Sans" w:eastAsia="BC Sans" w:hAnsi="BC Sans" w:cs="BC Sans"/>
+                <w:b/>
+                <w:color w:val="0A3266"/>
+                <w:sz w:val="18"/>
+                <w:szCs w:val="18"/>
+              </w:rPr>
+              <w:t>${d.balancedue}</w:t>
+            </w:r>
+          </w:p>
+        </w:tc>
+      </w:tr>
+      <w:tr>
+        <w:trPr>
+          <w:gridAfter w:val="1"/>
+          <w:wAfter w:w="313" w:type="dxa"/>
           <w:trHeight w:val="429"/>
         </w:trPr>
         <w:tc>
@@ -2727,106 +2442,6 @@
               </w:rPr>
             </w:pPr>
           </w:p>
-          <w:p>
-            <w:pPr>
-              <w:tabs>
-                <w:tab w:val="left" w:pos="5575"/>
-              </w:tabs>
-              <w:rPr>
-                <w:rFonts w:ascii="BC Sans" w:eastAsia="BC Sans" w:hAnsi="BC Sans" w:cs="BC Sans"/>
-                <w:b/>
-                <w:color w:val="0A3266"/>
-                <w:sz w:val="18"/>
-                <w:szCs w:val="18"/>
-              </w:rPr>
-            </w:pPr>
-            <w:r>
-              <w:rPr>
-                <w:rFonts w:ascii="BC Sans" w:eastAsia="BC Sans" w:hAnsi="BC Sans" w:cs="BC Sans"/>
-                <w:b/>
-                <w:color w:val="0A3266"/>
-                <w:sz w:val="18"/>
-                <w:szCs w:val="18"/>
-              </w:rPr>
-              <w:t>AMOUNT PAID:</w:t>
-            </w:r>
-          </w:p>
-          <w:p>
-            <w:pPr>
-              <w:tabs>
-                <w:tab w:val="left" w:pos="5575"/>
-              </w:tabs>
-              <w:rPr>
-                <w:rFonts w:ascii="BC Sans" w:eastAsia="BC Sans" w:hAnsi="BC Sans" w:cs="BC Sans"/>
-                <w:b/>
-                <w:color w:val="0A3266"/>
-                <w:sz w:val="18"/>
-                <w:szCs w:val="18"/>
-              </w:rPr>
-            </w:pPr>
-          </w:p>
-          <w:p>
-            <w:pPr>
-              <w:tabs>
-                <w:tab w:val="left" w:pos="5575"/>
-              </w:tabs>
-              <w:rPr>
-                <w:rFonts w:ascii="BC Sans" w:eastAsia="BC Sans" w:hAnsi="BC Sans" w:cs="BC Sans"/>
-                <w:b/>
-                <w:color w:val="0A3266"/>
-                <w:sz w:val="18"/>
-                <w:szCs w:val="18"/>
-              </w:rPr>
-            </w:pPr>
-          </w:p>
-          <w:p>
-            <w:pPr>
-              <w:tabs>
-                <w:tab w:val="left" w:pos="5575"/>
-              </w:tabs>
-              <w:rPr>
-                <w:rFonts w:ascii="BC Sans" w:eastAsia="BC Sans" w:hAnsi="BC Sans" w:cs="BC Sans"/>
-                <w:b/>
-                <w:color w:val="0A3266"/>
-                <w:sz w:val="18"/>
-                <w:szCs w:val="18"/>
-              </w:rPr>
-            </w:pPr>
-          </w:p>
-          <w:p>
-            <w:pPr>
-              <w:tabs>
-                <w:tab w:val="left" w:pos="5575"/>
-              </w:tabs>
-              <w:rPr>
-                <w:rFonts w:ascii="BC Sans" w:eastAsia="BC Sans" w:hAnsi="BC Sans" w:cs="BC Sans"/>
-                <w:b/>
-                <w:color w:val="0A3266"/>
-                <w:sz w:val="18"/>
-                <w:szCs w:val="18"/>
-              </w:rPr>
-            </w:pPr>
-            <w:r>
-              <w:rPr>
-                <w:rFonts w:ascii="BC Sans" w:eastAsia="BC Sans" w:hAnsi="BC Sans" w:cs="BC Sans"/>
-                <w:b/>
-                <w:color w:val="0A3266"/>
-                <w:sz w:val="18"/>
-                <w:szCs w:val="18"/>
-              </w:rPr>
-              <w:t>BALANCE DUE</w:t>
-            </w:r>
-            <w:r>
-              <w:rPr>
-                <w:rFonts w:ascii="BC Sans" w:eastAsia="BC Sans" w:hAnsi="BC Sans" w:cs="BC Sans"/>
-                <w:b/>
-                <w:color w:val="0A3266"/>
-                <w:sz w:val="18"/>
-                <w:szCs w:val="18"/>
-              </w:rPr>
-              <w:t>:</w:t>
-            </w:r>
-          </w:p>
         </w:tc>
         <w:tc>
           <w:tcPr>
@@ -2929,204 +2544,10 @@
                 <w:szCs w:val="18"/>
               </w:rPr>
             </w:pPr>
-          </w:p>
-          <w:p>
-            <w:pPr>
-              <w:tabs>
-                <w:tab w:val="left" w:pos="5575"/>
-              </w:tabs>
-              <w:rPr>
-                <w:rFonts w:ascii="BC Sans" w:eastAsia="BC Sans" w:hAnsi="BC Sans" w:cs="BC Sans"/>
-                <w:b/>
-                <w:color w:val="0A3266"/>
-                <w:sz w:val="18"/>
-                <w:szCs w:val="18"/>
-              </w:rPr>
-            </w:pPr>
-          </w:p>
-          <w:p>
-            <w:pPr>
-              <w:tabs>
-                <w:tab w:val="left" w:pos="5575"/>
-              </w:tabs>
-              <w:rPr>
-                <w:rFonts w:ascii="BC Sans" w:eastAsia="BC Sans" w:hAnsi="BC Sans" w:cs="BC Sans"/>
-                <w:b/>
-                <w:color w:val="0A3266"/>
-                <w:sz w:val="18"/>
-                <w:szCs w:val="18"/>
-              </w:rPr>
-            </w:pPr>
-            <w:r>
-              <w:rPr>
-                <w:rFonts w:ascii="BC Sans" w:eastAsia="BC Sans" w:hAnsi="BC Sans" w:cs="BC Sans"/>
-                <w:b/>
-                <w:color w:val="0A3266"/>
-                <w:sz w:val="18"/>
-                <w:szCs w:val="18"/>
-              </w:rPr>
-              <w:lastRenderedPageBreak/>
-              <w:t>${</w:t>
-            </w:r>
-            <w:proofErr w:type="spellStart"/>
-            <w:r>
-              <w:rPr>
-                <w:rFonts w:ascii="BC Sans" w:eastAsia="BC Sans" w:hAnsi="BC Sans" w:cs="BC Sans"/>
-                <w:b/>
-                <w:color w:val="0A3266"/>
-                <w:sz w:val="18"/>
-                <w:szCs w:val="18"/>
-              </w:rPr>
-              <w:t>d.</w:t>
-            </w:r>
-            <w:r>
-              <w:rPr>
-                <w:rFonts w:ascii="BC Sans" w:eastAsia="BC Sans" w:hAnsi="BC Sans" w:cs="BC Sans"/>
-                <w:b/>
-                <w:color w:val="0A3266"/>
-                <w:sz w:val="18"/>
-                <w:szCs w:val="18"/>
-              </w:rPr>
-              <w:t>amountpaid</w:t>
-            </w:r>
-            <w:proofErr w:type="spellEnd"/>
-            <w:r>
-              <w:rPr>
-                <w:rFonts w:ascii="BC Sans" w:eastAsia="BC Sans" w:hAnsi="BC Sans" w:cs="BC Sans"/>
-                <w:b/>
-                <w:color w:val="0A3266"/>
-                <w:sz w:val="18"/>
-                <w:szCs w:val="18"/>
-              </w:rPr>
-              <w:t>}</w:t>
-            </w:r>
-          </w:p>
-          <w:p>
-            <w:pPr>
-              <w:tabs>
-                <w:tab w:val="left" w:pos="5575"/>
-              </w:tabs>
-              <w:rPr>
-                <w:rFonts w:ascii="BC Sans" w:eastAsia="BC Sans" w:hAnsi="BC Sans" w:cs="BC Sans"/>
-                <w:b/>
-                <w:color w:val="0A3266"/>
-                <w:sz w:val="18"/>
-                <w:szCs w:val="18"/>
-              </w:rPr>
-            </w:pPr>
-          </w:p>
-          <w:p>
-            <w:pPr>
-              <w:tabs>
-                <w:tab w:val="left" w:pos="5575"/>
-              </w:tabs>
-              <w:rPr>
-                <w:rFonts w:ascii="BC Sans" w:eastAsia="BC Sans" w:hAnsi="BC Sans" w:cs="BC Sans"/>
-                <w:b/>
-                <w:color w:val="0A3266"/>
-                <w:sz w:val="18"/>
-                <w:szCs w:val="18"/>
-              </w:rPr>
-            </w:pPr>
-          </w:p>
-          <w:p>
-            <w:pPr>
-              <w:tabs>
-                <w:tab w:val="left" w:pos="5575"/>
-              </w:tabs>
-              <w:rPr>
-                <w:rFonts w:ascii="BC Sans" w:eastAsia="BC Sans" w:hAnsi="BC Sans" w:cs="BC Sans"/>
-                <w:b/>
-                <w:color w:val="0A3266"/>
-                <w:sz w:val="18"/>
-                <w:szCs w:val="18"/>
-              </w:rPr>
-            </w:pPr>
-          </w:p>
-          <w:p>
-            <w:pPr>
-              <w:tabs>
-                <w:tab w:val="left" w:pos="5575"/>
-              </w:tabs>
-              <w:rPr>
-                <w:rFonts w:ascii="BC Sans" w:eastAsia="BC Sans" w:hAnsi="BC Sans" w:cs="BC Sans"/>
-                <w:b/>
-                <w:color w:val="0A3266"/>
-                <w:sz w:val="18"/>
-                <w:szCs w:val="18"/>
-              </w:rPr>
-            </w:pPr>
-            <w:r>
-              <w:rPr>
-                <w:rFonts w:ascii="BC Sans" w:eastAsia="BC Sans" w:hAnsi="BC Sans" w:cs="BC Sans"/>
-                <w:b/>
-                <w:color w:val="0A3266"/>
-                <w:sz w:val="18"/>
-                <w:szCs w:val="18"/>
-              </w:rPr>
-              <w:t>${</w:t>
-            </w:r>
-            <w:proofErr w:type="spellStart"/>
-            <w:r>
-              <w:rPr>
-                <w:rFonts w:ascii="BC Sans" w:eastAsia="BC Sans" w:hAnsi="BC Sans" w:cs="BC Sans"/>
-                <w:b/>
-                <w:color w:val="0A3266"/>
-                <w:sz w:val="18"/>
-                <w:szCs w:val="18"/>
-              </w:rPr>
-              <w:t>d.</w:t>
-            </w:r>
-            <w:r>
-              <w:rPr>
-                <w:rFonts w:ascii="BC Sans" w:eastAsia="BC Sans" w:hAnsi="BC Sans" w:cs="BC Sans"/>
-                <w:b/>
-                <w:color w:val="0A3266"/>
-                <w:sz w:val="18"/>
-                <w:szCs w:val="18"/>
-              </w:rPr>
-              <w:t>balancedue</w:t>
-            </w:r>
-            <w:proofErr w:type="spellEnd"/>
-            <w:r>
-              <w:rPr>
-                <w:rFonts w:ascii="BC Sans" w:eastAsia="BC Sans" w:hAnsi="BC Sans" w:cs="BC Sans"/>
-                <w:b/>
-                <w:color w:val="0A3266"/>
-                <w:sz w:val="18"/>
-                <w:szCs w:val="18"/>
-              </w:rPr>
-              <w:t>}</w:t>
-            </w:r>
           </w:p>
         </w:tc>
       </w:tr>
     </w:tbl>
-    <w:p>
-      <w:pPr>
-        <w:tabs>
-          <w:tab w:val="left" w:pos="5575"/>
-        </w:tabs>
-        <w:rPr>
-          <w:rFonts w:ascii="BC Sans" w:eastAsia="BC Sans" w:hAnsi="BC Sans" w:cs="BC Sans"/>
-          <w:color w:val="A61C00"/>
-          <w:sz w:val="22"/>
-          <w:szCs w:val="22"/>
-        </w:rPr>
-      </w:pPr>
-    </w:p>
-    <w:p>
-      <w:pPr>
-        <w:tabs>
-          <w:tab w:val="left" w:pos="5575"/>
-        </w:tabs>
-        <w:rPr>
-          <w:rFonts w:ascii="BC Sans" w:eastAsia="BC Sans" w:hAnsi="BC Sans" w:cs="BC Sans"/>
-          <w:b/>
-          <w:color w:val="0A3266"/>
-        </w:rPr>
-      </w:pPr>
-    </w:p>
     <w:p>
       <w:pPr>
         <w:tabs>
@@ -3164,25 +2585,7 @@
           <w:sz w:val="14"/>
           <w:szCs w:val="14"/>
         </w:rPr>
-        <w:t>{</w:t>
-      </w:r>
-      <w:proofErr w:type="spellStart"/>
-      <w:r>
-        <w:rPr>
-          <w:rFonts w:ascii="BC Sans" w:eastAsia="BC Sans" w:hAnsi="BC Sans" w:cs="BC Sans"/>
-          <w:sz w:val="14"/>
-          <w:szCs w:val="14"/>
-        </w:rPr>
-        <w:t>d.request_description</w:t>
-      </w:r>
-      <w:proofErr w:type="spellEnd"/>
-      <w:r>
-        <w:rPr>
-          <w:rFonts w:ascii="BC Sans" w:eastAsia="BC Sans" w:hAnsi="BC Sans" w:cs="BC Sans"/>
-          <w:sz w:val="14"/>
-          <w:szCs w:val="14"/>
-        </w:rPr>
-        <w:t>}</w:t>
+        <w:t>{d.request_description}</w:t>
       </w:r>
     </w:p>
     <w:p>
@@ -3234,25 +2637,7 @@
           <w:sz w:val="14"/>
           <w:szCs w:val="14"/>
         </w:rPr>
-        <w:t>{</w:t>
-      </w:r>
-      <w:proofErr w:type="spellStart"/>
-      <w:r>
-        <w:rPr>
-          <w:rFonts w:ascii="BC Sans" w:eastAsia="BC Sans" w:hAnsi="BC Sans" w:cs="BC Sans"/>
-          <w:sz w:val="14"/>
-          <w:szCs w:val="14"/>
-        </w:rPr>
-        <w:t>d.invoice_memo</w:t>
-      </w:r>
-      <w:proofErr w:type="spellEnd"/>
-      <w:r>
-        <w:rPr>
-          <w:rFonts w:ascii="BC Sans" w:eastAsia="BC Sans" w:hAnsi="BC Sans" w:cs="BC Sans"/>
-          <w:sz w:val="14"/>
-          <w:szCs w:val="14"/>
-        </w:rPr>
-        <w:t>}</w:t>
+        <w:t>{d.invoice_memo}</w:t>
       </w:r>
     </w:p>
     <w:p>
@@ -3564,25 +2949,7 @@
               <w:sz w:val="15"/>
               <w:szCs w:val="15"/>
             </w:rPr>
-            <w:t xml:space="preserve">PO Box 9569 </w:t>
-          </w:r>
-          <w:proofErr w:type="spellStart"/>
-          <w:r>
-            <w:rPr>
-              <w:rFonts w:ascii="BC Sans" w:eastAsia="Times New Roman" w:hAnsi="BC Sans" w:cs="Times New Roman"/>
-              <w:sz w:val="15"/>
-              <w:szCs w:val="15"/>
-            </w:rPr>
-            <w:t>Stn</w:t>
-          </w:r>
-          <w:proofErr w:type="spellEnd"/>
-          <w:r>
-            <w:rPr>
-              <w:rFonts w:ascii="BC Sans" w:eastAsia="Times New Roman" w:hAnsi="BC Sans" w:cs="Times New Roman"/>
-              <w:sz w:val="15"/>
-              <w:szCs w:val="15"/>
-            </w:rPr>
-            <w:t xml:space="preserve"> Prov Govt               </w:t>
+            <w:t xml:space="preserve">PO Box 9569 Stn Prov Govt               </w:t>
           </w:r>
         </w:p>
         <w:p>
@@ -3746,7 +3113,6 @@
             </w:r>
           </w:hyperlink>
           <w:hyperlink r:id="rId4">
-            <w:proofErr w:type="spellStart"/>
             <w:r>
               <w:rPr>
                 <w:rFonts w:ascii="BC Sans" w:eastAsia="Times New Roman" w:hAnsi="BC Sans" w:cs="Times New Roman"/>
@@ -3755,18 +3121,7 @@
                 <w:szCs w:val="15"/>
                 <w:u w:val="single"/>
               </w:rPr>
-              <w:t>freedomofinformation</w:t>
-            </w:r>
-            <w:proofErr w:type="spellEnd"/>
-            <w:r>
-              <w:rPr>
-                <w:rFonts w:ascii="BC Sans" w:eastAsia="Times New Roman" w:hAnsi="BC Sans" w:cs="Times New Roman"/>
-                <w:color w:val="4F81BD" w:themeColor="accent1"/>
-                <w:sz w:val="15"/>
-                <w:szCs w:val="15"/>
-                <w:u w:val="single"/>
-              </w:rPr>
-              <w:t>/</w:t>
+              <w:t>freedomofinformation/</w:t>
             </w:r>
           </w:hyperlink>
         </w:p>
@@ -4202,16 +3557,7 @@
         <w:sz w:val="28"/>
         <w:szCs w:val="28"/>
       </w:rPr>
-      <w:t xml:space="preserve"> # {</w:t>
-    </w:r>
-    <w:proofErr w:type="spellStart"/>
-    <w:r>
-      <w:rPr>
-        <w:rFonts w:ascii="BC Sans" w:eastAsia="BC Sans" w:hAnsi="BC Sans" w:cs="BC Sans"/>
-        <w:sz w:val="28"/>
-        <w:szCs w:val="28"/>
-      </w:rPr>
-      <w:t>d.</w:t>
+      <w:t xml:space="preserve"> # {d.</w:t>
     </w:r>
     <w:r>
       <w:rPr>
@@ -4221,7 +3567,6 @@
       </w:rPr>
       <w:t>invoice_num</w:t>
     </w:r>
-    <w:proofErr w:type="spellEnd"/>
     <w:r>
       <w:rPr>
         <w:rFonts w:ascii="BC Sans" w:eastAsia="BC Sans" w:hAnsi="BC Sans" w:cs="BC Sans"/>

</xml_diff>